<commit_message>
Outlined Code subsections of report
</commit_message>
<xml_diff>
--- a/CS351_A2.docx
+++ b/CS351_A2.docx
@@ -818,16 +818,37 @@
     </w:p>
     <w:p>
       <w:pPr>
+        <w:rPr>
+          <w:rFonts w:asciiTheme="majorHAnsi" w:eastAsiaTheme="majorEastAsia" w:hAnsiTheme="majorHAnsi" w:cstheme="majorBidi"/>
+          <w:color w:val="00A0B8" w:themeColor="accent1"/>
+          <w:sz w:val="30"/>
+        </w:rPr>
+      </w:pPr>
+      <w:r>
+        <w:br w:type="page"/>
+      </w:r>
+    </w:p>
+    <w:p>
+      <w:pPr>
         <w:pStyle w:val="Heading1"/>
       </w:pPr>
       <w:r>
+        <w:lastRenderedPageBreak/>
         <w:t>Circuit</w:t>
       </w:r>
     </w:p>
     <w:p>
       <w:r>
-        <w:t>Intro to description of circuit here</w:t>
-      </w:r>
+        <w:t xml:space="preserve">Intro to description of circuit </w:t>
+      </w:r>
+      <w:proofErr w:type="spellStart"/>
+      <w:r>
+        <w:t>here</w:t>
+      </w:r>
+      <w:r>
+        <w:t>dfsd</w:t>
+      </w:r>
+      <w:proofErr w:type="spellEnd"/>
     </w:p>
     <w:p>
       <w:r>
@@ -886,8 +907,29 @@
       </w:r>
     </w:p>
     <w:p>
+      <w:proofErr w:type="spellStart"/>
       <w:r>
         <w:t>Text</w:t>
+      </w:r>
+      <w:r>
+        <w:t>d</w:t>
+      </w:r>
+      <w:proofErr w:type="spellEnd"/>
+    </w:p>
+    <w:p/>
+    <w:p/>
+    <w:p/>
+    <w:p/>
+    <w:p/>
+    <w:p/>
+    <w:p/>
+    <w:p>
+      <w:pPr>
+        <w:pStyle w:val="Heading2"/>
+      </w:pPr>
+      <w:r>
+        <w:lastRenderedPageBreak/>
+        <w:t>SCHEMATIC</w:t>
       </w:r>
     </w:p>
     <w:p>
@@ -896,9 +938,8 @@
           <w:noProof/>
           <w:lang w:eastAsia="en-US"/>
         </w:rPr>
-        <w:lastRenderedPageBreak/>
         <w:drawing>
-          <wp:inline distT="0" distB="0" distL="0" distR="0">
+          <wp:inline distT="0" distB="0" distL="0" distR="0" wp14:anchorId="33393E9E" wp14:editId="3623EF44">
             <wp:extent cx="5133975" cy="4562475"/>
             <wp:effectExtent l="0" t="0" r="9525" b="9525"/>
             <wp:docPr id="2" name="Picture 2" descr="E:\Users\Hagbard_Celine\Desktop\BCCS\W19\CS351\Assignment2\CS351_A2\documentation\CS351_A2_schem.png"/>
@@ -949,7 +990,45 @@
     </w:p>
     <w:p>
       <w:r>
-        <w:t>Text</w:t>
+        <w:t>The sub circuits of this assignment implementation are as follows:</w:t>
+      </w:r>
+    </w:p>
+    <w:p>
+      <w:pPr>
+        <w:pStyle w:val="ListBullet"/>
+      </w:pPr>
+      <w:r>
+        <w:t>6 Button Circuits</w:t>
+      </w:r>
+    </w:p>
+    <w:p>
+      <w:pPr>
+        <w:pStyle w:val="ListBullet"/>
+      </w:pPr>
+      <w:r>
+        <w:t>4 LED Circuits</w:t>
+      </w:r>
+    </w:p>
+    <w:p>
+      <w:pPr>
+        <w:pStyle w:val="ListBullet"/>
+      </w:pPr>
+      <w:r>
+        <w:t>1 Buzzer Circuit</w:t>
+      </w:r>
+    </w:p>
+    <w:p>
+      <w:pPr>
+        <w:pStyle w:val="ListBullet"/>
+      </w:pPr>
+      <w:r>
+        <w:t>1 L</w:t>
+      </w:r>
+      <w:r>
+        <w:t>CD</w:t>
+      </w:r>
+      <w:r>
+        <w:t xml:space="preserve"> Circuit</w:t>
       </w:r>
     </w:p>
     <w:p>
@@ -976,8 +1055,6 @@
       <w:r>
         <w:t>s</w:t>
       </w:r>
-      <w:bookmarkStart w:id="36" w:name="_GoBack"/>
-      <w:bookmarkEnd w:id="36"/>
     </w:p>
     <w:p>
       <w:r>
@@ -1184,7 +1261,13 @@
         <w:t xml:space="preserve">buzzer </w:t>
       </w:r>
       <w:r>
-        <w:t>is connected on one end to an output pin and to ground through a 1k resistor on the other end.</w:t>
+        <w:t>is connected on one end to an output pin and to ground through a 1k resistor on the other end</w:t>
+      </w:r>
+      <w:r>
+        <w:t xml:space="preserve"> to ensure the pin is not damaged</w:t>
+      </w:r>
+      <w:r>
+        <w:t>.</w:t>
       </w:r>
       <w:r>
         <w:t xml:space="preserve"> When a waveform is passed by the output pin, the buzzer emits a tone with the frequency of that waveform.</w:t>
@@ -1212,7 +1295,6 @@
         <w:t>LCD Circuit</w:t>
       </w:r>
     </w:p>
-    <w:p/>
     <w:p>
       <w:r>
         <w:rPr>
@@ -1221,8 +1303,8 @@
         </w:rPr>
         <w:drawing>
           <wp:inline distT="0" distB="0" distL="0" distR="0">
-            <wp:extent cx="5486400" cy="6000750"/>
-            <wp:effectExtent l="0" t="0" r="0" b="0"/>
+            <wp:extent cx="4233672" cy="4626864"/>
+            <wp:effectExtent l="0" t="0" r="0" b="2540"/>
             <wp:docPr id="6" name="Picture 6"/>
             <wp:cNvGraphicFramePr>
               <a:graphicFrameLocks xmlns:a="http://schemas.openxmlformats.org/drawingml/2006/main" noChangeAspect="1"/>
@@ -1252,7 +1334,7 @@
                   <pic:spPr bwMode="auto">
                     <a:xfrm>
                       <a:off x="0" y="0"/>
-                      <a:ext cx="5486400" cy="6000750"/>
+                      <a:ext cx="4233672" cy="4626864"/>
                     </a:xfrm>
                     <a:prstGeom prst="rect">
                       <a:avLst/>
@@ -1271,7 +1353,15 @@
     </w:p>
     <w:p>
       <w:r>
-        <w:t>5V connects to VDD(2) directly, and to LED+(15) through a 220 resistor. Power is provided to the unit through VDD, and the backlight is powered through LED+. 5V also co</w:t>
+        <w:t xml:space="preserve">5V connects to </w:t>
+      </w:r>
+      <w:proofErr w:type="gramStart"/>
+      <w:r>
+        <w:t>VDD(</w:t>
+      </w:r>
+      <w:proofErr w:type="gramEnd"/>
+      <w:r>
+        <w:t>2) directly, and to LED+(15) through a 220 resistor. Power is provided to the unit through VDD, and the backlight is powered through LED+. 5V also co</w:t>
       </w:r>
       <w:r>
         <w:t>nn</w:t>
@@ -1282,7 +1372,15 @@
     </w:p>
     <w:p>
       <w:r>
-        <w:t>GND connects to VSS(1), R/W(5), DB0-3(</w:t>
+        <w:t xml:space="preserve">GND connects to </w:t>
+      </w:r>
+      <w:proofErr w:type="gramStart"/>
+      <w:r>
+        <w:t>VSS(</w:t>
+      </w:r>
+      <w:proofErr w:type="gramEnd"/>
+      <w:r>
+        <w:t>1), R/W(5), DB0-3(</w:t>
       </w:r>
       <w:r>
         <w:t xml:space="preserve">7-10), and LED-(16). GND also connects to </w:t>
@@ -1294,12 +1392,17 @@
         <w:t xml:space="preserve"> end of the 10k potentiometer.</w:t>
       </w:r>
       <w:r>
-        <w:t xml:space="preserve"> VSS completes the power circuit with VDD. LED- completes the circuit with LED+. DB0-3 are unused in 4 bit mode, so are tied to ground. The LCD unit is only used in write mode in this project, so R/W is tied to ground.</w:t>
+        <w:t xml:space="preserve"> VSS completes the power circuit with VDD. LED- completes the circuit with LED+. DB0-3 are unused in 4 bit mode, so are tied to ground</w:t>
+      </w:r>
+      <w:r>
+        <w:t xml:space="preserve"> to avoid spurious signals</w:t>
+      </w:r>
+      <w:r>
+        <w:t>. The LCD unit is only used in write mode in this project, so R/W is tied to ground.</w:t>
       </w:r>
     </w:p>
     <w:p>
       <w:r>
-        <w:lastRenderedPageBreak/>
         <w:t>D2-5 connect to DB7-4(14-11)</w:t>
       </w:r>
       <w:r>
@@ -1308,7 +1411,15 @@
     </w:p>
     <w:p>
       <w:r>
-        <w:t>D11 connects to E(6)</w:t>
+        <w:t xml:space="preserve">D11 connects to </w:t>
+      </w:r>
+      <w:proofErr w:type="gramStart"/>
+      <w:r>
+        <w:t>E(</w:t>
+      </w:r>
+      <w:proofErr w:type="gramEnd"/>
+      <w:r>
+        <w:t>6)</w:t>
       </w:r>
       <w:r>
         <w:t>. It is a falling edge triggered clock.</w:t>
@@ -1316,7 +1427,15 @@
     </w:p>
     <w:p>
       <w:r>
-        <w:t>D12 connects to RS(4)</w:t>
+        <w:t xml:space="preserve">D12 connects to </w:t>
+      </w:r>
+      <w:proofErr w:type="gramStart"/>
+      <w:r>
+        <w:t>RS(</w:t>
+      </w:r>
+      <w:proofErr w:type="gramEnd"/>
+      <w:r>
+        <w:t>4)</w:t>
       </w:r>
       <w:r>
         <w:t>. It determines whether the LCD unit will parse D2-5 as commands or data.</w:t>
@@ -1324,7 +1443,18 @@
     </w:p>
     <w:p>
       <w:r>
-        <w:t>The middle connection of the 10k potentiometer is connected V0(3). As a potentiometer, the voltage can range between the voltages of the other two connections: in this case, 0V and 5V. The potentiometer can be adjusted to alter the contrast on the LCD between text and screen.</w:t>
+        <w:t xml:space="preserve">The middle connection of the 10k potentiometer is connected </w:t>
+      </w:r>
+      <w:proofErr w:type="gramStart"/>
+      <w:r>
+        <w:t>V0(</w:t>
+      </w:r>
+      <w:proofErr w:type="gramEnd"/>
+      <w:r>
+        <w:t>3). As a potentiometer, the voltage can range between the voltages of the other two connections: in this case, 0V and 5V. The potentiometer can be adjusted to alter the contrast on the LCD between text and screen.</w:t>
+      </w:r>
+      <w:r>
+        <w:br w:type="page"/>
       </w:r>
     </w:p>
     <w:p>
@@ -1332,12 +1462,26 @@
         <w:pStyle w:val="Heading1"/>
       </w:pPr>
       <w:r>
+        <w:lastRenderedPageBreak/>
         <w:t>Code</w:t>
       </w:r>
     </w:p>
     <w:p>
       <w:r>
         <w:t>Intro to description of code here</w:t>
+      </w:r>
+    </w:p>
+    <w:p>
+      <w:pPr>
+        <w:rPr>
+          <w:rFonts w:asciiTheme="majorHAnsi" w:eastAsiaTheme="majorEastAsia" w:hAnsiTheme="majorHAnsi" w:cstheme="majorBidi"/>
+          <w:caps/>
+          <w:color w:val="00A0B8" w:themeColor="accent1"/>
+          <w:sz w:val="22"/>
+        </w:rPr>
+      </w:pPr>
+      <w:r>
+        <w:br w:type="page"/>
       </w:r>
     </w:p>
     <w:p>
@@ -1345,7 +1489,375 @@
         <w:pStyle w:val="Heading2"/>
       </w:pPr>
       <w:r>
+        <w:lastRenderedPageBreak/>
+        <w:t>Preprocessor Commands</w:t>
+      </w:r>
+    </w:p>
+    <w:p>
+      <w:r>
+        <w:t>The frequencies of the four notes used by the assignment are defined during preprocessing.</w:t>
+      </w:r>
+    </w:p>
+    <w:p>
+      <w:r>
+        <w:t xml:space="preserve">The </w:t>
+      </w:r>
+      <w:proofErr w:type="spellStart"/>
+      <w:r>
+        <w:t>LiquidCrystal</w:t>
+      </w:r>
+      <w:proofErr w:type="spellEnd"/>
+      <w:r>
+        <w:t xml:space="preserve"> library is included to drive the LCD Unit.</w:t>
+      </w:r>
+    </w:p>
+    <w:p>
+      <w:pPr>
+        <w:pStyle w:val="Heading2"/>
+      </w:pPr>
+      <w:r>
+        <w:t>Global Values</w:t>
+      </w:r>
+    </w:p>
+    <w:p>
+      <w:pPr>
+        <w:pStyle w:val="Heading3"/>
+      </w:pPr>
+      <w:r>
+        <w:t>Constants</w:t>
+      </w:r>
+    </w:p>
+    <w:p>
+      <w:r>
+        <w:t>notes:</w:t>
+      </w:r>
+      <w:r>
+        <w:br/>
+      </w:r>
+      <w:proofErr w:type="spellStart"/>
+      <w:r>
+        <w:t>noteDuration</w:t>
+      </w:r>
+      <w:proofErr w:type="spellEnd"/>
+      <w:r>
+        <w:t>:</w:t>
+      </w:r>
+      <w:r>
+        <w:br/>
+      </w:r>
+      <w:proofErr w:type="spellStart"/>
+      <w:r>
+        <w:t>buttonPins</w:t>
+      </w:r>
+      <w:proofErr w:type="spellEnd"/>
+      <w:r>
+        <w:t>:</w:t>
+      </w:r>
+      <w:r>
+        <w:br/>
+      </w:r>
+      <w:proofErr w:type="spellStart"/>
+      <w:r>
+        <w:t>noteLedPins</w:t>
+      </w:r>
+      <w:proofErr w:type="spellEnd"/>
+      <w:r>
+        <w:t>:</w:t>
+      </w:r>
+      <w:r>
+        <w:br/>
+      </w:r>
+      <w:proofErr w:type="spellStart"/>
+      <w:r>
+        <w:t>speakerPin</w:t>
+      </w:r>
+      <w:proofErr w:type="spellEnd"/>
+      <w:r>
+        <w:t>:</w:t>
+      </w:r>
+      <w:r>
+        <w:br/>
+      </w:r>
+      <w:proofErr w:type="spellStart"/>
+      <w:r>
+        <w:t>numButtons</w:t>
+      </w:r>
+      <w:proofErr w:type="spellEnd"/>
+      <w:r>
+        <w:t>:</w:t>
+      </w:r>
+      <w:r>
+        <w:br/>
+        <w:t xml:space="preserve">rs,en,d4,d5,d6,d7: pins used by the </w:t>
+      </w:r>
+      <w:proofErr w:type="spellStart"/>
+      <w:r>
+        <w:t>lcd</w:t>
+      </w:r>
+      <w:proofErr w:type="spellEnd"/>
+    </w:p>
+    <w:p>
+      <w:pPr>
+        <w:pStyle w:val="Heading3"/>
+      </w:pPr>
+      <w:r>
+        <w:t>Variables</w:t>
+      </w:r>
+    </w:p>
+    <w:p>
+      <w:proofErr w:type="spellStart"/>
+      <w:proofErr w:type="gramStart"/>
+      <w:r>
+        <w:t>buttonDebounceStates</w:t>
+      </w:r>
+      <w:proofErr w:type="spellEnd"/>
+      <w:proofErr w:type="gramEnd"/>
+      <w:r>
+        <w:t>:</w:t>
+      </w:r>
+      <w:r>
+        <w:br/>
+      </w:r>
+      <w:proofErr w:type="spellStart"/>
+      <w:r>
+        <w:t>buttonPressedStates</w:t>
+      </w:r>
+      <w:proofErr w:type="spellEnd"/>
+      <w:r>
+        <w:t>:</w:t>
+      </w:r>
+      <w:r>
+        <w:br/>
+      </w:r>
+      <w:proofErr w:type="spellStart"/>
+      <w:r>
+        <w:t>lastButtonPressedStates</w:t>
+      </w:r>
+      <w:proofErr w:type="spellEnd"/>
+      <w:r>
+        <w:br/>
+        <w:t>pressing:</w:t>
+      </w:r>
+      <w:r>
+        <w:br/>
+        <w:t>playing:</w:t>
+      </w:r>
+      <w:r>
+        <w:br/>
+      </w:r>
+      <w:r>
+        <w:t>played:</w:t>
+      </w:r>
+      <w:r>
+        <w:br/>
+      </w:r>
+      <w:proofErr w:type="spellStart"/>
+      <w:r>
+        <w:t>playedSize</w:t>
+      </w:r>
+      <w:proofErr w:type="spellEnd"/>
+      <w:r>
+        <w:t>:</w:t>
+      </w:r>
+      <w:r>
+        <w:br/>
+      </w:r>
+      <w:proofErr w:type="spellStart"/>
+      <w:r>
+        <w:t>playedCap</w:t>
+      </w:r>
+      <w:proofErr w:type="spellEnd"/>
+      <w:r>
+        <w:t>:</w:t>
+      </w:r>
+    </w:p>
+    <w:p>
+      <w:pPr>
+        <w:pStyle w:val="Heading3"/>
+      </w:pPr>
+      <w:r>
+        <w:t>Objects</w:t>
+      </w:r>
+    </w:p>
+    <w:p>
+      <w:proofErr w:type="spellStart"/>
+      <w:proofErr w:type="gramStart"/>
+      <w:r>
+        <w:t>lcd</w:t>
+      </w:r>
+      <w:proofErr w:type="spellEnd"/>
+      <w:proofErr w:type="gramEnd"/>
+      <w:r>
+        <w:t xml:space="preserve">: a </w:t>
+      </w:r>
+      <w:proofErr w:type="spellStart"/>
+      <w:r>
+        <w:t>LiquidCrystal</w:t>
+      </w:r>
+      <w:proofErr w:type="spellEnd"/>
+      <w:r>
+        <w:t xml:space="preserve"> object that drives the LCD Unit</w:t>
+      </w:r>
+    </w:p>
+    <w:p>
+      <w:pPr>
+        <w:pStyle w:val="Heading2"/>
+      </w:pPr>
+      <w:r>
+        <w:t>Functions</w:t>
+      </w:r>
+    </w:p>
+    <w:p>
+      <w:proofErr w:type="spellStart"/>
+      <w:r>
+        <w:t>rawBtnPressed</w:t>
+      </w:r>
+      <w:proofErr w:type="spellEnd"/>
+      <w:r>
+        <w:t>(</w:t>
+      </w:r>
+      <w:proofErr w:type="spellStart"/>
+      <w:r>
+        <w:t>int</w:t>
+      </w:r>
+      <w:proofErr w:type="spellEnd"/>
+      <w:r>
+        <w:t xml:space="preserve"> </w:t>
+      </w:r>
+      <w:proofErr w:type="spellStart"/>
+      <w:r>
+        <w:t>btn</w:t>
+      </w:r>
+      <w:proofErr w:type="spellEnd"/>
+      <w:r>
+        <w:t>):</w:t>
+      </w:r>
+      <w:r>
+        <w:br/>
+      </w:r>
+      <w:proofErr w:type="spellStart"/>
+      <w:r>
+        <w:t>debounceBtn</w:t>
+      </w:r>
+      <w:proofErr w:type="spellEnd"/>
+      <w:r>
+        <w:t>(</w:t>
+      </w:r>
+      <w:proofErr w:type="spellStart"/>
+      <w:r>
+        <w:t>int</w:t>
+      </w:r>
+      <w:proofErr w:type="spellEnd"/>
+      <w:r>
+        <w:t xml:space="preserve"> </w:t>
+      </w:r>
+      <w:proofErr w:type="spellStart"/>
+      <w:r>
+        <w:t>btn</w:t>
+      </w:r>
+      <w:proofErr w:type="spellEnd"/>
+      <w:r>
+        <w:t>):</w:t>
+      </w:r>
+      <w:r>
+        <w:br/>
+      </w:r>
+      <w:proofErr w:type="spellStart"/>
+      <w:r>
+        <w:t>noPlay</w:t>
+      </w:r>
+      <w:proofErr w:type="spellEnd"/>
+      <w:r>
+        <w:t>():</w:t>
+      </w:r>
+      <w:r>
+        <w:br/>
+        <w:t>play(char note):</w:t>
+      </w:r>
+      <w:r>
+        <w:br/>
+        <w:t>record (char n):</w:t>
+      </w:r>
+      <w:r>
+        <w:br/>
+        <w:t>replay():</w:t>
+      </w:r>
+      <w:r>
+        <w:br/>
+        <w:t>reset():</w:t>
+      </w:r>
+      <w:r>
+        <w:br/>
+        <w:t>press():</w:t>
+      </w:r>
+      <w:r>
+        <w:br/>
+      </w:r>
+      <w:proofErr w:type="spellStart"/>
+      <w:r>
+        <w:t>readBtn</w:t>
+      </w:r>
+      <w:proofErr w:type="spellEnd"/>
+      <w:r>
+        <w:t>(</w:t>
+      </w:r>
+      <w:proofErr w:type="spellStart"/>
+      <w:r>
+        <w:t>int</w:t>
+      </w:r>
+      <w:proofErr w:type="spellEnd"/>
+      <w:r>
+        <w:t xml:space="preserve"> </w:t>
+      </w:r>
+      <w:proofErr w:type="spellStart"/>
+      <w:r>
+        <w:t>btn</w:t>
+      </w:r>
+      <w:proofErr w:type="spellEnd"/>
+      <w:r>
+        <w:t>):</w:t>
+      </w:r>
+    </w:p>
+    <w:p>
+      <w:pPr>
+        <w:rPr>
+          <w:rFonts w:asciiTheme="majorHAnsi" w:eastAsiaTheme="majorEastAsia" w:hAnsiTheme="majorHAnsi" w:cstheme="majorBidi"/>
+          <w:caps/>
+          <w:color w:val="00A0B8" w:themeColor="accent1"/>
+          <w:sz w:val="22"/>
+        </w:rPr>
+      </w:pPr>
+      <w:r>
         <w:br w:type="page"/>
+      </w:r>
+    </w:p>
+    <w:p>
+      <w:pPr>
+        <w:pStyle w:val="Heading2"/>
+      </w:pPr>
+      <w:bookmarkStart w:id="36" w:name="_GoBack"/>
+      <w:bookmarkEnd w:id="36"/>
+      <w:r>
+        <w:lastRenderedPageBreak/>
+        <w:t>Setup</w:t>
+      </w:r>
+    </w:p>
+    <w:p/>
+    <w:p>
+      <w:pPr>
+        <w:pStyle w:val="Heading2"/>
+      </w:pPr>
+      <w:r>
+        <w:t>Loop</w:t>
+      </w:r>
+    </w:p>
+    <w:p/>
+    <w:p>
+      <w:pPr>
+        <w:pStyle w:val="Heading2"/>
+      </w:pPr>
+      <w:r>
+        <w:t>Interrupt Service Routine</w:t>
       </w:r>
     </w:p>
     <w:p/>
@@ -1409,7 +1921,7 @@
       <w:rPr>
         <w:noProof/>
       </w:rPr>
-      <w:t>4</w:t>
+      <w:t>9</w:t>
     </w:r>
     <w:r>
       <w:fldChar w:fldCharType="end"/>
@@ -4917,39 +5429,39 @@
     </dgm:pt>
   </dgm:ptLst>
   <dgm:cxnLst>
+    <dgm:cxn modelId="{786C4D50-5ECD-4401-A9CD-A768015803AB}" type="presOf" srcId="{F83741F9-D475-453A-AF7A-CF069C261317}" destId="{7C5BEFA0-0590-4C06-BC29-BFDBCD31D6F8}" srcOrd="0" destOrd="0" presId="urn:microsoft.com/office/officeart/2009/3/layout/SubStepProcess"/>
     <dgm:cxn modelId="{1F900C55-38DB-4CB4-AE10-94AA4A10DAB1}" srcId="{132E1D38-5B90-44B5-BC2E-9DDAA80C0460}" destId="{8FC26CCC-3574-43CB-B3BF-AA8560D6F9D6}" srcOrd="1" destOrd="0" parTransId="{430C4C82-A3DC-44DF-8005-83A80BCD8189}" sibTransId="{14B71DA3-79D4-40B3-9333-A611EADAF59A}"/>
-    <dgm:cxn modelId="{2278B240-1051-4FD8-A782-48709A6E675D}" type="presOf" srcId="{8B34BCCB-FB79-40CD-8E00-CE51EDD753EB}" destId="{43431263-8D85-41F2-9C4A-E8AE58DDEC19}" srcOrd="0" destOrd="0" presId="urn:microsoft.com/office/officeart/2009/3/layout/SubStepProcess"/>
-    <dgm:cxn modelId="{9E65B9CB-CAC7-4734-BE7A-BE35AFDAB4CC}" type="presOf" srcId="{3F042EF5-1CC3-4394-8CCD-5D7326EBBC59}" destId="{BA618A00-4188-4DB2-91CA-A4D24685CCE7}" srcOrd="0" destOrd="0" presId="urn:microsoft.com/office/officeart/2009/3/layout/SubStepProcess"/>
     <dgm:cxn modelId="{250CD375-8F6F-418A-82A5-A718EFBC9B0C}" srcId="{132E1D38-5B90-44B5-BC2E-9DDAA80C0460}" destId="{2FC0E51F-57B9-4E95-939C-CC6CFEE1D977}" srcOrd="2" destOrd="0" parTransId="{12501CC8-B4DF-4696-AB89-C920A0615A5E}" sibTransId="{62798DE1-C8FE-4495-88E3-DA517995CBCA}"/>
-    <dgm:cxn modelId="{0F939711-C9A3-4A3A-BC85-159031D12EE8}" type="presOf" srcId="{2FC0E51F-57B9-4E95-939C-CC6CFEE1D977}" destId="{A239CD37-F6E3-4752-9C1C-1AED95E1D797}" srcOrd="0" destOrd="0" presId="urn:microsoft.com/office/officeart/2009/3/layout/SubStepProcess"/>
-    <dgm:cxn modelId="{C9E9A29A-2251-42DF-8A7E-784FED297684}" type="presOf" srcId="{132E1D38-5B90-44B5-BC2E-9DDAA80C0460}" destId="{0A0BCD37-6293-416F-B57B-D1182E7197B7}" srcOrd="0" destOrd="0" presId="urn:microsoft.com/office/officeart/2009/3/layout/SubStepProcess"/>
+    <dgm:cxn modelId="{13F7954F-EB08-4B5C-B45D-C728C0F69514}" type="presOf" srcId="{8B34BCCB-FB79-40CD-8E00-CE51EDD753EB}" destId="{43431263-8D85-41F2-9C4A-E8AE58DDEC19}" srcOrd="0" destOrd="0" presId="urn:microsoft.com/office/officeart/2009/3/layout/SubStepProcess"/>
     <dgm:cxn modelId="{43BA8DB0-2E24-4FDC-A9C7-3EEE091EF95D}" srcId="{132E1D38-5B90-44B5-BC2E-9DDAA80C0460}" destId="{3F042EF5-1CC3-4394-8CCD-5D7326EBBC59}" srcOrd="0" destOrd="0" parTransId="{7B4A5970-EEC5-4392-877C-0AB8B11A96E8}" sibTransId="{C8E605EA-7D1C-4BCF-A01D-B21129515A49}"/>
-    <dgm:cxn modelId="{2A3F4C85-0F23-4864-8E58-93758D6AFD4C}" type="presOf" srcId="{8FC26CCC-3574-43CB-B3BF-AA8560D6F9D6}" destId="{5C6727FE-C24D-42DB-BEF7-F478C16957E7}" srcOrd="0" destOrd="0" presId="urn:microsoft.com/office/officeart/2009/3/layout/SubStepProcess"/>
+    <dgm:cxn modelId="{FF5591CE-A78B-4307-874B-89D5F79E976F}" type="presOf" srcId="{3F042EF5-1CC3-4394-8CCD-5D7326EBBC59}" destId="{BA618A00-4188-4DB2-91CA-A4D24685CCE7}" srcOrd="0" destOrd="0" presId="urn:microsoft.com/office/officeart/2009/3/layout/SubStepProcess"/>
+    <dgm:cxn modelId="{956C00B8-4A44-4F07-B729-7D2F34942099}" type="presOf" srcId="{2FC0E51F-57B9-4E95-939C-CC6CFEE1D977}" destId="{A239CD37-F6E3-4752-9C1C-1AED95E1D797}" srcOrd="0" destOrd="0" presId="urn:microsoft.com/office/officeart/2009/3/layout/SubStepProcess"/>
+    <dgm:cxn modelId="{770C04A9-F0AB-4F9F-84C1-776EA983B536}" type="presOf" srcId="{132E1D38-5B90-44B5-BC2E-9DDAA80C0460}" destId="{0A0BCD37-6293-416F-B57B-D1182E7197B7}" srcOrd="0" destOrd="0" presId="urn:microsoft.com/office/officeart/2009/3/layout/SubStepProcess"/>
+    <dgm:cxn modelId="{D2BDF2C0-79AF-49AC-ABBA-5BD3419A2ADD}" type="presOf" srcId="{8FC26CCC-3574-43CB-B3BF-AA8560D6F9D6}" destId="{5C6727FE-C24D-42DB-BEF7-F478C16957E7}" srcOrd="0" destOrd="0" presId="urn:microsoft.com/office/officeart/2009/3/layout/SubStepProcess"/>
     <dgm:cxn modelId="{56E98A18-474E-4124-A97B-CC55179128C2}" srcId="{3F042EF5-1CC3-4394-8CCD-5D7326EBBC59}" destId="{F83741F9-D475-453A-AF7A-CF069C261317}" srcOrd="0" destOrd="0" parTransId="{F372BD06-9D6E-476A-9E61-9B23B22443A6}" sibTransId="{6CAA4A17-47B7-4E88-A88D-CEB97E534C6D}"/>
-    <dgm:cxn modelId="{A644AC14-5154-4277-8FA8-04F5DD4779D7}" type="presOf" srcId="{F83741F9-D475-453A-AF7A-CF069C261317}" destId="{7C5BEFA0-0590-4C06-BC29-BFDBCD31D6F8}" srcOrd="0" destOrd="0" presId="urn:microsoft.com/office/officeart/2009/3/layout/SubStepProcess"/>
     <dgm:cxn modelId="{D8791EE3-E4BA-4F81-B8FC-DF106B56E206}" srcId="{3F042EF5-1CC3-4394-8CCD-5D7326EBBC59}" destId="{8B34BCCB-FB79-40CD-8E00-CE51EDD753EB}" srcOrd="1" destOrd="0" parTransId="{6BF703D3-4687-4E4B-8285-F2DAECDC5A86}" sibTransId="{3A6AE302-B7E8-4CA6-A735-A1F1651A46D0}"/>
-    <dgm:cxn modelId="{D31E6888-CCC0-4655-A7ED-A8246786B18C}" type="presParOf" srcId="{0A0BCD37-6293-416F-B57B-D1182E7197B7}" destId="{BA618A00-4188-4DB2-91CA-A4D24685CCE7}" srcOrd="0" destOrd="0" presId="urn:microsoft.com/office/officeart/2009/3/layout/SubStepProcess"/>
-    <dgm:cxn modelId="{0020967F-5E05-4AEC-B9F6-3694325E43F4}" type="presParOf" srcId="{0A0BCD37-6293-416F-B57B-D1182E7197B7}" destId="{980961A6-F6BA-48D6-9C65-914FD0D20896}" srcOrd="1" destOrd="0" presId="urn:microsoft.com/office/officeart/2009/3/layout/SubStepProcess"/>
-    <dgm:cxn modelId="{384E5BFB-0521-47E0-A1CC-47CF869ADB40}" type="presParOf" srcId="{0A0BCD37-6293-416F-B57B-D1182E7197B7}" destId="{787C0CDB-E26E-4495-869D-F2207BCCCD5F}" srcOrd="2" destOrd="0" presId="urn:microsoft.com/office/officeart/2009/3/layout/SubStepProcess"/>
-    <dgm:cxn modelId="{9BF57E37-41A3-400A-94E0-961E5157F057}" type="presParOf" srcId="{787C0CDB-E26E-4495-869D-F2207BCCCD5F}" destId="{D1426A13-D8F0-489E-B260-C90B8E9A4B47}" srcOrd="0" destOrd="0" presId="urn:microsoft.com/office/officeart/2009/3/layout/SubStepProcess"/>
-    <dgm:cxn modelId="{27833A63-AC2E-4E32-9BF4-55E039837B91}" type="presParOf" srcId="{787C0CDB-E26E-4495-869D-F2207BCCCD5F}" destId="{96E8A1BF-2419-4F48-8285-21A087341F38}" srcOrd="1" destOrd="0" presId="urn:microsoft.com/office/officeart/2009/3/layout/SubStepProcess"/>
-    <dgm:cxn modelId="{8AFBF3A5-7154-48DC-BB70-2EF19B7FE984}" type="presParOf" srcId="{787C0CDB-E26E-4495-869D-F2207BCCCD5F}" destId="{03956E23-614B-471F-A3D7-F7341A4FF822}" srcOrd="2" destOrd="0" presId="urn:microsoft.com/office/officeart/2009/3/layout/SubStepProcess"/>
-    <dgm:cxn modelId="{7349AE45-5F63-4054-BE81-B375DC4484A0}" type="presParOf" srcId="{03956E23-614B-471F-A3D7-F7341A4FF822}" destId="{E795A0F1-AD2C-4142-961C-FFD19F98BC4C}" srcOrd="0" destOrd="0" presId="urn:microsoft.com/office/officeart/2009/3/layout/SubStepProcess"/>
-    <dgm:cxn modelId="{51475C62-5FBE-4AEB-BFD7-29AE1FC35343}" type="presParOf" srcId="{03956E23-614B-471F-A3D7-F7341A4FF822}" destId="{CB4E627C-ABF1-4BDD-8AA6-7FCB054C9807}" srcOrd="1" destOrd="0" presId="urn:microsoft.com/office/officeart/2009/3/layout/SubStepProcess"/>
-    <dgm:cxn modelId="{A68E36B7-353F-4259-8F47-0BFFB7932BFF}" type="presParOf" srcId="{03956E23-614B-471F-A3D7-F7341A4FF822}" destId="{43B4EB38-9614-4618-BDF3-36962EB8F5F3}" srcOrd="2" destOrd="0" presId="urn:microsoft.com/office/officeart/2009/3/layout/SubStepProcess"/>
-    <dgm:cxn modelId="{5E2CF859-CFC6-4DD4-9E26-6A2D4297A757}" type="presParOf" srcId="{03956E23-614B-471F-A3D7-F7341A4FF822}" destId="{7C5BEFA0-0590-4C06-BC29-BFDBCD31D6F8}" srcOrd="3" destOrd="0" presId="urn:microsoft.com/office/officeart/2009/3/layout/SubStepProcess"/>
-    <dgm:cxn modelId="{9F7B41B9-CB40-420E-A19A-67A381836261}" type="presParOf" srcId="{03956E23-614B-471F-A3D7-F7341A4FF822}" destId="{E02AC050-46D1-4B10-B878-E8D6BBCBE1E2}" srcOrd="4" destOrd="0" presId="urn:microsoft.com/office/officeart/2009/3/layout/SubStepProcess"/>
-    <dgm:cxn modelId="{3F01A784-AC73-438D-84A5-E4DF86C7CD23}" type="presParOf" srcId="{787C0CDB-E26E-4495-869D-F2207BCCCD5F}" destId="{FC085298-EC07-48C3-BD44-9E84EE2A42EC}" srcOrd="3" destOrd="0" presId="urn:microsoft.com/office/officeart/2009/3/layout/SubStepProcess"/>
-    <dgm:cxn modelId="{A0C01520-613B-442A-9763-56020158256D}" type="presParOf" srcId="{787C0CDB-E26E-4495-869D-F2207BCCCD5F}" destId="{5B2CD1EB-78F7-43BB-BB9A-4F5A590CF4B0}" srcOrd="4" destOrd="0" presId="urn:microsoft.com/office/officeart/2009/3/layout/SubStepProcess"/>
-    <dgm:cxn modelId="{B32D217B-DD2C-40AC-8421-9D457A89496C}" type="presParOf" srcId="{787C0CDB-E26E-4495-869D-F2207BCCCD5F}" destId="{7DA4B141-82C7-4526-936B-D85C843578D1}" srcOrd="5" destOrd="0" presId="urn:microsoft.com/office/officeart/2009/3/layout/SubStepProcess"/>
-    <dgm:cxn modelId="{35D1EA07-DB86-4976-9ADE-4EC787B53112}" type="presParOf" srcId="{7DA4B141-82C7-4526-936B-D85C843578D1}" destId="{13C2169E-9439-484B-87CE-C479D9845137}" srcOrd="0" destOrd="0" presId="urn:microsoft.com/office/officeart/2009/3/layout/SubStepProcess"/>
-    <dgm:cxn modelId="{E91A0F86-3BB4-4B9D-92FA-BED9F7218379}" type="presParOf" srcId="{7DA4B141-82C7-4526-936B-D85C843578D1}" destId="{E76798A3-7F63-4779-9AFD-8E8A1650476B}" srcOrd="1" destOrd="0" presId="urn:microsoft.com/office/officeart/2009/3/layout/SubStepProcess"/>
-    <dgm:cxn modelId="{79CF086C-CA36-477D-BB5B-5D5F1D1935FC}" type="presParOf" srcId="{7DA4B141-82C7-4526-936B-D85C843578D1}" destId="{AE54E7A6-C301-4675-882B-E13C5D10C475}" srcOrd="2" destOrd="0" presId="urn:microsoft.com/office/officeart/2009/3/layout/SubStepProcess"/>
-    <dgm:cxn modelId="{CE52CAEF-FB57-4C44-A9A8-5E6F10C33349}" type="presParOf" srcId="{7DA4B141-82C7-4526-936B-D85C843578D1}" destId="{43431263-8D85-41F2-9C4A-E8AE58DDEC19}" srcOrd="3" destOrd="0" presId="urn:microsoft.com/office/officeart/2009/3/layout/SubStepProcess"/>
-    <dgm:cxn modelId="{A80377A7-A415-461F-9368-137F3AFFE0CC}" type="presParOf" srcId="{7DA4B141-82C7-4526-936B-D85C843578D1}" destId="{3B8B807B-729B-4A30-A7BA-6B920A2896DB}" srcOrd="4" destOrd="0" presId="urn:microsoft.com/office/officeart/2009/3/layout/SubStepProcess"/>
-    <dgm:cxn modelId="{E2E9144D-B323-43A0-8F48-49D0DE2E00CA}" type="presParOf" srcId="{0A0BCD37-6293-416F-B57B-D1182E7197B7}" destId="{DB93A1F1-8600-41CD-B06F-C6E2B826F065}" srcOrd="3" destOrd="0" presId="urn:microsoft.com/office/officeart/2009/3/layout/SubStepProcess"/>
-    <dgm:cxn modelId="{9E061B98-9E7F-4155-9D97-0AEA3E99F3B1}" type="presParOf" srcId="{0A0BCD37-6293-416F-B57B-D1182E7197B7}" destId="{5C6727FE-C24D-42DB-BEF7-F478C16957E7}" srcOrd="4" destOrd="0" presId="urn:microsoft.com/office/officeart/2009/3/layout/SubStepProcess"/>
-    <dgm:cxn modelId="{15A22F16-B3D5-4AC5-BE0D-53E3586ECE88}" type="presParOf" srcId="{0A0BCD37-6293-416F-B57B-D1182E7197B7}" destId="{A239CD37-F6E3-4752-9C1C-1AED95E1D797}" srcOrd="5" destOrd="0" presId="urn:microsoft.com/office/officeart/2009/3/layout/SubStepProcess"/>
+    <dgm:cxn modelId="{B9CD8CAE-94C8-4F37-A60C-4AFC1603B9B6}" type="presParOf" srcId="{0A0BCD37-6293-416F-B57B-D1182E7197B7}" destId="{BA618A00-4188-4DB2-91CA-A4D24685CCE7}" srcOrd="0" destOrd="0" presId="urn:microsoft.com/office/officeart/2009/3/layout/SubStepProcess"/>
+    <dgm:cxn modelId="{E7B7F002-075D-4F4B-B474-C3C49376B627}" type="presParOf" srcId="{0A0BCD37-6293-416F-B57B-D1182E7197B7}" destId="{980961A6-F6BA-48D6-9C65-914FD0D20896}" srcOrd="1" destOrd="0" presId="urn:microsoft.com/office/officeart/2009/3/layout/SubStepProcess"/>
+    <dgm:cxn modelId="{EA8A4BF8-91F9-4C61-A0CE-F1CD62A92D95}" type="presParOf" srcId="{0A0BCD37-6293-416F-B57B-D1182E7197B7}" destId="{787C0CDB-E26E-4495-869D-F2207BCCCD5F}" srcOrd="2" destOrd="0" presId="urn:microsoft.com/office/officeart/2009/3/layout/SubStepProcess"/>
+    <dgm:cxn modelId="{3114CBD7-79FA-409E-B6A7-58D0FA861CE8}" type="presParOf" srcId="{787C0CDB-E26E-4495-869D-F2207BCCCD5F}" destId="{D1426A13-D8F0-489E-B260-C90B8E9A4B47}" srcOrd="0" destOrd="0" presId="urn:microsoft.com/office/officeart/2009/3/layout/SubStepProcess"/>
+    <dgm:cxn modelId="{123BEBA5-4DFC-4455-B527-B124E35A0A4A}" type="presParOf" srcId="{787C0CDB-E26E-4495-869D-F2207BCCCD5F}" destId="{96E8A1BF-2419-4F48-8285-21A087341F38}" srcOrd="1" destOrd="0" presId="urn:microsoft.com/office/officeart/2009/3/layout/SubStepProcess"/>
+    <dgm:cxn modelId="{B2A8FA05-6F19-4F87-8464-4AF62395E699}" type="presParOf" srcId="{787C0CDB-E26E-4495-869D-F2207BCCCD5F}" destId="{03956E23-614B-471F-A3D7-F7341A4FF822}" srcOrd="2" destOrd="0" presId="urn:microsoft.com/office/officeart/2009/3/layout/SubStepProcess"/>
+    <dgm:cxn modelId="{6349E547-3F9B-425B-8159-E536607B0FDC}" type="presParOf" srcId="{03956E23-614B-471F-A3D7-F7341A4FF822}" destId="{E795A0F1-AD2C-4142-961C-FFD19F98BC4C}" srcOrd="0" destOrd="0" presId="urn:microsoft.com/office/officeart/2009/3/layout/SubStepProcess"/>
+    <dgm:cxn modelId="{3756614D-8B94-4E24-A636-D4BE08FF05D5}" type="presParOf" srcId="{03956E23-614B-471F-A3D7-F7341A4FF822}" destId="{CB4E627C-ABF1-4BDD-8AA6-7FCB054C9807}" srcOrd="1" destOrd="0" presId="urn:microsoft.com/office/officeart/2009/3/layout/SubStepProcess"/>
+    <dgm:cxn modelId="{9221EA65-A0F3-4296-BF8E-12F348CF1E8C}" type="presParOf" srcId="{03956E23-614B-471F-A3D7-F7341A4FF822}" destId="{43B4EB38-9614-4618-BDF3-36962EB8F5F3}" srcOrd="2" destOrd="0" presId="urn:microsoft.com/office/officeart/2009/3/layout/SubStepProcess"/>
+    <dgm:cxn modelId="{E2756776-5493-4E7A-B770-23AA04F4CF61}" type="presParOf" srcId="{03956E23-614B-471F-A3D7-F7341A4FF822}" destId="{7C5BEFA0-0590-4C06-BC29-BFDBCD31D6F8}" srcOrd="3" destOrd="0" presId="urn:microsoft.com/office/officeart/2009/3/layout/SubStepProcess"/>
+    <dgm:cxn modelId="{AC2DD92B-4A83-4419-9B18-03A984D6B879}" type="presParOf" srcId="{03956E23-614B-471F-A3D7-F7341A4FF822}" destId="{E02AC050-46D1-4B10-B878-E8D6BBCBE1E2}" srcOrd="4" destOrd="0" presId="urn:microsoft.com/office/officeart/2009/3/layout/SubStepProcess"/>
+    <dgm:cxn modelId="{73BD90DE-0F33-454A-A390-B91041B52501}" type="presParOf" srcId="{787C0CDB-E26E-4495-869D-F2207BCCCD5F}" destId="{FC085298-EC07-48C3-BD44-9E84EE2A42EC}" srcOrd="3" destOrd="0" presId="urn:microsoft.com/office/officeart/2009/3/layout/SubStepProcess"/>
+    <dgm:cxn modelId="{872366EB-CCDA-4D81-85C6-98D6F4817270}" type="presParOf" srcId="{787C0CDB-E26E-4495-869D-F2207BCCCD5F}" destId="{5B2CD1EB-78F7-43BB-BB9A-4F5A590CF4B0}" srcOrd="4" destOrd="0" presId="urn:microsoft.com/office/officeart/2009/3/layout/SubStepProcess"/>
+    <dgm:cxn modelId="{B43E8315-2674-432B-B6E8-AA206D6E7A64}" type="presParOf" srcId="{787C0CDB-E26E-4495-869D-F2207BCCCD5F}" destId="{7DA4B141-82C7-4526-936B-D85C843578D1}" srcOrd="5" destOrd="0" presId="urn:microsoft.com/office/officeart/2009/3/layout/SubStepProcess"/>
+    <dgm:cxn modelId="{A23B8A97-7B52-4EA3-9645-73881AD3EFC4}" type="presParOf" srcId="{7DA4B141-82C7-4526-936B-D85C843578D1}" destId="{13C2169E-9439-484B-87CE-C479D9845137}" srcOrd="0" destOrd="0" presId="urn:microsoft.com/office/officeart/2009/3/layout/SubStepProcess"/>
+    <dgm:cxn modelId="{8F110762-CE04-4E03-9D40-18C33ABC26B2}" type="presParOf" srcId="{7DA4B141-82C7-4526-936B-D85C843578D1}" destId="{E76798A3-7F63-4779-9AFD-8E8A1650476B}" srcOrd="1" destOrd="0" presId="urn:microsoft.com/office/officeart/2009/3/layout/SubStepProcess"/>
+    <dgm:cxn modelId="{BDCE32A3-6EA6-44B7-8559-90906AF1DC2D}" type="presParOf" srcId="{7DA4B141-82C7-4526-936B-D85C843578D1}" destId="{AE54E7A6-C301-4675-882B-E13C5D10C475}" srcOrd="2" destOrd="0" presId="urn:microsoft.com/office/officeart/2009/3/layout/SubStepProcess"/>
+    <dgm:cxn modelId="{D56D02B8-CAB0-4739-8B3B-30A539A0DD46}" type="presParOf" srcId="{7DA4B141-82C7-4526-936B-D85C843578D1}" destId="{43431263-8D85-41F2-9C4A-E8AE58DDEC19}" srcOrd="3" destOrd="0" presId="urn:microsoft.com/office/officeart/2009/3/layout/SubStepProcess"/>
+    <dgm:cxn modelId="{C7E3B7CA-B510-4BF3-B82F-636DC3D46901}" type="presParOf" srcId="{7DA4B141-82C7-4526-936B-D85C843578D1}" destId="{3B8B807B-729B-4A30-A7BA-6B920A2896DB}" srcOrd="4" destOrd="0" presId="urn:microsoft.com/office/officeart/2009/3/layout/SubStepProcess"/>
+    <dgm:cxn modelId="{025EE7B0-FC3E-4838-A281-8D899F918EB5}" type="presParOf" srcId="{0A0BCD37-6293-416F-B57B-D1182E7197B7}" destId="{DB93A1F1-8600-41CD-B06F-C6E2B826F065}" srcOrd="3" destOrd="0" presId="urn:microsoft.com/office/officeart/2009/3/layout/SubStepProcess"/>
+    <dgm:cxn modelId="{7954F34F-FE06-4983-8916-21B6B2D77047}" type="presParOf" srcId="{0A0BCD37-6293-416F-B57B-D1182E7197B7}" destId="{5C6727FE-C24D-42DB-BEF7-F478C16957E7}" srcOrd="4" destOrd="0" presId="urn:microsoft.com/office/officeart/2009/3/layout/SubStepProcess"/>
+    <dgm:cxn modelId="{900F0287-DB6E-40A7-87F9-D6B038607D6A}" type="presParOf" srcId="{0A0BCD37-6293-416F-B57B-D1182E7197B7}" destId="{A239CD37-F6E3-4752-9C1C-1AED95E1D797}" srcOrd="5" destOrd="0" presId="urn:microsoft.com/office/officeart/2009/3/layout/SubStepProcess"/>
   </dgm:cxnLst>
   <dgm:bg/>
   <dgm:whole/>
@@ -5409,39 +5921,39 @@
     </dgm:pt>
   </dgm:ptLst>
   <dgm:cxnLst>
-    <dgm:cxn modelId="{2AAEE8EA-8B84-420E-B973-0CB239B78891}" type="presOf" srcId="{132E1D38-5B90-44B5-BC2E-9DDAA80C0460}" destId="{0A0BCD37-6293-416F-B57B-D1182E7197B7}" srcOrd="0" destOrd="0" presId="urn:microsoft.com/office/officeart/2009/3/layout/SubStepProcess"/>
     <dgm:cxn modelId="{1F900C55-38DB-4CB4-AE10-94AA4A10DAB1}" srcId="{132E1D38-5B90-44B5-BC2E-9DDAA80C0460}" destId="{8FC26CCC-3574-43CB-B3BF-AA8560D6F9D6}" srcOrd="1" destOrd="0" parTransId="{430C4C82-A3DC-44DF-8005-83A80BCD8189}" sibTransId="{14B71DA3-79D4-40B3-9333-A611EADAF59A}"/>
+    <dgm:cxn modelId="{3E0837E9-6DC5-457D-A9C4-749A693D24AE}" type="presOf" srcId="{8FC26CCC-3574-43CB-B3BF-AA8560D6F9D6}" destId="{5C6727FE-C24D-42DB-BEF7-F478C16957E7}" srcOrd="0" destOrd="0" presId="urn:microsoft.com/office/officeart/2009/3/layout/SubStepProcess"/>
     <dgm:cxn modelId="{250CD375-8F6F-418A-82A5-A718EFBC9B0C}" srcId="{132E1D38-5B90-44B5-BC2E-9DDAA80C0460}" destId="{2FC0E51F-57B9-4E95-939C-CC6CFEE1D977}" srcOrd="2" destOrd="0" parTransId="{12501CC8-B4DF-4696-AB89-C920A0615A5E}" sibTransId="{62798DE1-C8FE-4495-88E3-DA517995CBCA}"/>
-    <dgm:cxn modelId="{20136787-14FB-4088-A65B-F7028F9418A2}" type="presOf" srcId="{3F042EF5-1CC3-4394-8CCD-5D7326EBBC59}" destId="{BA618A00-4188-4DB2-91CA-A4D24685CCE7}" srcOrd="0" destOrd="0" presId="urn:microsoft.com/office/officeart/2009/3/layout/SubStepProcess"/>
-    <dgm:cxn modelId="{F022271A-63E7-45FA-83F5-E961706DAFE1}" type="presOf" srcId="{8FC26CCC-3574-43CB-B3BF-AA8560D6F9D6}" destId="{5C6727FE-C24D-42DB-BEF7-F478C16957E7}" srcOrd="0" destOrd="0" presId="urn:microsoft.com/office/officeart/2009/3/layout/SubStepProcess"/>
-    <dgm:cxn modelId="{9CFA1D69-80B8-4FBE-AC66-447CC11610A5}" type="presOf" srcId="{2FC0E51F-57B9-4E95-939C-CC6CFEE1D977}" destId="{A239CD37-F6E3-4752-9C1C-1AED95E1D797}" srcOrd="0" destOrd="0" presId="urn:microsoft.com/office/officeart/2009/3/layout/SubStepProcess"/>
+    <dgm:cxn modelId="{8A1D3CFF-3B11-46D4-8A4E-FA1100CFF690}" type="presOf" srcId="{132E1D38-5B90-44B5-BC2E-9DDAA80C0460}" destId="{0A0BCD37-6293-416F-B57B-D1182E7197B7}" srcOrd="0" destOrd="0" presId="urn:microsoft.com/office/officeart/2009/3/layout/SubStepProcess"/>
+    <dgm:cxn modelId="{493A17F2-C430-46A8-9082-F93113FD9C30}" type="presOf" srcId="{2FC0E51F-57B9-4E95-939C-CC6CFEE1D977}" destId="{A239CD37-F6E3-4752-9C1C-1AED95E1D797}" srcOrd="0" destOrd="0" presId="urn:microsoft.com/office/officeart/2009/3/layout/SubStepProcess"/>
     <dgm:cxn modelId="{43BA8DB0-2E24-4FDC-A9C7-3EEE091EF95D}" srcId="{132E1D38-5B90-44B5-BC2E-9DDAA80C0460}" destId="{3F042EF5-1CC3-4394-8CCD-5D7326EBBC59}" srcOrd="0" destOrd="0" parTransId="{7B4A5970-EEC5-4392-877C-0AB8B11A96E8}" sibTransId="{C8E605EA-7D1C-4BCF-A01D-B21129515A49}"/>
-    <dgm:cxn modelId="{76C0B11F-F250-41C7-9149-A6C937455873}" type="presOf" srcId="{F83741F9-D475-453A-AF7A-CF069C261317}" destId="{7C5BEFA0-0590-4C06-BC29-BFDBCD31D6F8}" srcOrd="0" destOrd="0" presId="urn:microsoft.com/office/officeart/2009/3/layout/SubStepProcess"/>
+    <dgm:cxn modelId="{AFAF3E51-E4C6-40D8-9B45-4E92CFDDE915}" type="presOf" srcId="{3F042EF5-1CC3-4394-8CCD-5D7326EBBC59}" destId="{BA618A00-4188-4DB2-91CA-A4D24685CCE7}" srcOrd="0" destOrd="0" presId="urn:microsoft.com/office/officeart/2009/3/layout/SubStepProcess"/>
+    <dgm:cxn modelId="{C0CB3D13-5CA7-4337-81D5-BF2DFA77E427}" type="presOf" srcId="{8B34BCCB-FB79-40CD-8E00-CE51EDD753EB}" destId="{43431263-8D85-41F2-9C4A-E8AE58DDEC19}" srcOrd="0" destOrd="0" presId="urn:microsoft.com/office/officeart/2009/3/layout/SubStepProcess"/>
     <dgm:cxn modelId="{56E98A18-474E-4124-A97B-CC55179128C2}" srcId="{3F042EF5-1CC3-4394-8CCD-5D7326EBBC59}" destId="{F83741F9-D475-453A-AF7A-CF069C261317}" srcOrd="0" destOrd="0" parTransId="{F372BD06-9D6E-476A-9E61-9B23B22443A6}" sibTransId="{6CAA4A17-47B7-4E88-A88D-CEB97E534C6D}"/>
-    <dgm:cxn modelId="{90FF557E-8EEF-4474-80B4-FC6A926CA717}" type="presOf" srcId="{8B34BCCB-FB79-40CD-8E00-CE51EDD753EB}" destId="{43431263-8D85-41F2-9C4A-E8AE58DDEC19}" srcOrd="0" destOrd="0" presId="urn:microsoft.com/office/officeart/2009/3/layout/SubStepProcess"/>
     <dgm:cxn modelId="{D8791EE3-E4BA-4F81-B8FC-DF106B56E206}" srcId="{3F042EF5-1CC3-4394-8CCD-5D7326EBBC59}" destId="{8B34BCCB-FB79-40CD-8E00-CE51EDD753EB}" srcOrd="1" destOrd="0" parTransId="{6BF703D3-4687-4E4B-8285-F2DAECDC5A86}" sibTransId="{3A6AE302-B7E8-4CA6-A735-A1F1651A46D0}"/>
-    <dgm:cxn modelId="{BD89F767-DDB0-45B2-8C25-9AE5F0666922}" type="presParOf" srcId="{0A0BCD37-6293-416F-B57B-D1182E7197B7}" destId="{BA618A00-4188-4DB2-91CA-A4D24685CCE7}" srcOrd="0" destOrd="0" presId="urn:microsoft.com/office/officeart/2009/3/layout/SubStepProcess"/>
-    <dgm:cxn modelId="{E51CF691-69D4-4D9A-B98B-3F4C36B32793}" type="presParOf" srcId="{0A0BCD37-6293-416F-B57B-D1182E7197B7}" destId="{980961A6-F6BA-48D6-9C65-914FD0D20896}" srcOrd="1" destOrd="0" presId="urn:microsoft.com/office/officeart/2009/3/layout/SubStepProcess"/>
-    <dgm:cxn modelId="{B0158577-9495-44A4-9453-763FA7D67BAD}" type="presParOf" srcId="{0A0BCD37-6293-416F-B57B-D1182E7197B7}" destId="{787C0CDB-E26E-4495-869D-F2207BCCCD5F}" srcOrd="2" destOrd="0" presId="urn:microsoft.com/office/officeart/2009/3/layout/SubStepProcess"/>
-    <dgm:cxn modelId="{FBE3F6FF-8657-49DC-AF81-D6A5AA2071DE}" type="presParOf" srcId="{787C0CDB-E26E-4495-869D-F2207BCCCD5F}" destId="{D1426A13-D8F0-489E-B260-C90B8E9A4B47}" srcOrd="0" destOrd="0" presId="urn:microsoft.com/office/officeart/2009/3/layout/SubStepProcess"/>
-    <dgm:cxn modelId="{D196CD3B-C930-4F77-8A63-71F2C25099E9}" type="presParOf" srcId="{787C0CDB-E26E-4495-869D-F2207BCCCD5F}" destId="{96E8A1BF-2419-4F48-8285-21A087341F38}" srcOrd="1" destOrd="0" presId="urn:microsoft.com/office/officeart/2009/3/layout/SubStepProcess"/>
-    <dgm:cxn modelId="{3805544D-2FC7-48F8-9F07-EDD46AB97D7A}" type="presParOf" srcId="{787C0CDB-E26E-4495-869D-F2207BCCCD5F}" destId="{03956E23-614B-471F-A3D7-F7341A4FF822}" srcOrd="2" destOrd="0" presId="urn:microsoft.com/office/officeart/2009/3/layout/SubStepProcess"/>
-    <dgm:cxn modelId="{273E86F4-3CE5-456D-9858-6F1D4339F25F}" type="presParOf" srcId="{03956E23-614B-471F-A3D7-F7341A4FF822}" destId="{E795A0F1-AD2C-4142-961C-FFD19F98BC4C}" srcOrd="0" destOrd="0" presId="urn:microsoft.com/office/officeart/2009/3/layout/SubStepProcess"/>
-    <dgm:cxn modelId="{0D4B5998-C325-4685-A787-95B5B7107DBE}" type="presParOf" srcId="{03956E23-614B-471F-A3D7-F7341A4FF822}" destId="{CB4E627C-ABF1-4BDD-8AA6-7FCB054C9807}" srcOrd="1" destOrd="0" presId="urn:microsoft.com/office/officeart/2009/3/layout/SubStepProcess"/>
-    <dgm:cxn modelId="{4E980D0C-1233-46B1-A0BA-46DBC6484EA9}" type="presParOf" srcId="{03956E23-614B-471F-A3D7-F7341A4FF822}" destId="{43B4EB38-9614-4618-BDF3-36962EB8F5F3}" srcOrd="2" destOrd="0" presId="urn:microsoft.com/office/officeart/2009/3/layout/SubStepProcess"/>
-    <dgm:cxn modelId="{5A9BF472-9E76-4062-BC18-16775702FB5F}" type="presParOf" srcId="{03956E23-614B-471F-A3D7-F7341A4FF822}" destId="{7C5BEFA0-0590-4C06-BC29-BFDBCD31D6F8}" srcOrd="3" destOrd="0" presId="urn:microsoft.com/office/officeart/2009/3/layout/SubStepProcess"/>
-    <dgm:cxn modelId="{559496FD-B073-4678-A2E4-71B95E3074E4}" type="presParOf" srcId="{03956E23-614B-471F-A3D7-F7341A4FF822}" destId="{E02AC050-46D1-4B10-B878-E8D6BBCBE1E2}" srcOrd="4" destOrd="0" presId="urn:microsoft.com/office/officeart/2009/3/layout/SubStepProcess"/>
-    <dgm:cxn modelId="{A1E10D68-BBD7-4BA7-89EE-BF0F53FB3430}" type="presParOf" srcId="{787C0CDB-E26E-4495-869D-F2207BCCCD5F}" destId="{FC085298-EC07-48C3-BD44-9E84EE2A42EC}" srcOrd="3" destOrd="0" presId="urn:microsoft.com/office/officeart/2009/3/layout/SubStepProcess"/>
-    <dgm:cxn modelId="{AE258F9A-ABCB-45BD-AC40-45FF13A71116}" type="presParOf" srcId="{787C0CDB-E26E-4495-869D-F2207BCCCD5F}" destId="{5B2CD1EB-78F7-43BB-BB9A-4F5A590CF4B0}" srcOrd="4" destOrd="0" presId="urn:microsoft.com/office/officeart/2009/3/layout/SubStepProcess"/>
-    <dgm:cxn modelId="{6CA0B5FA-8D15-4E65-891B-A742109F810B}" type="presParOf" srcId="{787C0CDB-E26E-4495-869D-F2207BCCCD5F}" destId="{7DA4B141-82C7-4526-936B-D85C843578D1}" srcOrd="5" destOrd="0" presId="urn:microsoft.com/office/officeart/2009/3/layout/SubStepProcess"/>
-    <dgm:cxn modelId="{582E8B45-2E8B-4065-9F8F-63D11CF99305}" type="presParOf" srcId="{7DA4B141-82C7-4526-936B-D85C843578D1}" destId="{13C2169E-9439-484B-87CE-C479D9845137}" srcOrd="0" destOrd="0" presId="urn:microsoft.com/office/officeart/2009/3/layout/SubStepProcess"/>
-    <dgm:cxn modelId="{8744C23B-048D-4D24-B056-48C74655B137}" type="presParOf" srcId="{7DA4B141-82C7-4526-936B-D85C843578D1}" destId="{E76798A3-7F63-4779-9AFD-8E8A1650476B}" srcOrd="1" destOrd="0" presId="urn:microsoft.com/office/officeart/2009/3/layout/SubStepProcess"/>
-    <dgm:cxn modelId="{190B4B8C-0D11-40E3-9D31-E3392A82108A}" type="presParOf" srcId="{7DA4B141-82C7-4526-936B-D85C843578D1}" destId="{AE54E7A6-C301-4675-882B-E13C5D10C475}" srcOrd="2" destOrd="0" presId="urn:microsoft.com/office/officeart/2009/3/layout/SubStepProcess"/>
-    <dgm:cxn modelId="{003B134F-07B9-40C2-942D-84F72913613C}" type="presParOf" srcId="{7DA4B141-82C7-4526-936B-D85C843578D1}" destId="{43431263-8D85-41F2-9C4A-E8AE58DDEC19}" srcOrd="3" destOrd="0" presId="urn:microsoft.com/office/officeart/2009/3/layout/SubStepProcess"/>
-    <dgm:cxn modelId="{910DBE3D-4285-4CAA-A407-6746B2202186}" type="presParOf" srcId="{7DA4B141-82C7-4526-936B-D85C843578D1}" destId="{3B8B807B-729B-4A30-A7BA-6B920A2896DB}" srcOrd="4" destOrd="0" presId="urn:microsoft.com/office/officeart/2009/3/layout/SubStepProcess"/>
-    <dgm:cxn modelId="{FF867D8B-B3DC-4687-BA36-01893F4BBB83}" type="presParOf" srcId="{0A0BCD37-6293-416F-B57B-D1182E7197B7}" destId="{DB93A1F1-8600-41CD-B06F-C6E2B826F065}" srcOrd="3" destOrd="0" presId="urn:microsoft.com/office/officeart/2009/3/layout/SubStepProcess"/>
-    <dgm:cxn modelId="{319FE899-892D-4DAC-B6B4-EAACA48209C4}" type="presParOf" srcId="{0A0BCD37-6293-416F-B57B-D1182E7197B7}" destId="{5C6727FE-C24D-42DB-BEF7-F478C16957E7}" srcOrd="4" destOrd="0" presId="urn:microsoft.com/office/officeart/2009/3/layout/SubStepProcess"/>
-    <dgm:cxn modelId="{41CCB4F2-F4D9-4132-946A-CAD7353045F4}" type="presParOf" srcId="{0A0BCD37-6293-416F-B57B-D1182E7197B7}" destId="{A239CD37-F6E3-4752-9C1C-1AED95E1D797}" srcOrd="5" destOrd="0" presId="urn:microsoft.com/office/officeart/2009/3/layout/SubStepProcess"/>
+    <dgm:cxn modelId="{7E7A9657-398B-4478-934E-C57426FB56BF}" type="presOf" srcId="{F83741F9-D475-453A-AF7A-CF069C261317}" destId="{7C5BEFA0-0590-4C06-BC29-BFDBCD31D6F8}" srcOrd="0" destOrd="0" presId="urn:microsoft.com/office/officeart/2009/3/layout/SubStepProcess"/>
+    <dgm:cxn modelId="{81916094-CAA3-4966-9772-92FDA6F37A82}" type="presParOf" srcId="{0A0BCD37-6293-416F-B57B-D1182E7197B7}" destId="{BA618A00-4188-4DB2-91CA-A4D24685CCE7}" srcOrd="0" destOrd="0" presId="urn:microsoft.com/office/officeart/2009/3/layout/SubStepProcess"/>
+    <dgm:cxn modelId="{EB2BF392-10F9-4EFF-9FD9-3895F44E5AF3}" type="presParOf" srcId="{0A0BCD37-6293-416F-B57B-D1182E7197B7}" destId="{980961A6-F6BA-48D6-9C65-914FD0D20896}" srcOrd="1" destOrd="0" presId="urn:microsoft.com/office/officeart/2009/3/layout/SubStepProcess"/>
+    <dgm:cxn modelId="{10A6311B-D06B-421C-BAC2-308D5DB6568E}" type="presParOf" srcId="{0A0BCD37-6293-416F-B57B-D1182E7197B7}" destId="{787C0CDB-E26E-4495-869D-F2207BCCCD5F}" srcOrd="2" destOrd="0" presId="urn:microsoft.com/office/officeart/2009/3/layout/SubStepProcess"/>
+    <dgm:cxn modelId="{76ADFC70-CB0A-4DCC-825B-0E812C8FDAF1}" type="presParOf" srcId="{787C0CDB-E26E-4495-869D-F2207BCCCD5F}" destId="{D1426A13-D8F0-489E-B260-C90B8E9A4B47}" srcOrd="0" destOrd="0" presId="urn:microsoft.com/office/officeart/2009/3/layout/SubStepProcess"/>
+    <dgm:cxn modelId="{13EAD918-733B-4DDD-90A0-36E06EA7CD99}" type="presParOf" srcId="{787C0CDB-E26E-4495-869D-F2207BCCCD5F}" destId="{96E8A1BF-2419-4F48-8285-21A087341F38}" srcOrd="1" destOrd="0" presId="urn:microsoft.com/office/officeart/2009/3/layout/SubStepProcess"/>
+    <dgm:cxn modelId="{5F592062-0678-4D9B-8038-26DC1CCCD963}" type="presParOf" srcId="{787C0CDB-E26E-4495-869D-F2207BCCCD5F}" destId="{03956E23-614B-471F-A3D7-F7341A4FF822}" srcOrd="2" destOrd="0" presId="urn:microsoft.com/office/officeart/2009/3/layout/SubStepProcess"/>
+    <dgm:cxn modelId="{001369ED-07D2-414E-A81D-11CA977727E9}" type="presParOf" srcId="{03956E23-614B-471F-A3D7-F7341A4FF822}" destId="{E795A0F1-AD2C-4142-961C-FFD19F98BC4C}" srcOrd="0" destOrd="0" presId="urn:microsoft.com/office/officeart/2009/3/layout/SubStepProcess"/>
+    <dgm:cxn modelId="{161AD839-6D59-4220-AFE6-FCAF589020ED}" type="presParOf" srcId="{03956E23-614B-471F-A3D7-F7341A4FF822}" destId="{CB4E627C-ABF1-4BDD-8AA6-7FCB054C9807}" srcOrd="1" destOrd="0" presId="urn:microsoft.com/office/officeart/2009/3/layout/SubStepProcess"/>
+    <dgm:cxn modelId="{A1E8000A-28C5-4348-BF22-B706EAA21B38}" type="presParOf" srcId="{03956E23-614B-471F-A3D7-F7341A4FF822}" destId="{43B4EB38-9614-4618-BDF3-36962EB8F5F3}" srcOrd="2" destOrd="0" presId="urn:microsoft.com/office/officeart/2009/3/layout/SubStepProcess"/>
+    <dgm:cxn modelId="{810EC185-D2D4-4248-BDDD-6AD0AFD019FB}" type="presParOf" srcId="{03956E23-614B-471F-A3D7-F7341A4FF822}" destId="{7C5BEFA0-0590-4C06-BC29-BFDBCD31D6F8}" srcOrd="3" destOrd="0" presId="urn:microsoft.com/office/officeart/2009/3/layout/SubStepProcess"/>
+    <dgm:cxn modelId="{9B1B830E-01B0-462B-B08C-18050E464F16}" type="presParOf" srcId="{03956E23-614B-471F-A3D7-F7341A4FF822}" destId="{E02AC050-46D1-4B10-B878-E8D6BBCBE1E2}" srcOrd="4" destOrd="0" presId="urn:microsoft.com/office/officeart/2009/3/layout/SubStepProcess"/>
+    <dgm:cxn modelId="{B0EA42EF-EA87-42C5-9A1F-F300366335E7}" type="presParOf" srcId="{787C0CDB-E26E-4495-869D-F2207BCCCD5F}" destId="{FC085298-EC07-48C3-BD44-9E84EE2A42EC}" srcOrd="3" destOrd="0" presId="urn:microsoft.com/office/officeart/2009/3/layout/SubStepProcess"/>
+    <dgm:cxn modelId="{1400657F-95C2-4D3F-A307-6F214E48D4DA}" type="presParOf" srcId="{787C0CDB-E26E-4495-869D-F2207BCCCD5F}" destId="{5B2CD1EB-78F7-43BB-BB9A-4F5A590CF4B0}" srcOrd="4" destOrd="0" presId="urn:microsoft.com/office/officeart/2009/3/layout/SubStepProcess"/>
+    <dgm:cxn modelId="{DE03AE04-6114-48BF-803C-002EAC4FA562}" type="presParOf" srcId="{787C0CDB-E26E-4495-869D-F2207BCCCD5F}" destId="{7DA4B141-82C7-4526-936B-D85C843578D1}" srcOrd="5" destOrd="0" presId="urn:microsoft.com/office/officeart/2009/3/layout/SubStepProcess"/>
+    <dgm:cxn modelId="{246F4CED-07AC-467F-BC1B-C130F98CFD81}" type="presParOf" srcId="{7DA4B141-82C7-4526-936B-D85C843578D1}" destId="{13C2169E-9439-484B-87CE-C479D9845137}" srcOrd="0" destOrd="0" presId="urn:microsoft.com/office/officeart/2009/3/layout/SubStepProcess"/>
+    <dgm:cxn modelId="{D2AD16F7-9764-4D21-B08B-4374BBFF5D11}" type="presParOf" srcId="{7DA4B141-82C7-4526-936B-D85C843578D1}" destId="{E76798A3-7F63-4779-9AFD-8E8A1650476B}" srcOrd="1" destOrd="0" presId="urn:microsoft.com/office/officeart/2009/3/layout/SubStepProcess"/>
+    <dgm:cxn modelId="{E67BCF1D-5E95-4AC0-8C67-14FA1C57D852}" type="presParOf" srcId="{7DA4B141-82C7-4526-936B-D85C843578D1}" destId="{AE54E7A6-C301-4675-882B-E13C5D10C475}" srcOrd="2" destOrd="0" presId="urn:microsoft.com/office/officeart/2009/3/layout/SubStepProcess"/>
+    <dgm:cxn modelId="{781AE5CD-DC4B-40CF-A204-5CAA8EEC04A8}" type="presParOf" srcId="{7DA4B141-82C7-4526-936B-D85C843578D1}" destId="{43431263-8D85-41F2-9C4A-E8AE58DDEC19}" srcOrd="3" destOrd="0" presId="urn:microsoft.com/office/officeart/2009/3/layout/SubStepProcess"/>
+    <dgm:cxn modelId="{0C2CD426-C9BF-4C84-9C77-E4F676C2315A}" type="presParOf" srcId="{7DA4B141-82C7-4526-936B-D85C843578D1}" destId="{3B8B807B-729B-4A30-A7BA-6B920A2896DB}" srcOrd="4" destOrd="0" presId="urn:microsoft.com/office/officeart/2009/3/layout/SubStepProcess"/>
+    <dgm:cxn modelId="{4A0CC804-3193-4E2A-A7FD-2D2F6563561F}" type="presParOf" srcId="{0A0BCD37-6293-416F-B57B-D1182E7197B7}" destId="{DB93A1F1-8600-41CD-B06F-C6E2B826F065}" srcOrd="3" destOrd="0" presId="urn:microsoft.com/office/officeart/2009/3/layout/SubStepProcess"/>
+    <dgm:cxn modelId="{ADDA0903-CF2D-48E8-BF23-73F7A60F7BFE}" type="presParOf" srcId="{0A0BCD37-6293-416F-B57B-D1182E7197B7}" destId="{5C6727FE-C24D-42DB-BEF7-F478C16957E7}" srcOrd="4" destOrd="0" presId="urn:microsoft.com/office/officeart/2009/3/layout/SubStepProcess"/>
+    <dgm:cxn modelId="{888E2FF8-285D-4AC3-BB67-FB5A88E41F37}" type="presParOf" srcId="{0A0BCD37-6293-416F-B57B-D1182E7197B7}" destId="{A239CD37-F6E3-4752-9C1C-1AED95E1D797}" srcOrd="5" destOrd="0" presId="urn:microsoft.com/office/officeart/2009/3/layout/SubStepProcess"/>
   </dgm:cxnLst>
   <dgm:bg/>
   <dgm:whole/>
@@ -12032,8 +12544,8 @@
     <w:compatSetting w:name="differentiateMultirowTableHeaders" w:uri="http://schemas.microsoft.com/office/word" w:val="1"/>
   </w:compat>
   <w:rsids>
-    <w:rsidRoot w:val="00373755"/>
-    <w:rsid w:val="00373755"/>
+    <w:rsidRoot w:val="00920B12"/>
+    <w:rsid w:val="00920B12"/>
   </w:rsids>
   <m:mathPr>
     <m:mathFont m:val="Cambria Math"/>
@@ -12903,7 +13415,7 @@
 </file>
 
 <file path=customXml/itemProps3.xml><?xml version="1.0" encoding="utf-8"?>
-<ds:datastoreItem xmlns:ds="http://schemas.openxmlformats.org/officeDocument/2006/customXml" ds:itemID="{E4B40247-2400-4E52-8F8F-0E6DCBE60E5D}">
+<ds:datastoreItem xmlns:ds="http://schemas.openxmlformats.org/officeDocument/2006/customXml" ds:itemID="{164842D6-0472-49E4-9786-0C5B68931723}">
   <ds:schemaRefs>
     <ds:schemaRef ds:uri="http://schemas.openxmlformats.org/officeDocument/2006/bibliography"/>
   </ds:schemaRefs>

</xml_diff>

<commit_message>
Filling in Code skeleton
</commit_message>
<xml_diff>
--- a/CS351_A2.docx
+++ b/CS351_A2.docx
@@ -839,16 +839,11 @@
     </w:p>
     <w:p>
       <w:r>
-        <w:t xml:space="preserve">Intro to description of circuit </w:t>
-      </w:r>
-      <w:proofErr w:type="spellStart"/>
-      <w:r>
-        <w:t>here</w:t>
+        <w:t>Intro to description of circuit here</w:t>
       </w:r>
       <w:r>
         <w:t>dfsd</w:t>
       </w:r>
-      <w:proofErr w:type="spellEnd"/>
     </w:p>
     <w:p>
       <w:r>
@@ -907,14 +902,12 @@
       </w:r>
     </w:p>
     <w:p>
-      <w:proofErr w:type="spellStart"/>
       <w:r>
         <w:t>Text</w:t>
       </w:r>
       <w:r>
         <w:t>d</w:t>
       </w:r>
-      <w:proofErr w:type="spellEnd"/>
     </w:p>
     <w:p/>
     <w:p/>
@@ -1353,15 +1346,7 @@
     </w:p>
     <w:p>
       <w:r>
-        <w:t xml:space="preserve">5V connects to </w:t>
-      </w:r>
-      <w:proofErr w:type="gramStart"/>
-      <w:r>
-        <w:t>VDD(</w:t>
-      </w:r>
-      <w:proofErr w:type="gramEnd"/>
-      <w:r>
-        <w:t>2) directly, and to LED+(15) through a 220 resistor. Power is provided to the unit through VDD, and the backlight is powered through LED+. 5V also co</w:t>
+        <w:t>5V connects to VDD(2) directly, and to LED+(15) through a 220 resistor. Power is provided to the unit through VDD, and the backlight is powered through LED+. 5V also co</w:t>
       </w:r>
       <w:r>
         <w:t>nn</w:t>
@@ -1372,15 +1357,7 @@
     </w:p>
     <w:p>
       <w:r>
-        <w:t xml:space="preserve">GND connects to </w:t>
-      </w:r>
-      <w:proofErr w:type="gramStart"/>
-      <w:r>
-        <w:t>VSS(</w:t>
-      </w:r>
-      <w:proofErr w:type="gramEnd"/>
-      <w:r>
-        <w:t>1), R/W(5), DB0-3(</w:t>
+        <w:t>GND connects to VSS(1), R/W(5), DB0-3(</w:t>
       </w:r>
       <w:r>
         <w:t xml:space="preserve">7-10), and LED-(16). GND also connects to </w:t>
@@ -1411,15 +1388,7 @@
     </w:p>
     <w:p>
       <w:r>
-        <w:t xml:space="preserve">D11 connects to </w:t>
-      </w:r>
-      <w:proofErr w:type="gramStart"/>
-      <w:r>
-        <w:t>E(</w:t>
-      </w:r>
-      <w:proofErr w:type="gramEnd"/>
-      <w:r>
-        <w:t>6)</w:t>
+        <w:t>D11 connects to E(6)</w:t>
       </w:r>
       <w:r>
         <w:t>. It is a falling edge triggered clock.</w:t>
@@ -1427,15 +1396,7 @@
     </w:p>
     <w:p>
       <w:r>
-        <w:t xml:space="preserve">D12 connects to </w:t>
-      </w:r>
-      <w:proofErr w:type="gramStart"/>
-      <w:r>
-        <w:t>RS(</w:t>
-      </w:r>
-      <w:proofErr w:type="gramEnd"/>
-      <w:r>
-        <w:t>4)</w:t>
+        <w:t>D12 connects to RS(4)</w:t>
       </w:r>
       <w:r>
         <w:t>. It determines whether the LCD unit will parse D2-5 as commands or data.</w:t>
@@ -1443,15 +1404,7 @@
     </w:p>
     <w:p>
       <w:r>
-        <w:t xml:space="preserve">The middle connection of the 10k potentiometer is connected </w:t>
-      </w:r>
-      <w:proofErr w:type="gramStart"/>
-      <w:r>
-        <w:t>V0(</w:t>
-      </w:r>
-      <w:proofErr w:type="gramEnd"/>
-      <w:r>
-        <w:t>3). As a potentiometer, the voltage can range between the voltages of the other two connections: in this case, 0V and 5V. The potentiometer can be adjusted to alter the contrast on the LCD between text and screen.</w:t>
+        <w:t>The middle connection of the 10k potentiometer is connected V0(3). As a potentiometer, the voltage can range between the voltages of the other two connections: in this case, 0V and 5V. The potentiometer can be adjusted to alter the contrast on the LCD between text and screen.</w:t>
       </w:r>
       <w:r>
         <w:br w:type="page"/>
@@ -1500,15 +1453,7 @@
     </w:p>
     <w:p>
       <w:r>
-        <w:t xml:space="preserve">The </w:t>
-      </w:r>
-      <w:proofErr w:type="spellStart"/>
-      <w:r>
-        <w:t>LiquidCrystal</w:t>
-      </w:r>
-      <w:proofErr w:type="spellEnd"/>
-      <w:r>
-        <w:t xml:space="preserve"> library is included to drive the LCD Unit.</w:t>
+        <w:t>The LiquidCrystal library is included to drive the LCD Unit.</w:t>
       </w:r>
     </w:p>
     <w:p>
@@ -1529,72 +1474,104 @@
     </w:p>
     <w:p>
       <w:r>
-        <w:t>notes:</w:t>
+        <w:t xml:space="preserve">int </w:t>
+      </w:r>
+      <w:r>
+        <w:t>notes</w:t>
+      </w:r>
+      <w:r>
+        <w:t>[]</w:t>
+      </w:r>
+      <w:r>
+        <w:t>:</w:t>
+      </w:r>
+      <w:r>
+        <w:t xml:space="preserve"> array of note frequencies used for tones</w:t>
       </w:r>
       <w:r>
         <w:br/>
       </w:r>
-      <w:proofErr w:type="spellStart"/>
-      <w:r>
-        <w:t>noteDuration</w:t>
-      </w:r>
-      <w:proofErr w:type="spellEnd"/>
+      <w:r>
+        <w:t xml:space="preserve">int </w:t>
+      </w:r>
+      <w:r>
+        <w:t>noteDuration:</w:t>
+      </w:r>
+      <w:r>
+        <w:t xml:space="preserve"> duration of notes when played by replay(), in 2 ms ticks</w:t>
+      </w:r>
+      <w:r>
+        <w:t xml:space="preserve"> (125, so 250ms)</w:t>
+      </w:r>
+      <w:r>
+        <w:br/>
+      </w:r>
+      <w:r>
+        <w:t xml:space="preserve">int </w:t>
+      </w:r>
+      <w:r>
+        <w:t>buttonPins</w:t>
+      </w:r>
+      <w:r>
+        <w:t>[]</w:t>
+      </w:r>
+      <w:r>
+        <w:t>: array of pins associated with the six buttons (A0-A5)</w:t>
+      </w:r>
+      <w:r>
+        <w:br/>
+      </w:r>
+      <w:r>
+        <w:t xml:space="preserve">int </w:t>
+      </w:r>
+      <w:r>
+        <w:t>noteLedPins</w:t>
+      </w:r>
+      <w:r>
+        <w:t>[]</w:t>
+      </w:r>
       <w:r>
         <w:t>:</w:t>
       </w:r>
       <w:r>
+        <w:t xml:space="preserve"> array of pins associated with the four LEDs (9,8,7,6)</w:t>
+      </w:r>
+      <w:r>
         <w:br/>
       </w:r>
-      <w:proofErr w:type="spellStart"/>
-      <w:r>
-        <w:t>buttonPins</w:t>
-      </w:r>
-      <w:proofErr w:type="spellEnd"/>
-      <w:r>
-        <w:t>:</w:t>
+      <w:r>
+        <w:t xml:space="preserve">int </w:t>
+      </w:r>
+      <w:r>
+        <w:t>speakerPin:</w:t>
+      </w:r>
+      <w:r>
+        <w:t xml:space="preserve"> pin associated with the speaker (10)</w:t>
       </w:r>
       <w:r>
         <w:br/>
       </w:r>
-      <w:proofErr w:type="spellStart"/>
-      <w:r>
-        <w:t>noteLedPins</w:t>
-      </w:r>
-      <w:proofErr w:type="spellEnd"/>
-      <w:r>
-        <w:t>:</w:t>
+      <w:r>
+        <w:t xml:space="preserve">int </w:t>
+      </w:r>
+      <w:r>
+        <w:t>numButtons:</w:t>
+      </w:r>
+      <w:r>
+        <w:t xml:space="preserve"> number of buttons, used for sanity checks by some functions</w:t>
       </w:r>
       <w:r>
         <w:br/>
       </w:r>
-      <w:proofErr w:type="spellStart"/>
-      <w:r>
-        <w:t>speakerPin</w:t>
-      </w:r>
-      <w:proofErr w:type="spellEnd"/>
-      <w:r>
-        <w:t>:</w:t>
-      </w:r>
-      <w:r>
-        <w:br/>
-      </w:r>
-      <w:proofErr w:type="spellStart"/>
-      <w:r>
-        <w:t>numButtons</w:t>
-      </w:r>
-      <w:proofErr w:type="spellEnd"/>
-      <w:r>
-        <w:t>:</w:t>
-      </w:r>
-      <w:r>
-        <w:br/>
-        <w:t xml:space="preserve">rs,en,d4,d5,d6,d7: pins used by the </w:t>
-      </w:r>
-      <w:proofErr w:type="spellStart"/>
-      <w:r>
-        <w:t>lcd</w:t>
-      </w:r>
-      <w:proofErr w:type="spellEnd"/>
+      <w:r>
+        <w:t xml:space="preserve">int </w:t>
+      </w:r>
+      <w:r>
+        <w:t>rs,en,d4,d5,d6,d7: pins used by the lcd</w:t>
+      </w:r>
+      <w:r>
+        <w:t xml:space="preserve"> (12,11,5,4,3,2)</w:t>
+      </w:r>
     </w:p>
     <w:p>
       <w:pPr>
@@ -1605,70 +1582,107 @@
       </w:r>
     </w:p>
     <w:p>
-      <w:proofErr w:type="spellStart"/>
-      <w:proofErr w:type="gramStart"/>
+      <w:r>
+        <w:t xml:space="preserve">int </w:t>
+      </w:r>
       <w:r>
         <w:t>buttonDebounceStates</w:t>
       </w:r>
-      <w:proofErr w:type="spellEnd"/>
-      <w:proofErr w:type="gramEnd"/>
+      <w:r>
+        <w:t>[]</w:t>
+      </w:r>
       <w:r>
         <w:t>:</w:t>
       </w:r>
       <w:r>
+        <w:t xml:space="preserve"> array of integers used as rolling buffers by debounceBtn(), volatile</w:t>
+      </w:r>
+      <w:r>
         <w:br/>
       </w:r>
-      <w:proofErr w:type="spellStart"/>
+      <w:r>
+        <w:t xml:space="preserve">bool </w:t>
+      </w:r>
       <w:r>
         <w:t>buttonPressedStates</w:t>
       </w:r>
-      <w:proofErr w:type="spellEnd"/>
+      <w:r>
+        <w:t>[]</w:t>
+      </w:r>
       <w:r>
         <w:t>:</w:t>
       </w:r>
       <w:r>
+        <w:t xml:space="preserve"> array of bools written by debounceBtn() and read by readBtn(), volatile</w:t>
+      </w:r>
+      <w:r>
         <w:br/>
       </w:r>
-      <w:proofErr w:type="spellStart"/>
+      <w:r>
+        <w:t xml:space="preserve">bool </w:t>
+      </w:r>
       <w:r>
         <w:t>lastButtonPressedStates</w:t>
       </w:r>
-      <w:proofErr w:type="spellEnd"/>
+      <w:r>
+        <w:t>[]:</w:t>
+      </w:r>
+      <w:r>
+        <w:t xml:space="preserve"> array of bools used by readBtn(), compared to the above array</w:t>
+      </w:r>
       <w:r>
         <w:br/>
         <w:t>pressing:</w:t>
       </w:r>
       <w:r>
+        <w:t xml:space="preserve"> current actively pressed button, determined by press() when called by readBtn()</w:t>
+      </w:r>
+      <w:r>
         <w:br/>
         <w:t>playing:</w:t>
       </w:r>
       <w:r>
+        <w:t xml:space="preserve"> index of the next note to play when replaying, used by replay(), modified by press()</w:t>
+      </w:r>
+      <w:r>
         <w:br/>
-      </w:r>
-      <w:r>
-        <w:t>played:</w:t>
+        <w:t>playTime:</w:t>
+      </w:r>
+      <w:r>
+        <w:t xml:space="preserve"> time playing the current replayed note, incremented by the ISR, read by replay(), volatile</w:t>
       </w:r>
       <w:r>
         <w:br/>
       </w:r>
-      <w:proofErr w:type="spellStart"/>
-      <w:r>
-        <w:t>playedSize</w:t>
-      </w:r>
-      <w:proofErr w:type="spellEnd"/>
+      <w:r>
+        <w:t>played</w:t>
+      </w:r>
+      <w:r>
+        <w:t>[]</w:t>
+      </w:r>
       <w:r>
         <w:t>:</w:t>
       </w:r>
       <w:r>
+        <w:t xml:space="preserve"> array of characters representing recorded notes,</w:t>
+      </w:r>
+      <w:r>
         <w:br/>
-      </w:r>
-      <w:proofErr w:type="spellStart"/>
-      <w:r>
-        <w:t>playedCap</w:t>
-      </w:r>
-      <w:proofErr w:type="spellEnd"/>
-      <w:r>
-        <w:t>:</w:t>
+        <w:t xml:space="preserve"> written by record(), read by replay(), cleared by reset()</w:t>
+      </w:r>
+      <w:r>
+        <w:br/>
+        <w:t>playedSize:</w:t>
+      </w:r>
+      <w:r>
+        <w:t xml:space="preserve"> number of elements in above array</w:t>
+      </w:r>
+      <w:r>
+        <w:br/>
+        <w:t>playedCap:</w:t>
+      </w:r>
+      <w:r>
+        <w:t xml:space="preserve"> max number of elements in above array</w:t>
       </w:r>
     </w:p>
     <w:p>
@@ -1680,23 +1694,8 @@
       </w:r>
     </w:p>
     <w:p>
-      <w:proofErr w:type="spellStart"/>
-      <w:proofErr w:type="gramStart"/>
-      <w:r>
-        <w:t>lcd</w:t>
-      </w:r>
-      <w:proofErr w:type="spellEnd"/>
-      <w:proofErr w:type="gramEnd"/>
-      <w:r>
-        <w:t xml:space="preserve">: a </w:t>
-      </w:r>
-      <w:proofErr w:type="spellStart"/>
-      <w:r>
-        <w:t>LiquidCrystal</w:t>
-      </w:r>
-      <w:proofErr w:type="spellEnd"/>
-      <w:r>
-        <w:t xml:space="preserve"> object that drives the LCD Unit</w:t>
+      <w:r>
+        <w:t>lcd: a LiquidCrystal object that drives the LCD Unit</w:t>
       </w:r>
     </w:p>
     <w:p>
@@ -1708,115 +1707,78 @@
       </w:r>
     </w:p>
     <w:p>
-      <w:proofErr w:type="spellStart"/>
-      <w:r>
-        <w:t>rawBtnPressed</w:t>
-      </w:r>
-      <w:proofErr w:type="spellEnd"/>
-      <w:r>
-        <w:t>(</w:t>
-      </w:r>
-      <w:proofErr w:type="spellStart"/>
-      <w:r>
-        <w:t>int</w:t>
-      </w:r>
-      <w:proofErr w:type="spellEnd"/>
+      <w:r>
+        <w:t>rawBtnPressed(int btn):</w:t>
+      </w:r>
+      <w:r>
+        <w:t xml:space="preserve"> wrapper for digitalRead()s of buttonPins, called by debounceBtn()</w:t>
+      </w:r>
+      <w:r>
+        <w:br/>
+        <w:t>debounceBtn(int btn):</w:t>
+      </w:r>
       <w:r>
         <w:t xml:space="preserve"> </w:t>
       </w:r>
-      <w:proofErr w:type="spellStart"/>
-      <w:r>
-        <w:t>btn</w:t>
-      </w:r>
-      <w:proofErr w:type="spellEnd"/>
-      <w:r>
-        <w:t>):</w:t>
-      </w:r>
       <w:r>
         <w:br/>
-      </w:r>
-      <w:proofErr w:type="spellStart"/>
-      <w:r>
-        <w:t>debounceBtn</w:t>
-      </w:r>
-      <w:proofErr w:type="spellEnd"/>
-      <w:r>
-        <w:t>(</w:t>
-      </w:r>
-      <w:proofErr w:type="spellStart"/>
-      <w:r>
-        <w:t>int</w:t>
-      </w:r>
-      <w:proofErr w:type="spellEnd"/>
-      <w:r>
-        <w:t xml:space="preserve"> </w:t>
-      </w:r>
-      <w:proofErr w:type="spellStart"/>
-      <w:r>
-        <w:t>btn</w:t>
-      </w:r>
-      <w:proofErr w:type="spellEnd"/>
-      <w:r>
-        <w:t>):</w:t>
-      </w:r>
-      <w:r>
-        <w:br/>
-      </w:r>
-      <w:proofErr w:type="spellStart"/>
-      <w:r>
-        <w:t>noPlay</w:t>
-      </w:r>
-      <w:proofErr w:type="spellEnd"/>
-      <w:r>
-        <w:t>():</w:t>
+        <w:t>noPlay():</w:t>
+      </w:r>
+      <w:r>
+        <w:t xml:space="preserve"> stops tone() and turns off all LEDs</w:t>
       </w:r>
       <w:r>
         <w:br/>
         <w:t>play(char note):</w:t>
       </w:r>
       <w:r>
+        <w:t xml:space="preserve"> plays a note and lights the associated LED on a valid character, else noPlay()</w:t>
+      </w:r>
+      <w:r>
         <w:br/>
         <w:t>record (char n):</w:t>
       </w:r>
       <w:r>
+        <w:t xml:space="preserve"> adds a char to played(if there’s room), adds a char to the LCD (if there’s room)</w:t>
+      </w:r>
+      <w:r>
         <w:br/>
         <w:t>replay():</w:t>
       </w:r>
       <w:r>
+        <w:t xml:space="preserve"> plays the next note in played if playTime&gt;noteDuration,</w:t>
+      </w:r>
+      <w:r>
+        <w:br/>
+        <w:t xml:space="preserve"> called by loop() when pressing is 4, or press() (which also sets playTime&gt;noteDuration)</w:t>
+      </w:r>
+      <w:r>
         <w:br/>
         <w:t>reset():</w:t>
       </w:r>
       <w:r>
+        <w:t xml:space="preserve"> clears played</w:t>
+      </w:r>
+      <w:r>
         <w:br/>
         <w:t>press():</w:t>
       </w:r>
       <w:r>
+        <w:t xml:space="preserve"> does the appropriate action based on a change in button state</w:t>
+      </w:r>
+      <w:r>
         <w:br/>
-      </w:r>
-      <w:proofErr w:type="spellStart"/>
-      <w:r>
-        <w:t>readBtn</w:t>
-      </w:r>
-      <w:proofErr w:type="spellEnd"/>
-      <w:r>
-        <w:t>(</w:t>
-      </w:r>
-      <w:proofErr w:type="spellStart"/>
-      <w:r>
-        <w:t>int</w:t>
-      </w:r>
-      <w:proofErr w:type="spellEnd"/>
-      <w:r>
-        <w:t xml:space="preserve"> </w:t>
-      </w:r>
-      <w:proofErr w:type="spellStart"/>
-      <w:r>
-        <w:t>btn</w:t>
-      </w:r>
-      <w:proofErr w:type="spellEnd"/>
-      <w:r>
-        <w:t>):</w:t>
-      </w:r>
+        <w:t>readBtn(int btn):</w:t>
+      </w:r>
+      <w:r>
+        <w:t xml:space="preserve"> compares buttonPressedState to lastButtonPressedState,</w:t>
+      </w:r>
+      <w:r>
+        <w:br/>
+        <w:t xml:space="preserve"> assigns and calls press() when they aren’t equal</w:t>
+      </w:r>
+      <w:bookmarkStart w:id="36" w:name="_GoBack"/>
+      <w:bookmarkEnd w:id="36"/>
     </w:p>
     <w:p>
       <w:pPr>
@@ -1835,8 +1797,6 @@
       <w:pPr>
         <w:pStyle w:val="Heading2"/>
       </w:pPr>
-      <w:bookmarkStart w:id="36" w:name="_GoBack"/>
-      <w:bookmarkEnd w:id="36"/>
       <w:r>
         <w:lastRenderedPageBreak/>
         <w:t>Setup</w:t>
@@ -5429,39 +5389,39 @@
     </dgm:pt>
   </dgm:ptLst>
   <dgm:cxnLst>
-    <dgm:cxn modelId="{786C4D50-5ECD-4401-A9CD-A768015803AB}" type="presOf" srcId="{F83741F9-D475-453A-AF7A-CF069C261317}" destId="{7C5BEFA0-0590-4C06-BC29-BFDBCD31D6F8}" srcOrd="0" destOrd="0" presId="urn:microsoft.com/office/officeart/2009/3/layout/SubStepProcess"/>
     <dgm:cxn modelId="{1F900C55-38DB-4CB4-AE10-94AA4A10DAB1}" srcId="{132E1D38-5B90-44B5-BC2E-9DDAA80C0460}" destId="{8FC26CCC-3574-43CB-B3BF-AA8560D6F9D6}" srcOrd="1" destOrd="0" parTransId="{430C4C82-A3DC-44DF-8005-83A80BCD8189}" sibTransId="{14B71DA3-79D4-40B3-9333-A611EADAF59A}"/>
     <dgm:cxn modelId="{250CD375-8F6F-418A-82A5-A718EFBC9B0C}" srcId="{132E1D38-5B90-44B5-BC2E-9DDAA80C0460}" destId="{2FC0E51F-57B9-4E95-939C-CC6CFEE1D977}" srcOrd="2" destOrd="0" parTransId="{12501CC8-B4DF-4696-AB89-C920A0615A5E}" sibTransId="{62798DE1-C8FE-4495-88E3-DA517995CBCA}"/>
-    <dgm:cxn modelId="{13F7954F-EB08-4B5C-B45D-C728C0F69514}" type="presOf" srcId="{8B34BCCB-FB79-40CD-8E00-CE51EDD753EB}" destId="{43431263-8D85-41F2-9C4A-E8AE58DDEC19}" srcOrd="0" destOrd="0" presId="urn:microsoft.com/office/officeart/2009/3/layout/SubStepProcess"/>
+    <dgm:cxn modelId="{B5635F02-1C19-45BC-8A2B-4B8DFBE214ED}" type="presOf" srcId="{3F042EF5-1CC3-4394-8CCD-5D7326EBBC59}" destId="{BA618A00-4188-4DB2-91CA-A4D24685CCE7}" srcOrd="0" destOrd="0" presId="urn:microsoft.com/office/officeart/2009/3/layout/SubStepProcess"/>
+    <dgm:cxn modelId="{464BC28D-8E4A-4FA1-8C36-618505136062}" type="presOf" srcId="{132E1D38-5B90-44B5-BC2E-9DDAA80C0460}" destId="{0A0BCD37-6293-416F-B57B-D1182E7197B7}" srcOrd="0" destOrd="0" presId="urn:microsoft.com/office/officeart/2009/3/layout/SubStepProcess"/>
+    <dgm:cxn modelId="{5C13DC7C-5143-422E-A40B-DE1BC99F6FBE}" type="presOf" srcId="{8B34BCCB-FB79-40CD-8E00-CE51EDD753EB}" destId="{43431263-8D85-41F2-9C4A-E8AE58DDEC19}" srcOrd="0" destOrd="0" presId="urn:microsoft.com/office/officeart/2009/3/layout/SubStepProcess"/>
     <dgm:cxn modelId="{43BA8DB0-2E24-4FDC-A9C7-3EEE091EF95D}" srcId="{132E1D38-5B90-44B5-BC2E-9DDAA80C0460}" destId="{3F042EF5-1CC3-4394-8CCD-5D7326EBBC59}" srcOrd="0" destOrd="0" parTransId="{7B4A5970-EEC5-4392-877C-0AB8B11A96E8}" sibTransId="{C8E605EA-7D1C-4BCF-A01D-B21129515A49}"/>
-    <dgm:cxn modelId="{FF5591CE-A78B-4307-874B-89D5F79E976F}" type="presOf" srcId="{3F042EF5-1CC3-4394-8CCD-5D7326EBBC59}" destId="{BA618A00-4188-4DB2-91CA-A4D24685CCE7}" srcOrd="0" destOrd="0" presId="urn:microsoft.com/office/officeart/2009/3/layout/SubStepProcess"/>
-    <dgm:cxn modelId="{956C00B8-4A44-4F07-B729-7D2F34942099}" type="presOf" srcId="{2FC0E51F-57B9-4E95-939C-CC6CFEE1D977}" destId="{A239CD37-F6E3-4752-9C1C-1AED95E1D797}" srcOrd="0" destOrd="0" presId="urn:microsoft.com/office/officeart/2009/3/layout/SubStepProcess"/>
-    <dgm:cxn modelId="{770C04A9-F0AB-4F9F-84C1-776EA983B536}" type="presOf" srcId="{132E1D38-5B90-44B5-BC2E-9DDAA80C0460}" destId="{0A0BCD37-6293-416F-B57B-D1182E7197B7}" srcOrd="0" destOrd="0" presId="urn:microsoft.com/office/officeart/2009/3/layout/SubStepProcess"/>
-    <dgm:cxn modelId="{D2BDF2C0-79AF-49AC-ABBA-5BD3419A2ADD}" type="presOf" srcId="{8FC26CCC-3574-43CB-B3BF-AA8560D6F9D6}" destId="{5C6727FE-C24D-42DB-BEF7-F478C16957E7}" srcOrd="0" destOrd="0" presId="urn:microsoft.com/office/officeart/2009/3/layout/SubStepProcess"/>
+    <dgm:cxn modelId="{8B267C74-4B13-4BD2-BCE8-813DC8AF68CD}" type="presOf" srcId="{8FC26CCC-3574-43CB-B3BF-AA8560D6F9D6}" destId="{5C6727FE-C24D-42DB-BEF7-F478C16957E7}" srcOrd="0" destOrd="0" presId="urn:microsoft.com/office/officeart/2009/3/layout/SubStepProcess"/>
+    <dgm:cxn modelId="{438E715F-5B16-4FC5-B639-C5DC03FCB61C}" type="presOf" srcId="{2FC0E51F-57B9-4E95-939C-CC6CFEE1D977}" destId="{A239CD37-F6E3-4752-9C1C-1AED95E1D797}" srcOrd="0" destOrd="0" presId="urn:microsoft.com/office/officeart/2009/3/layout/SubStepProcess"/>
+    <dgm:cxn modelId="{E06F5CE6-D264-4E84-B8EB-DE7B352D6555}" type="presOf" srcId="{F83741F9-D475-453A-AF7A-CF069C261317}" destId="{7C5BEFA0-0590-4C06-BC29-BFDBCD31D6F8}" srcOrd="0" destOrd="0" presId="urn:microsoft.com/office/officeart/2009/3/layout/SubStepProcess"/>
     <dgm:cxn modelId="{56E98A18-474E-4124-A97B-CC55179128C2}" srcId="{3F042EF5-1CC3-4394-8CCD-5D7326EBBC59}" destId="{F83741F9-D475-453A-AF7A-CF069C261317}" srcOrd="0" destOrd="0" parTransId="{F372BD06-9D6E-476A-9E61-9B23B22443A6}" sibTransId="{6CAA4A17-47B7-4E88-A88D-CEB97E534C6D}"/>
     <dgm:cxn modelId="{D8791EE3-E4BA-4F81-B8FC-DF106B56E206}" srcId="{3F042EF5-1CC3-4394-8CCD-5D7326EBBC59}" destId="{8B34BCCB-FB79-40CD-8E00-CE51EDD753EB}" srcOrd="1" destOrd="0" parTransId="{6BF703D3-4687-4E4B-8285-F2DAECDC5A86}" sibTransId="{3A6AE302-B7E8-4CA6-A735-A1F1651A46D0}"/>
-    <dgm:cxn modelId="{B9CD8CAE-94C8-4F37-A60C-4AFC1603B9B6}" type="presParOf" srcId="{0A0BCD37-6293-416F-B57B-D1182E7197B7}" destId="{BA618A00-4188-4DB2-91CA-A4D24685CCE7}" srcOrd="0" destOrd="0" presId="urn:microsoft.com/office/officeart/2009/3/layout/SubStepProcess"/>
-    <dgm:cxn modelId="{E7B7F002-075D-4F4B-B474-C3C49376B627}" type="presParOf" srcId="{0A0BCD37-6293-416F-B57B-D1182E7197B7}" destId="{980961A6-F6BA-48D6-9C65-914FD0D20896}" srcOrd="1" destOrd="0" presId="urn:microsoft.com/office/officeart/2009/3/layout/SubStepProcess"/>
-    <dgm:cxn modelId="{EA8A4BF8-91F9-4C61-A0CE-F1CD62A92D95}" type="presParOf" srcId="{0A0BCD37-6293-416F-B57B-D1182E7197B7}" destId="{787C0CDB-E26E-4495-869D-F2207BCCCD5F}" srcOrd="2" destOrd="0" presId="urn:microsoft.com/office/officeart/2009/3/layout/SubStepProcess"/>
-    <dgm:cxn modelId="{3114CBD7-79FA-409E-B6A7-58D0FA861CE8}" type="presParOf" srcId="{787C0CDB-E26E-4495-869D-F2207BCCCD5F}" destId="{D1426A13-D8F0-489E-B260-C90B8E9A4B47}" srcOrd="0" destOrd="0" presId="urn:microsoft.com/office/officeart/2009/3/layout/SubStepProcess"/>
-    <dgm:cxn modelId="{123BEBA5-4DFC-4455-B527-B124E35A0A4A}" type="presParOf" srcId="{787C0CDB-E26E-4495-869D-F2207BCCCD5F}" destId="{96E8A1BF-2419-4F48-8285-21A087341F38}" srcOrd="1" destOrd="0" presId="urn:microsoft.com/office/officeart/2009/3/layout/SubStepProcess"/>
-    <dgm:cxn modelId="{B2A8FA05-6F19-4F87-8464-4AF62395E699}" type="presParOf" srcId="{787C0CDB-E26E-4495-869D-F2207BCCCD5F}" destId="{03956E23-614B-471F-A3D7-F7341A4FF822}" srcOrd="2" destOrd="0" presId="urn:microsoft.com/office/officeart/2009/3/layout/SubStepProcess"/>
-    <dgm:cxn modelId="{6349E547-3F9B-425B-8159-E536607B0FDC}" type="presParOf" srcId="{03956E23-614B-471F-A3D7-F7341A4FF822}" destId="{E795A0F1-AD2C-4142-961C-FFD19F98BC4C}" srcOrd="0" destOrd="0" presId="urn:microsoft.com/office/officeart/2009/3/layout/SubStepProcess"/>
-    <dgm:cxn modelId="{3756614D-8B94-4E24-A636-D4BE08FF05D5}" type="presParOf" srcId="{03956E23-614B-471F-A3D7-F7341A4FF822}" destId="{CB4E627C-ABF1-4BDD-8AA6-7FCB054C9807}" srcOrd="1" destOrd="0" presId="urn:microsoft.com/office/officeart/2009/3/layout/SubStepProcess"/>
-    <dgm:cxn modelId="{9221EA65-A0F3-4296-BF8E-12F348CF1E8C}" type="presParOf" srcId="{03956E23-614B-471F-A3D7-F7341A4FF822}" destId="{43B4EB38-9614-4618-BDF3-36962EB8F5F3}" srcOrd="2" destOrd="0" presId="urn:microsoft.com/office/officeart/2009/3/layout/SubStepProcess"/>
-    <dgm:cxn modelId="{E2756776-5493-4E7A-B770-23AA04F4CF61}" type="presParOf" srcId="{03956E23-614B-471F-A3D7-F7341A4FF822}" destId="{7C5BEFA0-0590-4C06-BC29-BFDBCD31D6F8}" srcOrd="3" destOrd="0" presId="urn:microsoft.com/office/officeart/2009/3/layout/SubStepProcess"/>
-    <dgm:cxn modelId="{AC2DD92B-4A83-4419-9B18-03A984D6B879}" type="presParOf" srcId="{03956E23-614B-471F-A3D7-F7341A4FF822}" destId="{E02AC050-46D1-4B10-B878-E8D6BBCBE1E2}" srcOrd="4" destOrd="0" presId="urn:microsoft.com/office/officeart/2009/3/layout/SubStepProcess"/>
-    <dgm:cxn modelId="{73BD90DE-0F33-454A-A390-B91041B52501}" type="presParOf" srcId="{787C0CDB-E26E-4495-869D-F2207BCCCD5F}" destId="{FC085298-EC07-48C3-BD44-9E84EE2A42EC}" srcOrd="3" destOrd="0" presId="urn:microsoft.com/office/officeart/2009/3/layout/SubStepProcess"/>
-    <dgm:cxn modelId="{872366EB-CCDA-4D81-85C6-98D6F4817270}" type="presParOf" srcId="{787C0CDB-E26E-4495-869D-F2207BCCCD5F}" destId="{5B2CD1EB-78F7-43BB-BB9A-4F5A590CF4B0}" srcOrd="4" destOrd="0" presId="urn:microsoft.com/office/officeart/2009/3/layout/SubStepProcess"/>
-    <dgm:cxn modelId="{B43E8315-2674-432B-B6E8-AA206D6E7A64}" type="presParOf" srcId="{787C0CDB-E26E-4495-869D-F2207BCCCD5F}" destId="{7DA4B141-82C7-4526-936B-D85C843578D1}" srcOrd="5" destOrd="0" presId="urn:microsoft.com/office/officeart/2009/3/layout/SubStepProcess"/>
-    <dgm:cxn modelId="{A23B8A97-7B52-4EA3-9645-73881AD3EFC4}" type="presParOf" srcId="{7DA4B141-82C7-4526-936B-D85C843578D1}" destId="{13C2169E-9439-484B-87CE-C479D9845137}" srcOrd="0" destOrd="0" presId="urn:microsoft.com/office/officeart/2009/3/layout/SubStepProcess"/>
-    <dgm:cxn modelId="{8F110762-CE04-4E03-9D40-18C33ABC26B2}" type="presParOf" srcId="{7DA4B141-82C7-4526-936B-D85C843578D1}" destId="{E76798A3-7F63-4779-9AFD-8E8A1650476B}" srcOrd="1" destOrd="0" presId="urn:microsoft.com/office/officeart/2009/3/layout/SubStepProcess"/>
-    <dgm:cxn modelId="{BDCE32A3-6EA6-44B7-8559-90906AF1DC2D}" type="presParOf" srcId="{7DA4B141-82C7-4526-936B-D85C843578D1}" destId="{AE54E7A6-C301-4675-882B-E13C5D10C475}" srcOrd="2" destOrd="0" presId="urn:microsoft.com/office/officeart/2009/3/layout/SubStepProcess"/>
-    <dgm:cxn modelId="{D56D02B8-CAB0-4739-8B3B-30A539A0DD46}" type="presParOf" srcId="{7DA4B141-82C7-4526-936B-D85C843578D1}" destId="{43431263-8D85-41F2-9C4A-E8AE58DDEC19}" srcOrd="3" destOrd="0" presId="urn:microsoft.com/office/officeart/2009/3/layout/SubStepProcess"/>
-    <dgm:cxn modelId="{C7E3B7CA-B510-4BF3-B82F-636DC3D46901}" type="presParOf" srcId="{7DA4B141-82C7-4526-936B-D85C843578D1}" destId="{3B8B807B-729B-4A30-A7BA-6B920A2896DB}" srcOrd="4" destOrd="0" presId="urn:microsoft.com/office/officeart/2009/3/layout/SubStepProcess"/>
-    <dgm:cxn modelId="{025EE7B0-FC3E-4838-A281-8D899F918EB5}" type="presParOf" srcId="{0A0BCD37-6293-416F-B57B-D1182E7197B7}" destId="{DB93A1F1-8600-41CD-B06F-C6E2B826F065}" srcOrd="3" destOrd="0" presId="urn:microsoft.com/office/officeart/2009/3/layout/SubStepProcess"/>
-    <dgm:cxn modelId="{7954F34F-FE06-4983-8916-21B6B2D77047}" type="presParOf" srcId="{0A0BCD37-6293-416F-B57B-D1182E7197B7}" destId="{5C6727FE-C24D-42DB-BEF7-F478C16957E7}" srcOrd="4" destOrd="0" presId="urn:microsoft.com/office/officeart/2009/3/layout/SubStepProcess"/>
-    <dgm:cxn modelId="{900F0287-DB6E-40A7-87F9-D6B038607D6A}" type="presParOf" srcId="{0A0BCD37-6293-416F-B57B-D1182E7197B7}" destId="{A239CD37-F6E3-4752-9C1C-1AED95E1D797}" srcOrd="5" destOrd="0" presId="urn:microsoft.com/office/officeart/2009/3/layout/SubStepProcess"/>
+    <dgm:cxn modelId="{ABB4E33F-7A72-457F-8656-DBE35C00971B}" type="presParOf" srcId="{0A0BCD37-6293-416F-B57B-D1182E7197B7}" destId="{BA618A00-4188-4DB2-91CA-A4D24685CCE7}" srcOrd="0" destOrd="0" presId="urn:microsoft.com/office/officeart/2009/3/layout/SubStepProcess"/>
+    <dgm:cxn modelId="{096B93BF-C1D6-4EB2-AE69-CEE579B3D4CB}" type="presParOf" srcId="{0A0BCD37-6293-416F-B57B-D1182E7197B7}" destId="{980961A6-F6BA-48D6-9C65-914FD0D20896}" srcOrd="1" destOrd="0" presId="urn:microsoft.com/office/officeart/2009/3/layout/SubStepProcess"/>
+    <dgm:cxn modelId="{BBC87AC7-D8B7-4E2D-89D0-9CBC6F8C78C7}" type="presParOf" srcId="{0A0BCD37-6293-416F-B57B-D1182E7197B7}" destId="{787C0CDB-E26E-4495-869D-F2207BCCCD5F}" srcOrd="2" destOrd="0" presId="urn:microsoft.com/office/officeart/2009/3/layout/SubStepProcess"/>
+    <dgm:cxn modelId="{7C24E67C-C741-44A1-8F65-40A26A7F931D}" type="presParOf" srcId="{787C0CDB-E26E-4495-869D-F2207BCCCD5F}" destId="{D1426A13-D8F0-489E-B260-C90B8E9A4B47}" srcOrd="0" destOrd="0" presId="urn:microsoft.com/office/officeart/2009/3/layout/SubStepProcess"/>
+    <dgm:cxn modelId="{729C888E-50FF-48A9-B29D-4AB71F9FEBAD}" type="presParOf" srcId="{787C0CDB-E26E-4495-869D-F2207BCCCD5F}" destId="{96E8A1BF-2419-4F48-8285-21A087341F38}" srcOrd="1" destOrd="0" presId="urn:microsoft.com/office/officeart/2009/3/layout/SubStepProcess"/>
+    <dgm:cxn modelId="{168A0378-72AE-4F8A-BF52-C72B8EBE0E9E}" type="presParOf" srcId="{787C0CDB-E26E-4495-869D-F2207BCCCD5F}" destId="{03956E23-614B-471F-A3D7-F7341A4FF822}" srcOrd="2" destOrd="0" presId="urn:microsoft.com/office/officeart/2009/3/layout/SubStepProcess"/>
+    <dgm:cxn modelId="{B61EE323-F214-480C-9A70-F980A421F7B1}" type="presParOf" srcId="{03956E23-614B-471F-A3D7-F7341A4FF822}" destId="{E795A0F1-AD2C-4142-961C-FFD19F98BC4C}" srcOrd="0" destOrd="0" presId="urn:microsoft.com/office/officeart/2009/3/layout/SubStepProcess"/>
+    <dgm:cxn modelId="{07CAC979-91C8-41B5-AB43-2586C0BB331F}" type="presParOf" srcId="{03956E23-614B-471F-A3D7-F7341A4FF822}" destId="{CB4E627C-ABF1-4BDD-8AA6-7FCB054C9807}" srcOrd="1" destOrd="0" presId="urn:microsoft.com/office/officeart/2009/3/layout/SubStepProcess"/>
+    <dgm:cxn modelId="{1BEBCFFB-AA0E-4230-BB0C-7514325C7065}" type="presParOf" srcId="{03956E23-614B-471F-A3D7-F7341A4FF822}" destId="{43B4EB38-9614-4618-BDF3-36962EB8F5F3}" srcOrd="2" destOrd="0" presId="urn:microsoft.com/office/officeart/2009/3/layout/SubStepProcess"/>
+    <dgm:cxn modelId="{DF6B51A3-BCC1-46EF-8CB1-4150C00D6689}" type="presParOf" srcId="{03956E23-614B-471F-A3D7-F7341A4FF822}" destId="{7C5BEFA0-0590-4C06-BC29-BFDBCD31D6F8}" srcOrd="3" destOrd="0" presId="urn:microsoft.com/office/officeart/2009/3/layout/SubStepProcess"/>
+    <dgm:cxn modelId="{A1167471-B256-4C3E-BB65-3A91459E6580}" type="presParOf" srcId="{03956E23-614B-471F-A3D7-F7341A4FF822}" destId="{E02AC050-46D1-4B10-B878-E8D6BBCBE1E2}" srcOrd="4" destOrd="0" presId="urn:microsoft.com/office/officeart/2009/3/layout/SubStepProcess"/>
+    <dgm:cxn modelId="{30AEE59A-D15B-4FE1-A33C-7FCD32F247AB}" type="presParOf" srcId="{787C0CDB-E26E-4495-869D-F2207BCCCD5F}" destId="{FC085298-EC07-48C3-BD44-9E84EE2A42EC}" srcOrd="3" destOrd="0" presId="urn:microsoft.com/office/officeart/2009/3/layout/SubStepProcess"/>
+    <dgm:cxn modelId="{AC4FDF8D-C433-41A1-95F8-CA0581FF2417}" type="presParOf" srcId="{787C0CDB-E26E-4495-869D-F2207BCCCD5F}" destId="{5B2CD1EB-78F7-43BB-BB9A-4F5A590CF4B0}" srcOrd="4" destOrd="0" presId="urn:microsoft.com/office/officeart/2009/3/layout/SubStepProcess"/>
+    <dgm:cxn modelId="{C711059B-EFFC-4867-AEF1-F1D297F1D4E6}" type="presParOf" srcId="{787C0CDB-E26E-4495-869D-F2207BCCCD5F}" destId="{7DA4B141-82C7-4526-936B-D85C843578D1}" srcOrd="5" destOrd="0" presId="urn:microsoft.com/office/officeart/2009/3/layout/SubStepProcess"/>
+    <dgm:cxn modelId="{D6CF12D8-17E6-4818-91F6-65AC11BB632F}" type="presParOf" srcId="{7DA4B141-82C7-4526-936B-D85C843578D1}" destId="{13C2169E-9439-484B-87CE-C479D9845137}" srcOrd="0" destOrd="0" presId="urn:microsoft.com/office/officeart/2009/3/layout/SubStepProcess"/>
+    <dgm:cxn modelId="{5E17DE4A-CA46-47EA-826F-A23DC997FD49}" type="presParOf" srcId="{7DA4B141-82C7-4526-936B-D85C843578D1}" destId="{E76798A3-7F63-4779-9AFD-8E8A1650476B}" srcOrd="1" destOrd="0" presId="urn:microsoft.com/office/officeart/2009/3/layout/SubStepProcess"/>
+    <dgm:cxn modelId="{3228C6D4-C2CB-4EF4-A8D0-D78376CE0702}" type="presParOf" srcId="{7DA4B141-82C7-4526-936B-D85C843578D1}" destId="{AE54E7A6-C301-4675-882B-E13C5D10C475}" srcOrd="2" destOrd="0" presId="urn:microsoft.com/office/officeart/2009/3/layout/SubStepProcess"/>
+    <dgm:cxn modelId="{FABEDF1B-2EE9-49F4-9516-ADBAA8D39E36}" type="presParOf" srcId="{7DA4B141-82C7-4526-936B-D85C843578D1}" destId="{43431263-8D85-41F2-9C4A-E8AE58DDEC19}" srcOrd="3" destOrd="0" presId="urn:microsoft.com/office/officeart/2009/3/layout/SubStepProcess"/>
+    <dgm:cxn modelId="{AE19B651-CAFD-4E4B-B382-5C7F07D6C3B0}" type="presParOf" srcId="{7DA4B141-82C7-4526-936B-D85C843578D1}" destId="{3B8B807B-729B-4A30-A7BA-6B920A2896DB}" srcOrd="4" destOrd="0" presId="urn:microsoft.com/office/officeart/2009/3/layout/SubStepProcess"/>
+    <dgm:cxn modelId="{724218D3-0B2B-4D84-9D32-065AAE1F6492}" type="presParOf" srcId="{0A0BCD37-6293-416F-B57B-D1182E7197B7}" destId="{DB93A1F1-8600-41CD-B06F-C6E2B826F065}" srcOrd="3" destOrd="0" presId="urn:microsoft.com/office/officeart/2009/3/layout/SubStepProcess"/>
+    <dgm:cxn modelId="{22F625C2-9FD0-490D-89B6-B7884536A4EF}" type="presParOf" srcId="{0A0BCD37-6293-416F-B57B-D1182E7197B7}" destId="{5C6727FE-C24D-42DB-BEF7-F478C16957E7}" srcOrd="4" destOrd="0" presId="urn:microsoft.com/office/officeart/2009/3/layout/SubStepProcess"/>
+    <dgm:cxn modelId="{1F523E07-14D8-4215-8D26-FCDDEAB57CD2}" type="presParOf" srcId="{0A0BCD37-6293-416F-B57B-D1182E7197B7}" destId="{A239CD37-F6E3-4752-9C1C-1AED95E1D797}" srcOrd="5" destOrd="0" presId="urn:microsoft.com/office/officeart/2009/3/layout/SubStepProcess"/>
   </dgm:cxnLst>
   <dgm:bg/>
   <dgm:whole/>
@@ -5921,39 +5881,39 @@
     </dgm:pt>
   </dgm:ptLst>
   <dgm:cxnLst>
+    <dgm:cxn modelId="{43BA8DB0-2E24-4FDC-A9C7-3EEE091EF95D}" srcId="{132E1D38-5B90-44B5-BC2E-9DDAA80C0460}" destId="{3F042EF5-1CC3-4394-8CCD-5D7326EBBC59}" srcOrd="0" destOrd="0" parTransId="{7B4A5970-EEC5-4392-877C-0AB8B11A96E8}" sibTransId="{C8E605EA-7D1C-4BCF-A01D-B21129515A49}"/>
+    <dgm:cxn modelId="{D8791EE3-E4BA-4F81-B8FC-DF106B56E206}" srcId="{3F042EF5-1CC3-4394-8CCD-5D7326EBBC59}" destId="{8B34BCCB-FB79-40CD-8E00-CE51EDD753EB}" srcOrd="1" destOrd="0" parTransId="{6BF703D3-4687-4E4B-8285-F2DAECDC5A86}" sibTransId="{3A6AE302-B7E8-4CA6-A735-A1F1651A46D0}"/>
+    <dgm:cxn modelId="{E5EAE2C8-0A3B-4C27-B323-505DE4D4B69A}" type="presOf" srcId="{8B34BCCB-FB79-40CD-8E00-CE51EDD753EB}" destId="{43431263-8D85-41F2-9C4A-E8AE58DDEC19}" srcOrd="0" destOrd="0" presId="urn:microsoft.com/office/officeart/2009/3/layout/SubStepProcess"/>
+    <dgm:cxn modelId="{56E98A18-474E-4124-A97B-CC55179128C2}" srcId="{3F042EF5-1CC3-4394-8CCD-5D7326EBBC59}" destId="{F83741F9-D475-453A-AF7A-CF069C261317}" srcOrd="0" destOrd="0" parTransId="{F372BD06-9D6E-476A-9E61-9B23B22443A6}" sibTransId="{6CAA4A17-47B7-4E88-A88D-CEB97E534C6D}"/>
+    <dgm:cxn modelId="{ABDF79D4-6C0F-48B2-8935-656F7201F8C1}" type="presOf" srcId="{3F042EF5-1CC3-4394-8CCD-5D7326EBBC59}" destId="{BA618A00-4188-4DB2-91CA-A4D24685CCE7}" srcOrd="0" destOrd="0" presId="urn:microsoft.com/office/officeart/2009/3/layout/SubStepProcess"/>
     <dgm:cxn modelId="{1F900C55-38DB-4CB4-AE10-94AA4A10DAB1}" srcId="{132E1D38-5B90-44B5-BC2E-9DDAA80C0460}" destId="{8FC26CCC-3574-43CB-B3BF-AA8560D6F9D6}" srcOrd="1" destOrd="0" parTransId="{430C4C82-A3DC-44DF-8005-83A80BCD8189}" sibTransId="{14B71DA3-79D4-40B3-9333-A611EADAF59A}"/>
-    <dgm:cxn modelId="{3E0837E9-6DC5-457D-A9C4-749A693D24AE}" type="presOf" srcId="{8FC26CCC-3574-43CB-B3BF-AA8560D6F9D6}" destId="{5C6727FE-C24D-42DB-BEF7-F478C16957E7}" srcOrd="0" destOrd="0" presId="urn:microsoft.com/office/officeart/2009/3/layout/SubStepProcess"/>
+    <dgm:cxn modelId="{BC32C3D7-E660-40BA-9561-586F6AE29E26}" type="presOf" srcId="{132E1D38-5B90-44B5-BC2E-9DDAA80C0460}" destId="{0A0BCD37-6293-416F-B57B-D1182E7197B7}" srcOrd="0" destOrd="0" presId="urn:microsoft.com/office/officeart/2009/3/layout/SubStepProcess"/>
+    <dgm:cxn modelId="{49F3438C-69AB-49EB-8465-450098814921}" type="presOf" srcId="{8FC26CCC-3574-43CB-B3BF-AA8560D6F9D6}" destId="{5C6727FE-C24D-42DB-BEF7-F478C16957E7}" srcOrd="0" destOrd="0" presId="urn:microsoft.com/office/officeart/2009/3/layout/SubStepProcess"/>
     <dgm:cxn modelId="{250CD375-8F6F-418A-82A5-A718EFBC9B0C}" srcId="{132E1D38-5B90-44B5-BC2E-9DDAA80C0460}" destId="{2FC0E51F-57B9-4E95-939C-CC6CFEE1D977}" srcOrd="2" destOrd="0" parTransId="{12501CC8-B4DF-4696-AB89-C920A0615A5E}" sibTransId="{62798DE1-C8FE-4495-88E3-DA517995CBCA}"/>
-    <dgm:cxn modelId="{8A1D3CFF-3B11-46D4-8A4E-FA1100CFF690}" type="presOf" srcId="{132E1D38-5B90-44B5-BC2E-9DDAA80C0460}" destId="{0A0BCD37-6293-416F-B57B-D1182E7197B7}" srcOrd="0" destOrd="0" presId="urn:microsoft.com/office/officeart/2009/3/layout/SubStepProcess"/>
-    <dgm:cxn modelId="{493A17F2-C430-46A8-9082-F93113FD9C30}" type="presOf" srcId="{2FC0E51F-57B9-4E95-939C-CC6CFEE1D977}" destId="{A239CD37-F6E3-4752-9C1C-1AED95E1D797}" srcOrd="0" destOrd="0" presId="urn:microsoft.com/office/officeart/2009/3/layout/SubStepProcess"/>
-    <dgm:cxn modelId="{43BA8DB0-2E24-4FDC-A9C7-3EEE091EF95D}" srcId="{132E1D38-5B90-44B5-BC2E-9DDAA80C0460}" destId="{3F042EF5-1CC3-4394-8CCD-5D7326EBBC59}" srcOrd="0" destOrd="0" parTransId="{7B4A5970-EEC5-4392-877C-0AB8B11A96E8}" sibTransId="{C8E605EA-7D1C-4BCF-A01D-B21129515A49}"/>
-    <dgm:cxn modelId="{AFAF3E51-E4C6-40D8-9B45-4E92CFDDE915}" type="presOf" srcId="{3F042EF5-1CC3-4394-8CCD-5D7326EBBC59}" destId="{BA618A00-4188-4DB2-91CA-A4D24685CCE7}" srcOrd="0" destOrd="0" presId="urn:microsoft.com/office/officeart/2009/3/layout/SubStepProcess"/>
-    <dgm:cxn modelId="{C0CB3D13-5CA7-4337-81D5-BF2DFA77E427}" type="presOf" srcId="{8B34BCCB-FB79-40CD-8E00-CE51EDD753EB}" destId="{43431263-8D85-41F2-9C4A-E8AE58DDEC19}" srcOrd="0" destOrd="0" presId="urn:microsoft.com/office/officeart/2009/3/layout/SubStepProcess"/>
-    <dgm:cxn modelId="{56E98A18-474E-4124-A97B-CC55179128C2}" srcId="{3F042EF5-1CC3-4394-8CCD-5D7326EBBC59}" destId="{F83741F9-D475-453A-AF7A-CF069C261317}" srcOrd="0" destOrd="0" parTransId="{F372BD06-9D6E-476A-9E61-9B23B22443A6}" sibTransId="{6CAA4A17-47B7-4E88-A88D-CEB97E534C6D}"/>
-    <dgm:cxn modelId="{D8791EE3-E4BA-4F81-B8FC-DF106B56E206}" srcId="{3F042EF5-1CC3-4394-8CCD-5D7326EBBC59}" destId="{8B34BCCB-FB79-40CD-8E00-CE51EDD753EB}" srcOrd="1" destOrd="0" parTransId="{6BF703D3-4687-4E4B-8285-F2DAECDC5A86}" sibTransId="{3A6AE302-B7E8-4CA6-A735-A1F1651A46D0}"/>
-    <dgm:cxn modelId="{7E7A9657-398B-4478-934E-C57426FB56BF}" type="presOf" srcId="{F83741F9-D475-453A-AF7A-CF069C261317}" destId="{7C5BEFA0-0590-4C06-BC29-BFDBCD31D6F8}" srcOrd="0" destOrd="0" presId="urn:microsoft.com/office/officeart/2009/3/layout/SubStepProcess"/>
-    <dgm:cxn modelId="{81916094-CAA3-4966-9772-92FDA6F37A82}" type="presParOf" srcId="{0A0BCD37-6293-416F-B57B-D1182E7197B7}" destId="{BA618A00-4188-4DB2-91CA-A4D24685CCE7}" srcOrd="0" destOrd="0" presId="urn:microsoft.com/office/officeart/2009/3/layout/SubStepProcess"/>
-    <dgm:cxn modelId="{EB2BF392-10F9-4EFF-9FD9-3895F44E5AF3}" type="presParOf" srcId="{0A0BCD37-6293-416F-B57B-D1182E7197B7}" destId="{980961A6-F6BA-48D6-9C65-914FD0D20896}" srcOrd="1" destOrd="0" presId="urn:microsoft.com/office/officeart/2009/3/layout/SubStepProcess"/>
-    <dgm:cxn modelId="{10A6311B-D06B-421C-BAC2-308D5DB6568E}" type="presParOf" srcId="{0A0BCD37-6293-416F-B57B-D1182E7197B7}" destId="{787C0CDB-E26E-4495-869D-F2207BCCCD5F}" srcOrd="2" destOrd="0" presId="urn:microsoft.com/office/officeart/2009/3/layout/SubStepProcess"/>
-    <dgm:cxn modelId="{76ADFC70-CB0A-4DCC-825B-0E812C8FDAF1}" type="presParOf" srcId="{787C0CDB-E26E-4495-869D-F2207BCCCD5F}" destId="{D1426A13-D8F0-489E-B260-C90B8E9A4B47}" srcOrd="0" destOrd="0" presId="urn:microsoft.com/office/officeart/2009/3/layout/SubStepProcess"/>
-    <dgm:cxn modelId="{13EAD918-733B-4DDD-90A0-36E06EA7CD99}" type="presParOf" srcId="{787C0CDB-E26E-4495-869D-F2207BCCCD5F}" destId="{96E8A1BF-2419-4F48-8285-21A087341F38}" srcOrd="1" destOrd="0" presId="urn:microsoft.com/office/officeart/2009/3/layout/SubStepProcess"/>
-    <dgm:cxn modelId="{5F592062-0678-4D9B-8038-26DC1CCCD963}" type="presParOf" srcId="{787C0CDB-E26E-4495-869D-F2207BCCCD5F}" destId="{03956E23-614B-471F-A3D7-F7341A4FF822}" srcOrd="2" destOrd="0" presId="urn:microsoft.com/office/officeart/2009/3/layout/SubStepProcess"/>
-    <dgm:cxn modelId="{001369ED-07D2-414E-A81D-11CA977727E9}" type="presParOf" srcId="{03956E23-614B-471F-A3D7-F7341A4FF822}" destId="{E795A0F1-AD2C-4142-961C-FFD19F98BC4C}" srcOrd="0" destOrd="0" presId="urn:microsoft.com/office/officeart/2009/3/layout/SubStepProcess"/>
-    <dgm:cxn modelId="{161AD839-6D59-4220-AFE6-FCAF589020ED}" type="presParOf" srcId="{03956E23-614B-471F-A3D7-F7341A4FF822}" destId="{CB4E627C-ABF1-4BDD-8AA6-7FCB054C9807}" srcOrd="1" destOrd="0" presId="urn:microsoft.com/office/officeart/2009/3/layout/SubStepProcess"/>
-    <dgm:cxn modelId="{A1E8000A-28C5-4348-BF22-B706EAA21B38}" type="presParOf" srcId="{03956E23-614B-471F-A3D7-F7341A4FF822}" destId="{43B4EB38-9614-4618-BDF3-36962EB8F5F3}" srcOrd="2" destOrd="0" presId="urn:microsoft.com/office/officeart/2009/3/layout/SubStepProcess"/>
-    <dgm:cxn modelId="{810EC185-D2D4-4248-BDDD-6AD0AFD019FB}" type="presParOf" srcId="{03956E23-614B-471F-A3D7-F7341A4FF822}" destId="{7C5BEFA0-0590-4C06-BC29-BFDBCD31D6F8}" srcOrd="3" destOrd="0" presId="urn:microsoft.com/office/officeart/2009/3/layout/SubStepProcess"/>
-    <dgm:cxn modelId="{9B1B830E-01B0-462B-B08C-18050E464F16}" type="presParOf" srcId="{03956E23-614B-471F-A3D7-F7341A4FF822}" destId="{E02AC050-46D1-4B10-B878-E8D6BBCBE1E2}" srcOrd="4" destOrd="0" presId="urn:microsoft.com/office/officeart/2009/3/layout/SubStepProcess"/>
-    <dgm:cxn modelId="{B0EA42EF-EA87-42C5-9A1F-F300366335E7}" type="presParOf" srcId="{787C0CDB-E26E-4495-869D-F2207BCCCD5F}" destId="{FC085298-EC07-48C3-BD44-9E84EE2A42EC}" srcOrd="3" destOrd="0" presId="urn:microsoft.com/office/officeart/2009/3/layout/SubStepProcess"/>
-    <dgm:cxn modelId="{1400657F-95C2-4D3F-A307-6F214E48D4DA}" type="presParOf" srcId="{787C0CDB-E26E-4495-869D-F2207BCCCD5F}" destId="{5B2CD1EB-78F7-43BB-BB9A-4F5A590CF4B0}" srcOrd="4" destOrd="0" presId="urn:microsoft.com/office/officeart/2009/3/layout/SubStepProcess"/>
-    <dgm:cxn modelId="{DE03AE04-6114-48BF-803C-002EAC4FA562}" type="presParOf" srcId="{787C0CDB-E26E-4495-869D-F2207BCCCD5F}" destId="{7DA4B141-82C7-4526-936B-D85C843578D1}" srcOrd="5" destOrd="0" presId="urn:microsoft.com/office/officeart/2009/3/layout/SubStepProcess"/>
-    <dgm:cxn modelId="{246F4CED-07AC-467F-BC1B-C130F98CFD81}" type="presParOf" srcId="{7DA4B141-82C7-4526-936B-D85C843578D1}" destId="{13C2169E-9439-484B-87CE-C479D9845137}" srcOrd="0" destOrd="0" presId="urn:microsoft.com/office/officeart/2009/3/layout/SubStepProcess"/>
-    <dgm:cxn modelId="{D2AD16F7-9764-4D21-B08B-4374BBFF5D11}" type="presParOf" srcId="{7DA4B141-82C7-4526-936B-D85C843578D1}" destId="{E76798A3-7F63-4779-9AFD-8E8A1650476B}" srcOrd="1" destOrd="0" presId="urn:microsoft.com/office/officeart/2009/3/layout/SubStepProcess"/>
-    <dgm:cxn modelId="{E67BCF1D-5E95-4AC0-8C67-14FA1C57D852}" type="presParOf" srcId="{7DA4B141-82C7-4526-936B-D85C843578D1}" destId="{AE54E7A6-C301-4675-882B-E13C5D10C475}" srcOrd="2" destOrd="0" presId="urn:microsoft.com/office/officeart/2009/3/layout/SubStepProcess"/>
-    <dgm:cxn modelId="{781AE5CD-DC4B-40CF-A204-5CAA8EEC04A8}" type="presParOf" srcId="{7DA4B141-82C7-4526-936B-D85C843578D1}" destId="{43431263-8D85-41F2-9C4A-E8AE58DDEC19}" srcOrd="3" destOrd="0" presId="urn:microsoft.com/office/officeart/2009/3/layout/SubStepProcess"/>
-    <dgm:cxn modelId="{0C2CD426-C9BF-4C84-9C77-E4F676C2315A}" type="presParOf" srcId="{7DA4B141-82C7-4526-936B-D85C843578D1}" destId="{3B8B807B-729B-4A30-A7BA-6B920A2896DB}" srcOrd="4" destOrd="0" presId="urn:microsoft.com/office/officeart/2009/3/layout/SubStepProcess"/>
-    <dgm:cxn modelId="{4A0CC804-3193-4E2A-A7FD-2D2F6563561F}" type="presParOf" srcId="{0A0BCD37-6293-416F-B57B-D1182E7197B7}" destId="{DB93A1F1-8600-41CD-B06F-C6E2B826F065}" srcOrd="3" destOrd="0" presId="urn:microsoft.com/office/officeart/2009/3/layout/SubStepProcess"/>
-    <dgm:cxn modelId="{ADDA0903-CF2D-48E8-BF23-73F7A60F7BFE}" type="presParOf" srcId="{0A0BCD37-6293-416F-B57B-D1182E7197B7}" destId="{5C6727FE-C24D-42DB-BEF7-F478C16957E7}" srcOrd="4" destOrd="0" presId="urn:microsoft.com/office/officeart/2009/3/layout/SubStepProcess"/>
-    <dgm:cxn modelId="{888E2FF8-285D-4AC3-BB67-FB5A88E41F37}" type="presParOf" srcId="{0A0BCD37-6293-416F-B57B-D1182E7197B7}" destId="{A239CD37-F6E3-4752-9C1C-1AED95E1D797}" srcOrd="5" destOrd="0" presId="urn:microsoft.com/office/officeart/2009/3/layout/SubStepProcess"/>
+    <dgm:cxn modelId="{F3A40867-EC9C-4BF1-9B3E-AA61E0E22DC9}" type="presOf" srcId="{F83741F9-D475-453A-AF7A-CF069C261317}" destId="{7C5BEFA0-0590-4C06-BC29-BFDBCD31D6F8}" srcOrd="0" destOrd="0" presId="urn:microsoft.com/office/officeart/2009/3/layout/SubStepProcess"/>
+    <dgm:cxn modelId="{05057389-768C-49AD-9F85-C27C5760CEAC}" type="presOf" srcId="{2FC0E51F-57B9-4E95-939C-CC6CFEE1D977}" destId="{A239CD37-F6E3-4752-9C1C-1AED95E1D797}" srcOrd="0" destOrd="0" presId="urn:microsoft.com/office/officeart/2009/3/layout/SubStepProcess"/>
+    <dgm:cxn modelId="{34D0E910-49A1-491E-B704-7013196EB35E}" type="presParOf" srcId="{0A0BCD37-6293-416F-B57B-D1182E7197B7}" destId="{BA618A00-4188-4DB2-91CA-A4D24685CCE7}" srcOrd="0" destOrd="0" presId="urn:microsoft.com/office/officeart/2009/3/layout/SubStepProcess"/>
+    <dgm:cxn modelId="{2406C8E5-2405-404E-9851-F2BCDAE0DC7C}" type="presParOf" srcId="{0A0BCD37-6293-416F-B57B-D1182E7197B7}" destId="{980961A6-F6BA-48D6-9C65-914FD0D20896}" srcOrd="1" destOrd="0" presId="urn:microsoft.com/office/officeart/2009/3/layout/SubStepProcess"/>
+    <dgm:cxn modelId="{2771D657-1B7D-4E29-98AC-98A2950BD648}" type="presParOf" srcId="{0A0BCD37-6293-416F-B57B-D1182E7197B7}" destId="{787C0CDB-E26E-4495-869D-F2207BCCCD5F}" srcOrd="2" destOrd="0" presId="urn:microsoft.com/office/officeart/2009/3/layout/SubStepProcess"/>
+    <dgm:cxn modelId="{B29EA127-56C8-4F46-B7DC-C7793F576B15}" type="presParOf" srcId="{787C0CDB-E26E-4495-869D-F2207BCCCD5F}" destId="{D1426A13-D8F0-489E-B260-C90B8E9A4B47}" srcOrd="0" destOrd="0" presId="urn:microsoft.com/office/officeart/2009/3/layout/SubStepProcess"/>
+    <dgm:cxn modelId="{751B98D8-3D2A-4F43-A6F0-47023B244890}" type="presParOf" srcId="{787C0CDB-E26E-4495-869D-F2207BCCCD5F}" destId="{96E8A1BF-2419-4F48-8285-21A087341F38}" srcOrd="1" destOrd="0" presId="urn:microsoft.com/office/officeart/2009/3/layout/SubStepProcess"/>
+    <dgm:cxn modelId="{7D693FA9-AEE6-4BFF-A9F5-C609DBE731C1}" type="presParOf" srcId="{787C0CDB-E26E-4495-869D-F2207BCCCD5F}" destId="{03956E23-614B-471F-A3D7-F7341A4FF822}" srcOrd="2" destOrd="0" presId="urn:microsoft.com/office/officeart/2009/3/layout/SubStepProcess"/>
+    <dgm:cxn modelId="{5C49B62F-F831-4553-93AE-D0372DFE9022}" type="presParOf" srcId="{03956E23-614B-471F-A3D7-F7341A4FF822}" destId="{E795A0F1-AD2C-4142-961C-FFD19F98BC4C}" srcOrd="0" destOrd="0" presId="urn:microsoft.com/office/officeart/2009/3/layout/SubStepProcess"/>
+    <dgm:cxn modelId="{6666FE57-7341-4B18-B978-514CCDB6BDAB}" type="presParOf" srcId="{03956E23-614B-471F-A3D7-F7341A4FF822}" destId="{CB4E627C-ABF1-4BDD-8AA6-7FCB054C9807}" srcOrd="1" destOrd="0" presId="urn:microsoft.com/office/officeart/2009/3/layout/SubStepProcess"/>
+    <dgm:cxn modelId="{F65F9CFF-6A02-482B-A396-6818C860DF08}" type="presParOf" srcId="{03956E23-614B-471F-A3D7-F7341A4FF822}" destId="{43B4EB38-9614-4618-BDF3-36962EB8F5F3}" srcOrd="2" destOrd="0" presId="urn:microsoft.com/office/officeart/2009/3/layout/SubStepProcess"/>
+    <dgm:cxn modelId="{C09C7AFD-E399-483D-92AA-0EE4D4B5CB7A}" type="presParOf" srcId="{03956E23-614B-471F-A3D7-F7341A4FF822}" destId="{7C5BEFA0-0590-4C06-BC29-BFDBCD31D6F8}" srcOrd="3" destOrd="0" presId="urn:microsoft.com/office/officeart/2009/3/layout/SubStepProcess"/>
+    <dgm:cxn modelId="{6A711140-99B0-470F-90C8-6ECC11D26B9E}" type="presParOf" srcId="{03956E23-614B-471F-A3D7-F7341A4FF822}" destId="{E02AC050-46D1-4B10-B878-E8D6BBCBE1E2}" srcOrd="4" destOrd="0" presId="urn:microsoft.com/office/officeart/2009/3/layout/SubStepProcess"/>
+    <dgm:cxn modelId="{1695E8E5-135F-48BB-B9F3-7DE060504EFB}" type="presParOf" srcId="{787C0CDB-E26E-4495-869D-F2207BCCCD5F}" destId="{FC085298-EC07-48C3-BD44-9E84EE2A42EC}" srcOrd="3" destOrd="0" presId="urn:microsoft.com/office/officeart/2009/3/layout/SubStepProcess"/>
+    <dgm:cxn modelId="{F6A73E47-0B79-4E44-9E69-EDB573758C12}" type="presParOf" srcId="{787C0CDB-E26E-4495-869D-F2207BCCCD5F}" destId="{5B2CD1EB-78F7-43BB-BB9A-4F5A590CF4B0}" srcOrd="4" destOrd="0" presId="urn:microsoft.com/office/officeart/2009/3/layout/SubStepProcess"/>
+    <dgm:cxn modelId="{2CDF2FD1-7C43-4289-B607-564CE3038539}" type="presParOf" srcId="{787C0CDB-E26E-4495-869D-F2207BCCCD5F}" destId="{7DA4B141-82C7-4526-936B-D85C843578D1}" srcOrd="5" destOrd="0" presId="urn:microsoft.com/office/officeart/2009/3/layout/SubStepProcess"/>
+    <dgm:cxn modelId="{EC99EEFC-0787-47AF-85E5-0E1160CA7B59}" type="presParOf" srcId="{7DA4B141-82C7-4526-936B-D85C843578D1}" destId="{13C2169E-9439-484B-87CE-C479D9845137}" srcOrd="0" destOrd="0" presId="urn:microsoft.com/office/officeart/2009/3/layout/SubStepProcess"/>
+    <dgm:cxn modelId="{FC41FC28-9514-4FBE-96FE-F88971F7E40E}" type="presParOf" srcId="{7DA4B141-82C7-4526-936B-D85C843578D1}" destId="{E76798A3-7F63-4779-9AFD-8E8A1650476B}" srcOrd="1" destOrd="0" presId="urn:microsoft.com/office/officeart/2009/3/layout/SubStepProcess"/>
+    <dgm:cxn modelId="{B74FD1CC-7380-4C53-A252-6B81E763EBAE}" type="presParOf" srcId="{7DA4B141-82C7-4526-936B-D85C843578D1}" destId="{AE54E7A6-C301-4675-882B-E13C5D10C475}" srcOrd="2" destOrd="0" presId="urn:microsoft.com/office/officeart/2009/3/layout/SubStepProcess"/>
+    <dgm:cxn modelId="{9F8D082E-CB57-478A-BE99-13524CEE929B}" type="presParOf" srcId="{7DA4B141-82C7-4526-936B-D85C843578D1}" destId="{43431263-8D85-41F2-9C4A-E8AE58DDEC19}" srcOrd="3" destOrd="0" presId="urn:microsoft.com/office/officeart/2009/3/layout/SubStepProcess"/>
+    <dgm:cxn modelId="{71B7D6EF-5180-4508-8096-E50026DAFAE4}" type="presParOf" srcId="{7DA4B141-82C7-4526-936B-D85C843578D1}" destId="{3B8B807B-729B-4A30-A7BA-6B920A2896DB}" srcOrd="4" destOrd="0" presId="urn:microsoft.com/office/officeart/2009/3/layout/SubStepProcess"/>
+    <dgm:cxn modelId="{9BD3AE58-B64B-4D4A-BC43-F13ACC23AA3F}" type="presParOf" srcId="{0A0BCD37-6293-416F-B57B-D1182E7197B7}" destId="{DB93A1F1-8600-41CD-B06F-C6E2B826F065}" srcOrd="3" destOrd="0" presId="urn:microsoft.com/office/officeart/2009/3/layout/SubStepProcess"/>
+    <dgm:cxn modelId="{2C4070F4-53AC-42FD-B718-4483461F751F}" type="presParOf" srcId="{0A0BCD37-6293-416F-B57B-D1182E7197B7}" destId="{5C6727FE-C24D-42DB-BEF7-F478C16957E7}" srcOrd="4" destOrd="0" presId="urn:microsoft.com/office/officeart/2009/3/layout/SubStepProcess"/>
+    <dgm:cxn modelId="{30361A73-F6FA-42C4-85A5-94669013EAC9}" type="presParOf" srcId="{0A0BCD37-6293-416F-B57B-D1182E7197B7}" destId="{A239CD37-F6E3-4752-9C1C-1AED95E1D797}" srcOrd="5" destOrd="0" presId="urn:microsoft.com/office/officeart/2009/3/layout/SubStepProcess"/>
   </dgm:cxnLst>
   <dgm:bg/>
   <dgm:whole/>
@@ -12544,8 +12504,8 @@
     <w:compatSetting w:name="differentiateMultirowTableHeaders" w:uri="http://schemas.microsoft.com/office/word" w:val="1"/>
   </w:compat>
   <w:rsids>
-    <w:rsidRoot w:val="00920B12"/>
-    <w:rsid w:val="00920B12"/>
+    <w:rsidRoot w:val="00665EA0"/>
+    <w:rsid w:val="00665EA0"/>
   </w:rsids>
   <m:mathPr>
     <m:mathFont m:val="Cambria Math"/>
@@ -13415,7 +13375,7 @@
 </file>
 
 <file path=customXml/itemProps3.xml><?xml version="1.0" encoding="utf-8"?>
-<ds:datastoreItem xmlns:ds="http://schemas.openxmlformats.org/officeDocument/2006/customXml" ds:itemID="{164842D6-0472-49E4-9786-0C5B68931723}">
+<ds:datastoreItem xmlns:ds="http://schemas.openxmlformats.org/officeDocument/2006/customXml" ds:itemID="{FEBE8242-C187-40A5-A055-DC7B74871B55}">
   <ds:schemaRefs>
     <ds:schemaRef ds:uri="http://schemas.openxmlformats.org/officeDocument/2006/bibliography"/>
   </ds:schemaRefs>

</xml_diff>

<commit_message>
Code: ISR and Debounce
</commit_message>
<xml_diff>
--- a/CS351_A2.docx
+++ b/CS351_A2.docx
@@ -900,8 +900,6 @@
       <w:r>
         <w:t>BreadBoard</w:t>
       </w:r>
-      <w:bookmarkStart w:id="36" w:name="_GoBack"/>
-      <w:bookmarkEnd w:id="36"/>
     </w:p>
     <w:p>
       <w:r>
@@ -1835,7 +1833,42 @@
         <w:t>Interrupt Service Routine</w:t>
       </w:r>
     </w:p>
-    <w:p/>
+    <w:p>
+      <w:r>
+        <w:t>Due to values set in setup(), ISR(TIMER1_COMPA_vect) will be called every two milliseconds (plus the time this function takes to execute). This function increments playTime and performings debounceBtn() for each button.</w:t>
+      </w:r>
+    </w:p>
+    <w:p>
+      <w:pPr>
+        <w:pStyle w:val="Heading2"/>
+      </w:pPr>
+      <w:r>
+        <w:t>Debouncing Algorithm</w:t>
+      </w:r>
+    </w:p>
+    <w:p>
+      <w:r>
+        <w:t>Because of imperfections in both user input and button build quality, the main loop does not directly read using digitalRead()s. It instead reads values set by a debouncing algorithm to avoid misreading momentary losses of connection as double presses.</w:t>
+      </w:r>
+    </w:p>
+    <w:p>
+      <w:r>
+        <w:t xml:space="preserve">Every time debounceBtn() is called, it left shifts that button’s buttonDebounceState and OR masks that with the inverse of that button’s digitalRead(). This uses buttonDebounceState as a 16-bit buffer of previous inputs. </w:t>
+      </w:r>
+    </w:p>
+    <w:p>
+      <w:r>
+        <w:t xml:space="preserve">When the buttonDebounceState is equal to 0x8000 (1 followed by 15 0s) it assigns that button’s buttonPressedState to true. This state occurs after the button has been held down for 30ms without interruption. By requiring the opposite value in the first bit, the function will not constantly assign a value to debounceButtonState during steady input. </w:t>
+      </w:r>
+      <w:r>
+        <w:t>Conversely, when buttonDebounceState is equal to 0x7fff(0 followed by 15 1s), it assigns that button’s buttonPressedState to false. The above explanation with a reversal of terms (down to up) explains the reasoning for the choice of value. The above values can be changed and/or masked to make smaller buffers for shorter debouncing times. (0x0800 and 0x07ff, with &amp; 0x0fff for an</w:t>
+      </w:r>
+      <w:bookmarkStart w:id="36" w:name="_GoBack"/>
+      <w:bookmarkEnd w:id="36"/>
+      <w:r>
+        <w:t xml:space="preserve"> 11-tick buffer for example)</w:t>
+      </w:r>
+    </w:p>
     <w:sectPr>
       <w:footerReference w:type="default" r:id="rId22"/>
       <w:pgSz w:w="12240" w:h="15840"/>
@@ -1896,7 +1929,7 @@
       <w:rPr>
         <w:noProof/>
       </w:rPr>
-      <w:t>9</w:t>
+      <w:t>8</w:t>
     </w:r>
     <w:r>
       <w:fldChar w:fldCharType="end"/>
@@ -5404,39 +5437,39 @@
     </dgm:pt>
   </dgm:ptLst>
   <dgm:cxnLst>
+    <dgm:cxn modelId="{1AC7A935-3B3B-406B-BC93-7F0181276190}" type="presOf" srcId="{3F042EF5-1CC3-4394-8CCD-5D7326EBBC59}" destId="{BA618A00-4188-4DB2-91CA-A4D24685CCE7}" srcOrd="0" destOrd="0" presId="urn:microsoft.com/office/officeart/2009/3/layout/SubStepProcess"/>
     <dgm:cxn modelId="{1F900C55-38DB-4CB4-AE10-94AA4A10DAB1}" srcId="{132E1D38-5B90-44B5-BC2E-9DDAA80C0460}" destId="{8FC26CCC-3574-43CB-B3BF-AA8560D6F9D6}" srcOrd="1" destOrd="0" parTransId="{430C4C82-A3DC-44DF-8005-83A80BCD8189}" sibTransId="{14B71DA3-79D4-40B3-9333-A611EADAF59A}"/>
-    <dgm:cxn modelId="{DA522040-29A8-494C-8B58-54FF4E4E8951}" type="presOf" srcId="{F83741F9-D475-453A-AF7A-CF069C261317}" destId="{7C5BEFA0-0590-4C06-BC29-BFDBCD31D6F8}" srcOrd="0" destOrd="0" presId="urn:microsoft.com/office/officeart/2009/3/layout/SubStepProcess"/>
+    <dgm:cxn modelId="{7B1905FE-D9D1-448D-B5C0-8F9D9E9EB690}" type="presOf" srcId="{8FC26CCC-3574-43CB-B3BF-AA8560D6F9D6}" destId="{5C6727FE-C24D-42DB-BEF7-F478C16957E7}" srcOrd="0" destOrd="0" presId="urn:microsoft.com/office/officeart/2009/3/layout/SubStepProcess"/>
     <dgm:cxn modelId="{250CD375-8F6F-418A-82A5-A718EFBC9B0C}" srcId="{132E1D38-5B90-44B5-BC2E-9DDAA80C0460}" destId="{2FC0E51F-57B9-4E95-939C-CC6CFEE1D977}" srcOrd="2" destOrd="0" parTransId="{12501CC8-B4DF-4696-AB89-C920A0615A5E}" sibTransId="{62798DE1-C8FE-4495-88E3-DA517995CBCA}"/>
-    <dgm:cxn modelId="{9DCBCD00-4F48-4B96-81CB-3326A323EAC5}" type="presOf" srcId="{3F042EF5-1CC3-4394-8CCD-5D7326EBBC59}" destId="{BA618A00-4188-4DB2-91CA-A4D24685CCE7}" srcOrd="0" destOrd="0" presId="urn:microsoft.com/office/officeart/2009/3/layout/SubStepProcess"/>
+    <dgm:cxn modelId="{E0AAA275-5B30-4ADB-9655-735EE62EC06F}" type="presOf" srcId="{F83741F9-D475-453A-AF7A-CF069C261317}" destId="{7C5BEFA0-0590-4C06-BC29-BFDBCD31D6F8}" srcOrd="0" destOrd="0" presId="urn:microsoft.com/office/officeart/2009/3/layout/SubStepProcess"/>
     <dgm:cxn modelId="{43BA8DB0-2E24-4FDC-A9C7-3EEE091EF95D}" srcId="{132E1D38-5B90-44B5-BC2E-9DDAA80C0460}" destId="{3F042EF5-1CC3-4394-8CCD-5D7326EBBC59}" srcOrd="0" destOrd="0" parTransId="{7B4A5970-EEC5-4392-877C-0AB8B11A96E8}" sibTransId="{C8E605EA-7D1C-4BCF-A01D-B21129515A49}"/>
-    <dgm:cxn modelId="{4CE8DC37-988D-4089-B1D0-8C8AF721D4A2}" type="presOf" srcId="{8FC26CCC-3574-43CB-B3BF-AA8560D6F9D6}" destId="{5C6727FE-C24D-42DB-BEF7-F478C16957E7}" srcOrd="0" destOrd="0" presId="urn:microsoft.com/office/officeart/2009/3/layout/SubStepProcess"/>
-    <dgm:cxn modelId="{4B0C3045-C201-40F8-95B6-52154E6C0D17}" type="presOf" srcId="{8B34BCCB-FB79-40CD-8E00-CE51EDD753EB}" destId="{43431263-8D85-41F2-9C4A-E8AE58DDEC19}" srcOrd="0" destOrd="0" presId="urn:microsoft.com/office/officeart/2009/3/layout/SubStepProcess"/>
-    <dgm:cxn modelId="{638F6466-B463-4BE9-9621-CBFA76F2198A}" type="presOf" srcId="{2FC0E51F-57B9-4E95-939C-CC6CFEE1D977}" destId="{A239CD37-F6E3-4752-9C1C-1AED95E1D797}" srcOrd="0" destOrd="0" presId="urn:microsoft.com/office/officeart/2009/3/layout/SubStepProcess"/>
-    <dgm:cxn modelId="{BE583810-A214-478E-ABAD-F0D82822B185}" type="presOf" srcId="{132E1D38-5B90-44B5-BC2E-9DDAA80C0460}" destId="{0A0BCD37-6293-416F-B57B-D1182E7197B7}" srcOrd="0" destOrd="0" presId="urn:microsoft.com/office/officeart/2009/3/layout/SubStepProcess"/>
+    <dgm:cxn modelId="{919E9A53-59E5-495A-9FE5-7F9FA950FB15}" type="presOf" srcId="{2FC0E51F-57B9-4E95-939C-CC6CFEE1D977}" destId="{A239CD37-F6E3-4752-9C1C-1AED95E1D797}" srcOrd="0" destOrd="0" presId="urn:microsoft.com/office/officeart/2009/3/layout/SubStepProcess"/>
+    <dgm:cxn modelId="{5B8CE58B-B09D-4DBF-B358-D3D6C76A67D6}" type="presOf" srcId="{132E1D38-5B90-44B5-BC2E-9DDAA80C0460}" destId="{0A0BCD37-6293-416F-B57B-D1182E7197B7}" srcOrd="0" destOrd="0" presId="urn:microsoft.com/office/officeart/2009/3/layout/SubStepProcess"/>
     <dgm:cxn modelId="{56E98A18-474E-4124-A97B-CC55179128C2}" srcId="{3F042EF5-1CC3-4394-8CCD-5D7326EBBC59}" destId="{F83741F9-D475-453A-AF7A-CF069C261317}" srcOrd="0" destOrd="0" parTransId="{F372BD06-9D6E-476A-9E61-9B23B22443A6}" sibTransId="{6CAA4A17-47B7-4E88-A88D-CEB97E534C6D}"/>
+    <dgm:cxn modelId="{8519AF40-1053-41A6-BB04-4EEEA5E5C64D}" type="presOf" srcId="{8B34BCCB-FB79-40CD-8E00-CE51EDD753EB}" destId="{43431263-8D85-41F2-9C4A-E8AE58DDEC19}" srcOrd="0" destOrd="0" presId="urn:microsoft.com/office/officeart/2009/3/layout/SubStepProcess"/>
     <dgm:cxn modelId="{D8791EE3-E4BA-4F81-B8FC-DF106B56E206}" srcId="{3F042EF5-1CC3-4394-8CCD-5D7326EBBC59}" destId="{8B34BCCB-FB79-40CD-8E00-CE51EDD753EB}" srcOrd="1" destOrd="0" parTransId="{6BF703D3-4687-4E4B-8285-F2DAECDC5A86}" sibTransId="{3A6AE302-B7E8-4CA6-A735-A1F1651A46D0}"/>
-    <dgm:cxn modelId="{CB063F4D-0ED8-4AC7-8F6D-A131108FBB9D}" type="presParOf" srcId="{0A0BCD37-6293-416F-B57B-D1182E7197B7}" destId="{BA618A00-4188-4DB2-91CA-A4D24685CCE7}" srcOrd="0" destOrd="0" presId="urn:microsoft.com/office/officeart/2009/3/layout/SubStepProcess"/>
-    <dgm:cxn modelId="{FDFFF6B1-970D-4266-AFAE-53778AF86A84}" type="presParOf" srcId="{0A0BCD37-6293-416F-B57B-D1182E7197B7}" destId="{980961A6-F6BA-48D6-9C65-914FD0D20896}" srcOrd="1" destOrd="0" presId="urn:microsoft.com/office/officeart/2009/3/layout/SubStepProcess"/>
-    <dgm:cxn modelId="{12D9A675-CEDB-446C-9973-DC80E592FC78}" type="presParOf" srcId="{0A0BCD37-6293-416F-B57B-D1182E7197B7}" destId="{787C0CDB-E26E-4495-869D-F2207BCCCD5F}" srcOrd="2" destOrd="0" presId="urn:microsoft.com/office/officeart/2009/3/layout/SubStepProcess"/>
-    <dgm:cxn modelId="{5AD168A4-F594-4192-8B7A-036B7D84B0AE}" type="presParOf" srcId="{787C0CDB-E26E-4495-869D-F2207BCCCD5F}" destId="{D1426A13-D8F0-489E-B260-C90B8E9A4B47}" srcOrd="0" destOrd="0" presId="urn:microsoft.com/office/officeart/2009/3/layout/SubStepProcess"/>
-    <dgm:cxn modelId="{0B2D127D-DB11-4831-A48C-8A072EE0FAEB}" type="presParOf" srcId="{787C0CDB-E26E-4495-869D-F2207BCCCD5F}" destId="{96E8A1BF-2419-4F48-8285-21A087341F38}" srcOrd="1" destOrd="0" presId="urn:microsoft.com/office/officeart/2009/3/layout/SubStepProcess"/>
-    <dgm:cxn modelId="{31D68E49-2385-4163-AEB5-02C58ADC1D96}" type="presParOf" srcId="{787C0CDB-E26E-4495-869D-F2207BCCCD5F}" destId="{03956E23-614B-471F-A3D7-F7341A4FF822}" srcOrd="2" destOrd="0" presId="urn:microsoft.com/office/officeart/2009/3/layout/SubStepProcess"/>
-    <dgm:cxn modelId="{9E9C0413-A38D-4DBE-84DD-78F7B6088FB3}" type="presParOf" srcId="{03956E23-614B-471F-A3D7-F7341A4FF822}" destId="{E795A0F1-AD2C-4142-961C-FFD19F98BC4C}" srcOrd="0" destOrd="0" presId="urn:microsoft.com/office/officeart/2009/3/layout/SubStepProcess"/>
-    <dgm:cxn modelId="{1E3EA724-B3E7-482D-BDE6-74F0640D117A}" type="presParOf" srcId="{03956E23-614B-471F-A3D7-F7341A4FF822}" destId="{CB4E627C-ABF1-4BDD-8AA6-7FCB054C9807}" srcOrd="1" destOrd="0" presId="urn:microsoft.com/office/officeart/2009/3/layout/SubStepProcess"/>
-    <dgm:cxn modelId="{7E317B01-79A2-46E2-9FC5-4C04199BFA54}" type="presParOf" srcId="{03956E23-614B-471F-A3D7-F7341A4FF822}" destId="{43B4EB38-9614-4618-BDF3-36962EB8F5F3}" srcOrd="2" destOrd="0" presId="urn:microsoft.com/office/officeart/2009/3/layout/SubStepProcess"/>
-    <dgm:cxn modelId="{CE2371E6-80A8-4D33-88DE-0C8F2F18A669}" type="presParOf" srcId="{03956E23-614B-471F-A3D7-F7341A4FF822}" destId="{7C5BEFA0-0590-4C06-BC29-BFDBCD31D6F8}" srcOrd="3" destOrd="0" presId="urn:microsoft.com/office/officeart/2009/3/layout/SubStepProcess"/>
-    <dgm:cxn modelId="{9D2C5D88-463D-4FE3-BF3C-41B3E4E933C3}" type="presParOf" srcId="{03956E23-614B-471F-A3D7-F7341A4FF822}" destId="{E02AC050-46D1-4B10-B878-E8D6BBCBE1E2}" srcOrd="4" destOrd="0" presId="urn:microsoft.com/office/officeart/2009/3/layout/SubStepProcess"/>
-    <dgm:cxn modelId="{56DC89D4-59AF-451A-A889-E9220E95E5F0}" type="presParOf" srcId="{787C0CDB-E26E-4495-869D-F2207BCCCD5F}" destId="{FC085298-EC07-48C3-BD44-9E84EE2A42EC}" srcOrd="3" destOrd="0" presId="urn:microsoft.com/office/officeart/2009/3/layout/SubStepProcess"/>
-    <dgm:cxn modelId="{872EDB54-1A83-4E9D-B95C-DB8CBCFA5A2D}" type="presParOf" srcId="{787C0CDB-E26E-4495-869D-F2207BCCCD5F}" destId="{5B2CD1EB-78F7-43BB-BB9A-4F5A590CF4B0}" srcOrd="4" destOrd="0" presId="urn:microsoft.com/office/officeart/2009/3/layout/SubStepProcess"/>
-    <dgm:cxn modelId="{96735FF7-954F-406A-BED1-D29F7D8AD3D9}" type="presParOf" srcId="{787C0CDB-E26E-4495-869D-F2207BCCCD5F}" destId="{7DA4B141-82C7-4526-936B-D85C843578D1}" srcOrd="5" destOrd="0" presId="urn:microsoft.com/office/officeart/2009/3/layout/SubStepProcess"/>
-    <dgm:cxn modelId="{B84E334B-E262-48C1-BEB2-191535250E8E}" type="presParOf" srcId="{7DA4B141-82C7-4526-936B-D85C843578D1}" destId="{13C2169E-9439-484B-87CE-C479D9845137}" srcOrd="0" destOrd="0" presId="urn:microsoft.com/office/officeart/2009/3/layout/SubStepProcess"/>
-    <dgm:cxn modelId="{768D5C32-B7F0-47A8-A3E0-E0F523738A82}" type="presParOf" srcId="{7DA4B141-82C7-4526-936B-D85C843578D1}" destId="{E76798A3-7F63-4779-9AFD-8E8A1650476B}" srcOrd="1" destOrd="0" presId="urn:microsoft.com/office/officeart/2009/3/layout/SubStepProcess"/>
-    <dgm:cxn modelId="{00DB9CA0-BDC1-4E1F-AB71-2735D6186DA7}" type="presParOf" srcId="{7DA4B141-82C7-4526-936B-D85C843578D1}" destId="{AE54E7A6-C301-4675-882B-E13C5D10C475}" srcOrd="2" destOrd="0" presId="urn:microsoft.com/office/officeart/2009/3/layout/SubStepProcess"/>
-    <dgm:cxn modelId="{4289A264-79AE-4BC6-9404-35D7E0579CA1}" type="presParOf" srcId="{7DA4B141-82C7-4526-936B-D85C843578D1}" destId="{43431263-8D85-41F2-9C4A-E8AE58DDEC19}" srcOrd="3" destOrd="0" presId="urn:microsoft.com/office/officeart/2009/3/layout/SubStepProcess"/>
-    <dgm:cxn modelId="{62464741-51BE-4DAA-905C-9284CCCF3E34}" type="presParOf" srcId="{7DA4B141-82C7-4526-936B-D85C843578D1}" destId="{3B8B807B-729B-4A30-A7BA-6B920A2896DB}" srcOrd="4" destOrd="0" presId="urn:microsoft.com/office/officeart/2009/3/layout/SubStepProcess"/>
-    <dgm:cxn modelId="{97D6649D-49C8-4103-98B8-641A0E3DDDB4}" type="presParOf" srcId="{0A0BCD37-6293-416F-B57B-D1182E7197B7}" destId="{DB93A1F1-8600-41CD-B06F-C6E2B826F065}" srcOrd="3" destOrd="0" presId="urn:microsoft.com/office/officeart/2009/3/layout/SubStepProcess"/>
-    <dgm:cxn modelId="{A19DF81B-BC67-4D0C-83E0-DDC1F4B9F4FD}" type="presParOf" srcId="{0A0BCD37-6293-416F-B57B-D1182E7197B7}" destId="{5C6727FE-C24D-42DB-BEF7-F478C16957E7}" srcOrd="4" destOrd="0" presId="urn:microsoft.com/office/officeart/2009/3/layout/SubStepProcess"/>
-    <dgm:cxn modelId="{6CD80244-76EE-479C-8A2B-656787013764}" type="presParOf" srcId="{0A0BCD37-6293-416F-B57B-D1182E7197B7}" destId="{A239CD37-F6E3-4752-9C1C-1AED95E1D797}" srcOrd="5" destOrd="0" presId="urn:microsoft.com/office/officeart/2009/3/layout/SubStepProcess"/>
+    <dgm:cxn modelId="{8101A210-418C-4E68-91DD-103E3EE7FC88}" type="presParOf" srcId="{0A0BCD37-6293-416F-B57B-D1182E7197B7}" destId="{BA618A00-4188-4DB2-91CA-A4D24685CCE7}" srcOrd="0" destOrd="0" presId="urn:microsoft.com/office/officeart/2009/3/layout/SubStepProcess"/>
+    <dgm:cxn modelId="{15D9D6F7-0D62-429A-A082-E0029DDAA49E}" type="presParOf" srcId="{0A0BCD37-6293-416F-B57B-D1182E7197B7}" destId="{980961A6-F6BA-48D6-9C65-914FD0D20896}" srcOrd="1" destOrd="0" presId="urn:microsoft.com/office/officeart/2009/3/layout/SubStepProcess"/>
+    <dgm:cxn modelId="{C1622902-1A9A-4A64-998A-30EEE752493F}" type="presParOf" srcId="{0A0BCD37-6293-416F-B57B-D1182E7197B7}" destId="{787C0CDB-E26E-4495-869D-F2207BCCCD5F}" srcOrd="2" destOrd="0" presId="urn:microsoft.com/office/officeart/2009/3/layout/SubStepProcess"/>
+    <dgm:cxn modelId="{8A16C039-804C-4CD2-A5D2-A6B9A5B70894}" type="presParOf" srcId="{787C0CDB-E26E-4495-869D-F2207BCCCD5F}" destId="{D1426A13-D8F0-489E-B260-C90B8E9A4B47}" srcOrd="0" destOrd="0" presId="urn:microsoft.com/office/officeart/2009/3/layout/SubStepProcess"/>
+    <dgm:cxn modelId="{085D51B2-944A-4607-BE75-6434D7271A5B}" type="presParOf" srcId="{787C0CDB-E26E-4495-869D-F2207BCCCD5F}" destId="{96E8A1BF-2419-4F48-8285-21A087341F38}" srcOrd="1" destOrd="0" presId="urn:microsoft.com/office/officeart/2009/3/layout/SubStepProcess"/>
+    <dgm:cxn modelId="{475CA240-4F2B-45F3-BF18-C3DBDB8AABC0}" type="presParOf" srcId="{787C0CDB-E26E-4495-869D-F2207BCCCD5F}" destId="{03956E23-614B-471F-A3D7-F7341A4FF822}" srcOrd="2" destOrd="0" presId="urn:microsoft.com/office/officeart/2009/3/layout/SubStepProcess"/>
+    <dgm:cxn modelId="{EACA9C0A-2453-4CC0-A621-64C37EE51E8D}" type="presParOf" srcId="{03956E23-614B-471F-A3D7-F7341A4FF822}" destId="{E795A0F1-AD2C-4142-961C-FFD19F98BC4C}" srcOrd="0" destOrd="0" presId="urn:microsoft.com/office/officeart/2009/3/layout/SubStepProcess"/>
+    <dgm:cxn modelId="{2495F0BF-3F2F-414F-AA02-91076E0362C2}" type="presParOf" srcId="{03956E23-614B-471F-A3D7-F7341A4FF822}" destId="{CB4E627C-ABF1-4BDD-8AA6-7FCB054C9807}" srcOrd="1" destOrd="0" presId="urn:microsoft.com/office/officeart/2009/3/layout/SubStepProcess"/>
+    <dgm:cxn modelId="{CD143D29-F4E0-44D7-A9D3-7503BD0FC44A}" type="presParOf" srcId="{03956E23-614B-471F-A3D7-F7341A4FF822}" destId="{43B4EB38-9614-4618-BDF3-36962EB8F5F3}" srcOrd="2" destOrd="0" presId="urn:microsoft.com/office/officeart/2009/3/layout/SubStepProcess"/>
+    <dgm:cxn modelId="{E678F5EE-0524-4409-A78A-65CD81720740}" type="presParOf" srcId="{03956E23-614B-471F-A3D7-F7341A4FF822}" destId="{7C5BEFA0-0590-4C06-BC29-BFDBCD31D6F8}" srcOrd="3" destOrd="0" presId="urn:microsoft.com/office/officeart/2009/3/layout/SubStepProcess"/>
+    <dgm:cxn modelId="{FF2DFB10-DB05-428F-A780-EFFF94A04FD7}" type="presParOf" srcId="{03956E23-614B-471F-A3D7-F7341A4FF822}" destId="{E02AC050-46D1-4B10-B878-E8D6BBCBE1E2}" srcOrd="4" destOrd="0" presId="urn:microsoft.com/office/officeart/2009/3/layout/SubStepProcess"/>
+    <dgm:cxn modelId="{3C2DA448-BF9C-49D3-9D60-405856ABF6E8}" type="presParOf" srcId="{787C0CDB-E26E-4495-869D-F2207BCCCD5F}" destId="{FC085298-EC07-48C3-BD44-9E84EE2A42EC}" srcOrd="3" destOrd="0" presId="urn:microsoft.com/office/officeart/2009/3/layout/SubStepProcess"/>
+    <dgm:cxn modelId="{6F0FE1E2-B123-4755-A9F1-38E5334F2E2F}" type="presParOf" srcId="{787C0CDB-E26E-4495-869D-F2207BCCCD5F}" destId="{5B2CD1EB-78F7-43BB-BB9A-4F5A590CF4B0}" srcOrd="4" destOrd="0" presId="urn:microsoft.com/office/officeart/2009/3/layout/SubStepProcess"/>
+    <dgm:cxn modelId="{571E0707-1D86-44C8-8C16-BB21DE2DCC7B}" type="presParOf" srcId="{787C0CDB-E26E-4495-869D-F2207BCCCD5F}" destId="{7DA4B141-82C7-4526-936B-D85C843578D1}" srcOrd="5" destOrd="0" presId="urn:microsoft.com/office/officeart/2009/3/layout/SubStepProcess"/>
+    <dgm:cxn modelId="{01CBAEAE-8BD4-4F44-BFEA-1CF828583746}" type="presParOf" srcId="{7DA4B141-82C7-4526-936B-D85C843578D1}" destId="{13C2169E-9439-484B-87CE-C479D9845137}" srcOrd="0" destOrd="0" presId="urn:microsoft.com/office/officeart/2009/3/layout/SubStepProcess"/>
+    <dgm:cxn modelId="{84220525-6EE4-4327-A114-56F40BB600C5}" type="presParOf" srcId="{7DA4B141-82C7-4526-936B-D85C843578D1}" destId="{E76798A3-7F63-4779-9AFD-8E8A1650476B}" srcOrd="1" destOrd="0" presId="urn:microsoft.com/office/officeart/2009/3/layout/SubStepProcess"/>
+    <dgm:cxn modelId="{B92C0863-AB4B-41C9-9247-26D7358F8CBA}" type="presParOf" srcId="{7DA4B141-82C7-4526-936B-D85C843578D1}" destId="{AE54E7A6-C301-4675-882B-E13C5D10C475}" srcOrd="2" destOrd="0" presId="urn:microsoft.com/office/officeart/2009/3/layout/SubStepProcess"/>
+    <dgm:cxn modelId="{939AFDAE-CEEC-4F23-BBAA-3CB4CE763313}" type="presParOf" srcId="{7DA4B141-82C7-4526-936B-D85C843578D1}" destId="{43431263-8D85-41F2-9C4A-E8AE58DDEC19}" srcOrd="3" destOrd="0" presId="urn:microsoft.com/office/officeart/2009/3/layout/SubStepProcess"/>
+    <dgm:cxn modelId="{9170A17D-28F1-43A3-9A89-2E8EB498D85C}" type="presParOf" srcId="{7DA4B141-82C7-4526-936B-D85C843578D1}" destId="{3B8B807B-729B-4A30-A7BA-6B920A2896DB}" srcOrd="4" destOrd="0" presId="urn:microsoft.com/office/officeart/2009/3/layout/SubStepProcess"/>
+    <dgm:cxn modelId="{48933EC9-2B96-4F78-91C9-338190FC3861}" type="presParOf" srcId="{0A0BCD37-6293-416F-B57B-D1182E7197B7}" destId="{DB93A1F1-8600-41CD-B06F-C6E2B826F065}" srcOrd="3" destOrd="0" presId="urn:microsoft.com/office/officeart/2009/3/layout/SubStepProcess"/>
+    <dgm:cxn modelId="{0BED22C5-BFC4-4C26-9370-05F34490CCCC}" type="presParOf" srcId="{0A0BCD37-6293-416F-B57B-D1182E7197B7}" destId="{5C6727FE-C24D-42DB-BEF7-F478C16957E7}" srcOrd="4" destOrd="0" presId="urn:microsoft.com/office/officeart/2009/3/layout/SubStepProcess"/>
+    <dgm:cxn modelId="{48D3B061-3A14-42D3-BA35-32D4B2A7F0D8}" type="presParOf" srcId="{0A0BCD37-6293-416F-B57B-D1182E7197B7}" destId="{A239CD37-F6E3-4752-9C1C-1AED95E1D797}" srcOrd="5" destOrd="0" presId="urn:microsoft.com/office/officeart/2009/3/layout/SubStepProcess"/>
   </dgm:cxnLst>
   <dgm:bg/>
   <dgm:whole/>
@@ -5896,39 +5929,39 @@
     </dgm:pt>
   </dgm:ptLst>
   <dgm:cxnLst>
-    <dgm:cxn modelId="{7F72C35A-E26C-4231-BA18-CBF1F7FF7A9B}" type="presOf" srcId="{132E1D38-5B90-44B5-BC2E-9DDAA80C0460}" destId="{0A0BCD37-6293-416F-B57B-D1182E7197B7}" srcOrd="0" destOrd="0" presId="urn:microsoft.com/office/officeart/2009/3/layout/SubStepProcess"/>
-    <dgm:cxn modelId="{7EC3EA09-E262-499F-95FD-D2BC82F1082C}" type="presOf" srcId="{2FC0E51F-57B9-4E95-939C-CC6CFEE1D977}" destId="{A239CD37-F6E3-4752-9C1C-1AED95E1D797}" srcOrd="0" destOrd="0" presId="urn:microsoft.com/office/officeart/2009/3/layout/SubStepProcess"/>
     <dgm:cxn modelId="{1F900C55-38DB-4CB4-AE10-94AA4A10DAB1}" srcId="{132E1D38-5B90-44B5-BC2E-9DDAA80C0460}" destId="{8FC26CCC-3574-43CB-B3BF-AA8560D6F9D6}" srcOrd="1" destOrd="0" parTransId="{430C4C82-A3DC-44DF-8005-83A80BCD8189}" sibTransId="{14B71DA3-79D4-40B3-9333-A611EADAF59A}"/>
     <dgm:cxn modelId="{250CD375-8F6F-418A-82A5-A718EFBC9B0C}" srcId="{132E1D38-5B90-44B5-BC2E-9DDAA80C0460}" destId="{2FC0E51F-57B9-4E95-939C-CC6CFEE1D977}" srcOrd="2" destOrd="0" parTransId="{12501CC8-B4DF-4696-AB89-C920A0615A5E}" sibTransId="{62798DE1-C8FE-4495-88E3-DA517995CBCA}"/>
+    <dgm:cxn modelId="{FB348BC2-597E-44D5-A977-40223A6B79F2}" type="presOf" srcId="{F83741F9-D475-453A-AF7A-CF069C261317}" destId="{7C5BEFA0-0590-4C06-BC29-BFDBCD31D6F8}" srcOrd="0" destOrd="0" presId="urn:microsoft.com/office/officeart/2009/3/layout/SubStepProcess"/>
+    <dgm:cxn modelId="{219B73E7-8978-4174-A957-2C1D9B8E5C06}" type="presOf" srcId="{8FC26CCC-3574-43CB-B3BF-AA8560D6F9D6}" destId="{5C6727FE-C24D-42DB-BEF7-F478C16957E7}" srcOrd="0" destOrd="0" presId="urn:microsoft.com/office/officeart/2009/3/layout/SubStepProcess"/>
+    <dgm:cxn modelId="{52A35FFC-0991-4ACD-827C-0F4CCB210A11}" type="presOf" srcId="{132E1D38-5B90-44B5-BC2E-9DDAA80C0460}" destId="{0A0BCD37-6293-416F-B57B-D1182E7197B7}" srcOrd="0" destOrd="0" presId="urn:microsoft.com/office/officeart/2009/3/layout/SubStepProcess"/>
     <dgm:cxn modelId="{43BA8DB0-2E24-4FDC-A9C7-3EEE091EF95D}" srcId="{132E1D38-5B90-44B5-BC2E-9DDAA80C0460}" destId="{3F042EF5-1CC3-4394-8CCD-5D7326EBBC59}" srcOrd="0" destOrd="0" parTransId="{7B4A5970-EEC5-4392-877C-0AB8B11A96E8}" sibTransId="{C8E605EA-7D1C-4BCF-A01D-B21129515A49}"/>
-    <dgm:cxn modelId="{5F65FE19-31F9-4C95-B49B-F18A893C0D14}" type="presOf" srcId="{8FC26CCC-3574-43CB-B3BF-AA8560D6F9D6}" destId="{5C6727FE-C24D-42DB-BEF7-F478C16957E7}" srcOrd="0" destOrd="0" presId="urn:microsoft.com/office/officeart/2009/3/layout/SubStepProcess"/>
-    <dgm:cxn modelId="{B7A289D7-0E38-4B97-90B6-258C6E648A09}" type="presOf" srcId="{3F042EF5-1CC3-4394-8CCD-5D7326EBBC59}" destId="{BA618A00-4188-4DB2-91CA-A4D24685CCE7}" srcOrd="0" destOrd="0" presId="urn:microsoft.com/office/officeart/2009/3/layout/SubStepProcess"/>
-    <dgm:cxn modelId="{B8AA664F-A57D-4064-89B8-A8708754397E}" type="presOf" srcId="{8B34BCCB-FB79-40CD-8E00-CE51EDD753EB}" destId="{43431263-8D85-41F2-9C4A-E8AE58DDEC19}" srcOrd="0" destOrd="0" presId="urn:microsoft.com/office/officeart/2009/3/layout/SubStepProcess"/>
-    <dgm:cxn modelId="{4A77E17F-3831-4620-BE28-FFD0CDE70171}" type="presOf" srcId="{F83741F9-D475-453A-AF7A-CF069C261317}" destId="{7C5BEFA0-0590-4C06-BC29-BFDBCD31D6F8}" srcOrd="0" destOrd="0" presId="urn:microsoft.com/office/officeart/2009/3/layout/SubStepProcess"/>
+    <dgm:cxn modelId="{F2C5B4F0-D8DE-457A-B59D-CCABA633AFC0}" type="presOf" srcId="{8B34BCCB-FB79-40CD-8E00-CE51EDD753EB}" destId="{43431263-8D85-41F2-9C4A-E8AE58DDEC19}" srcOrd="0" destOrd="0" presId="urn:microsoft.com/office/officeart/2009/3/layout/SubStepProcess"/>
+    <dgm:cxn modelId="{00B4DAA9-77C8-457A-8D7E-F83D1F20D811}" type="presOf" srcId="{3F042EF5-1CC3-4394-8CCD-5D7326EBBC59}" destId="{BA618A00-4188-4DB2-91CA-A4D24685CCE7}" srcOrd="0" destOrd="0" presId="urn:microsoft.com/office/officeart/2009/3/layout/SubStepProcess"/>
     <dgm:cxn modelId="{56E98A18-474E-4124-A97B-CC55179128C2}" srcId="{3F042EF5-1CC3-4394-8CCD-5D7326EBBC59}" destId="{F83741F9-D475-453A-AF7A-CF069C261317}" srcOrd="0" destOrd="0" parTransId="{F372BD06-9D6E-476A-9E61-9B23B22443A6}" sibTransId="{6CAA4A17-47B7-4E88-A88D-CEB97E534C6D}"/>
+    <dgm:cxn modelId="{BC212920-08EC-48E9-AED3-2F5ADDCC5951}" type="presOf" srcId="{2FC0E51F-57B9-4E95-939C-CC6CFEE1D977}" destId="{A239CD37-F6E3-4752-9C1C-1AED95E1D797}" srcOrd="0" destOrd="0" presId="urn:microsoft.com/office/officeart/2009/3/layout/SubStepProcess"/>
     <dgm:cxn modelId="{D8791EE3-E4BA-4F81-B8FC-DF106B56E206}" srcId="{3F042EF5-1CC3-4394-8CCD-5D7326EBBC59}" destId="{8B34BCCB-FB79-40CD-8E00-CE51EDD753EB}" srcOrd="1" destOrd="0" parTransId="{6BF703D3-4687-4E4B-8285-F2DAECDC5A86}" sibTransId="{3A6AE302-B7E8-4CA6-A735-A1F1651A46D0}"/>
-    <dgm:cxn modelId="{27892680-F371-4626-A71D-6AF4A514771A}" type="presParOf" srcId="{0A0BCD37-6293-416F-B57B-D1182E7197B7}" destId="{BA618A00-4188-4DB2-91CA-A4D24685CCE7}" srcOrd="0" destOrd="0" presId="urn:microsoft.com/office/officeart/2009/3/layout/SubStepProcess"/>
-    <dgm:cxn modelId="{69F44530-1CE5-44DB-9EDD-F756038F8C99}" type="presParOf" srcId="{0A0BCD37-6293-416F-B57B-D1182E7197B7}" destId="{980961A6-F6BA-48D6-9C65-914FD0D20896}" srcOrd="1" destOrd="0" presId="urn:microsoft.com/office/officeart/2009/3/layout/SubStepProcess"/>
-    <dgm:cxn modelId="{BAC140B8-F795-4C6D-8BEA-E5D12EC14A2F}" type="presParOf" srcId="{0A0BCD37-6293-416F-B57B-D1182E7197B7}" destId="{787C0CDB-E26E-4495-869D-F2207BCCCD5F}" srcOrd="2" destOrd="0" presId="urn:microsoft.com/office/officeart/2009/3/layout/SubStepProcess"/>
-    <dgm:cxn modelId="{45A70B8F-C2E4-4851-9414-736A7EAF4597}" type="presParOf" srcId="{787C0CDB-E26E-4495-869D-F2207BCCCD5F}" destId="{D1426A13-D8F0-489E-B260-C90B8E9A4B47}" srcOrd="0" destOrd="0" presId="urn:microsoft.com/office/officeart/2009/3/layout/SubStepProcess"/>
-    <dgm:cxn modelId="{CFC13976-0759-4D8D-97ED-D12CE7E00F2E}" type="presParOf" srcId="{787C0CDB-E26E-4495-869D-F2207BCCCD5F}" destId="{96E8A1BF-2419-4F48-8285-21A087341F38}" srcOrd="1" destOrd="0" presId="urn:microsoft.com/office/officeart/2009/3/layout/SubStepProcess"/>
-    <dgm:cxn modelId="{24447A0D-279D-46AB-9452-0BA8CD0D58C7}" type="presParOf" srcId="{787C0CDB-E26E-4495-869D-F2207BCCCD5F}" destId="{03956E23-614B-471F-A3D7-F7341A4FF822}" srcOrd="2" destOrd="0" presId="urn:microsoft.com/office/officeart/2009/3/layout/SubStepProcess"/>
-    <dgm:cxn modelId="{B211F949-BB1C-4BAA-B54E-D1125E0D49D2}" type="presParOf" srcId="{03956E23-614B-471F-A3D7-F7341A4FF822}" destId="{E795A0F1-AD2C-4142-961C-FFD19F98BC4C}" srcOrd="0" destOrd="0" presId="urn:microsoft.com/office/officeart/2009/3/layout/SubStepProcess"/>
-    <dgm:cxn modelId="{B2875DFE-6D2E-457E-86DA-B78959A859CA}" type="presParOf" srcId="{03956E23-614B-471F-A3D7-F7341A4FF822}" destId="{CB4E627C-ABF1-4BDD-8AA6-7FCB054C9807}" srcOrd="1" destOrd="0" presId="urn:microsoft.com/office/officeart/2009/3/layout/SubStepProcess"/>
-    <dgm:cxn modelId="{49253DE7-1B63-4083-AA54-4F5F8B95339C}" type="presParOf" srcId="{03956E23-614B-471F-A3D7-F7341A4FF822}" destId="{43B4EB38-9614-4618-BDF3-36962EB8F5F3}" srcOrd="2" destOrd="0" presId="urn:microsoft.com/office/officeart/2009/3/layout/SubStepProcess"/>
-    <dgm:cxn modelId="{9D2DB8E0-CB8E-47A3-98B2-754CB1107C21}" type="presParOf" srcId="{03956E23-614B-471F-A3D7-F7341A4FF822}" destId="{7C5BEFA0-0590-4C06-BC29-BFDBCD31D6F8}" srcOrd="3" destOrd="0" presId="urn:microsoft.com/office/officeart/2009/3/layout/SubStepProcess"/>
-    <dgm:cxn modelId="{9E16ED03-59FD-45B8-98FB-E194F897EC4E}" type="presParOf" srcId="{03956E23-614B-471F-A3D7-F7341A4FF822}" destId="{E02AC050-46D1-4B10-B878-E8D6BBCBE1E2}" srcOrd="4" destOrd="0" presId="urn:microsoft.com/office/officeart/2009/3/layout/SubStepProcess"/>
-    <dgm:cxn modelId="{7762BC4B-2835-448D-B1D7-8E23708E8CAB}" type="presParOf" srcId="{787C0CDB-E26E-4495-869D-F2207BCCCD5F}" destId="{FC085298-EC07-48C3-BD44-9E84EE2A42EC}" srcOrd="3" destOrd="0" presId="urn:microsoft.com/office/officeart/2009/3/layout/SubStepProcess"/>
-    <dgm:cxn modelId="{94FE7F5F-620D-4DC7-A452-D30DBE1254E1}" type="presParOf" srcId="{787C0CDB-E26E-4495-869D-F2207BCCCD5F}" destId="{5B2CD1EB-78F7-43BB-BB9A-4F5A590CF4B0}" srcOrd="4" destOrd="0" presId="urn:microsoft.com/office/officeart/2009/3/layout/SubStepProcess"/>
-    <dgm:cxn modelId="{A7D8DFB5-71A0-4D18-87AC-50A876E30844}" type="presParOf" srcId="{787C0CDB-E26E-4495-869D-F2207BCCCD5F}" destId="{7DA4B141-82C7-4526-936B-D85C843578D1}" srcOrd="5" destOrd="0" presId="urn:microsoft.com/office/officeart/2009/3/layout/SubStepProcess"/>
-    <dgm:cxn modelId="{D9250547-CE92-443E-AC2F-A86A865D7A8C}" type="presParOf" srcId="{7DA4B141-82C7-4526-936B-D85C843578D1}" destId="{13C2169E-9439-484B-87CE-C479D9845137}" srcOrd="0" destOrd="0" presId="urn:microsoft.com/office/officeart/2009/3/layout/SubStepProcess"/>
-    <dgm:cxn modelId="{8B1DCF86-6AB8-4232-BE05-BB9778642F7E}" type="presParOf" srcId="{7DA4B141-82C7-4526-936B-D85C843578D1}" destId="{E76798A3-7F63-4779-9AFD-8E8A1650476B}" srcOrd="1" destOrd="0" presId="urn:microsoft.com/office/officeart/2009/3/layout/SubStepProcess"/>
-    <dgm:cxn modelId="{9B382A3D-57BC-4584-A0CC-DF99FC8FA2FC}" type="presParOf" srcId="{7DA4B141-82C7-4526-936B-D85C843578D1}" destId="{AE54E7A6-C301-4675-882B-E13C5D10C475}" srcOrd="2" destOrd="0" presId="urn:microsoft.com/office/officeart/2009/3/layout/SubStepProcess"/>
-    <dgm:cxn modelId="{FA901FA3-5491-4DF1-B217-C0D9D21B9AA5}" type="presParOf" srcId="{7DA4B141-82C7-4526-936B-D85C843578D1}" destId="{43431263-8D85-41F2-9C4A-E8AE58DDEC19}" srcOrd="3" destOrd="0" presId="urn:microsoft.com/office/officeart/2009/3/layout/SubStepProcess"/>
-    <dgm:cxn modelId="{E9400084-AE92-4D39-B869-FF6BE104B6FC}" type="presParOf" srcId="{7DA4B141-82C7-4526-936B-D85C843578D1}" destId="{3B8B807B-729B-4A30-A7BA-6B920A2896DB}" srcOrd="4" destOrd="0" presId="urn:microsoft.com/office/officeart/2009/3/layout/SubStepProcess"/>
-    <dgm:cxn modelId="{56F4950F-A016-4903-8C46-FE6D6EE7EDB1}" type="presParOf" srcId="{0A0BCD37-6293-416F-B57B-D1182E7197B7}" destId="{DB93A1F1-8600-41CD-B06F-C6E2B826F065}" srcOrd="3" destOrd="0" presId="urn:microsoft.com/office/officeart/2009/3/layout/SubStepProcess"/>
-    <dgm:cxn modelId="{89306A4A-C729-4746-916E-99AECD9EF441}" type="presParOf" srcId="{0A0BCD37-6293-416F-B57B-D1182E7197B7}" destId="{5C6727FE-C24D-42DB-BEF7-F478C16957E7}" srcOrd="4" destOrd="0" presId="urn:microsoft.com/office/officeart/2009/3/layout/SubStepProcess"/>
-    <dgm:cxn modelId="{EC09D5DF-0B03-4EB0-A0A4-7F075D3CEDC6}" type="presParOf" srcId="{0A0BCD37-6293-416F-B57B-D1182E7197B7}" destId="{A239CD37-F6E3-4752-9C1C-1AED95E1D797}" srcOrd="5" destOrd="0" presId="urn:microsoft.com/office/officeart/2009/3/layout/SubStepProcess"/>
+    <dgm:cxn modelId="{EB3817D7-2BB5-4BBE-8AA8-5AD675638C1D}" type="presParOf" srcId="{0A0BCD37-6293-416F-B57B-D1182E7197B7}" destId="{BA618A00-4188-4DB2-91CA-A4D24685CCE7}" srcOrd="0" destOrd="0" presId="urn:microsoft.com/office/officeart/2009/3/layout/SubStepProcess"/>
+    <dgm:cxn modelId="{0B9D3AAD-3F07-4160-82DE-E148B93850F9}" type="presParOf" srcId="{0A0BCD37-6293-416F-B57B-D1182E7197B7}" destId="{980961A6-F6BA-48D6-9C65-914FD0D20896}" srcOrd="1" destOrd="0" presId="urn:microsoft.com/office/officeart/2009/3/layout/SubStepProcess"/>
+    <dgm:cxn modelId="{57EB0725-03BD-4724-95CF-E3D32488DDE3}" type="presParOf" srcId="{0A0BCD37-6293-416F-B57B-D1182E7197B7}" destId="{787C0CDB-E26E-4495-869D-F2207BCCCD5F}" srcOrd="2" destOrd="0" presId="urn:microsoft.com/office/officeart/2009/3/layout/SubStepProcess"/>
+    <dgm:cxn modelId="{9F6D0A67-1681-4A0D-A788-092881D00A15}" type="presParOf" srcId="{787C0CDB-E26E-4495-869D-F2207BCCCD5F}" destId="{D1426A13-D8F0-489E-B260-C90B8E9A4B47}" srcOrd="0" destOrd="0" presId="urn:microsoft.com/office/officeart/2009/3/layout/SubStepProcess"/>
+    <dgm:cxn modelId="{8716D716-C6D4-4083-AFEE-AE47209B7967}" type="presParOf" srcId="{787C0CDB-E26E-4495-869D-F2207BCCCD5F}" destId="{96E8A1BF-2419-4F48-8285-21A087341F38}" srcOrd="1" destOrd="0" presId="urn:microsoft.com/office/officeart/2009/3/layout/SubStepProcess"/>
+    <dgm:cxn modelId="{A44ADB47-8CA7-43AB-8A29-29865A0A2675}" type="presParOf" srcId="{787C0CDB-E26E-4495-869D-F2207BCCCD5F}" destId="{03956E23-614B-471F-A3D7-F7341A4FF822}" srcOrd="2" destOrd="0" presId="urn:microsoft.com/office/officeart/2009/3/layout/SubStepProcess"/>
+    <dgm:cxn modelId="{0FB95C37-3E95-4F3C-8E96-6F05C4935825}" type="presParOf" srcId="{03956E23-614B-471F-A3D7-F7341A4FF822}" destId="{E795A0F1-AD2C-4142-961C-FFD19F98BC4C}" srcOrd="0" destOrd="0" presId="urn:microsoft.com/office/officeart/2009/3/layout/SubStepProcess"/>
+    <dgm:cxn modelId="{4974155A-FAB2-45F9-8C60-8AB34F101F65}" type="presParOf" srcId="{03956E23-614B-471F-A3D7-F7341A4FF822}" destId="{CB4E627C-ABF1-4BDD-8AA6-7FCB054C9807}" srcOrd="1" destOrd="0" presId="urn:microsoft.com/office/officeart/2009/3/layout/SubStepProcess"/>
+    <dgm:cxn modelId="{EC5B20C1-1E13-42C6-AB06-90D0FE79EDCE}" type="presParOf" srcId="{03956E23-614B-471F-A3D7-F7341A4FF822}" destId="{43B4EB38-9614-4618-BDF3-36962EB8F5F3}" srcOrd="2" destOrd="0" presId="urn:microsoft.com/office/officeart/2009/3/layout/SubStepProcess"/>
+    <dgm:cxn modelId="{91A9C941-0F30-4645-88BE-E78A6B6C69BC}" type="presParOf" srcId="{03956E23-614B-471F-A3D7-F7341A4FF822}" destId="{7C5BEFA0-0590-4C06-BC29-BFDBCD31D6F8}" srcOrd="3" destOrd="0" presId="urn:microsoft.com/office/officeart/2009/3/layout/SubStepProcess"/>
+    <dgm:cxn modelId="{E57A001B-E4DE-40F8-9956-04FD60E22AFA}" type="presParOf" srcId="{03956E23-614B-471F-A3D7-F7341A4FF822}" destId="{E02AC050-46D1-4B10-B878-E8D6BBCBE1E2}" srcOrd="4" destOrd="0" presId="urn:microsoft.com/office/officeart/2009/3/layout/SubStepProcess"/>
+    <dgm:cxn modelId="{AD0FC095-60E5-4E7B-9083-F6878951B8B5}" type="presParOf" srcId="{787C0CDB-E26E-4495-869D-F2207BCCCD5F}" destId="{FC085298-EC07-48C3-BD44-9E84EE2A42EC}" srcOrd="3" destOrd="0" presId="urn:microsoft.com/office/officeart/2009/3/layout/SubStepProcess"/>
+    <dgm:cxn modelId="{A4BAD9F5-9E5C-470E-9FD5-A12F4518E634}" type="presParOf" srcId="{787C0CDB-E26E-4495-869D-F2207BCCCD5F}" destId="{5B2CD1EB-78F7-43BB-BB9A-4F5A590CF4B0}" srcOrd="4" destOrd="0" presId="urn:microsoft.com/office/officeart/2009/3/layout/SubStepProcess"/>
+    <dgm:cxn modelId="{2AD9E8B3-6F06-40A6-99F6-004901863F6F}" type="presParOf" srcId="{787C0CDB-E26E-4495-869D-F2207BCCCD5F}" destId="{7DA4B141-82C7-4526-936B-D85C843578D1}" srcOrd="5" destOrd="0" presId="urn:microsoft.com/office/officeart/2009/3/layout/SubStepProcess"/>
+    <dgm:cxn modelId="{98EBEA3B-85BD-463D-A155-478C000AFE28}" type="presParOf" srcId="{7DA4B141-82C7-4526-936B-D85C843578D1}" destId="{13C2169E-9439-484B-87CE-C479D9845137}" srcOrd="0" destOrd="0" presId="urn:microsoft.com/office/officeart/2009/3/layout/SubStepProcess"/>
+    <dgm:cxn modelId="{AF69754A-A021-472B-9EEA-438DE241B5FA}" type="presParOf" srcId="{7DA4B141-82C7-4526-936B-D85C843578D1}" destId="{E76798A3-7F63-4779-9AFD-8E8A1650476B}" srcOrd="1" destOrd="0" presId="urn:microsoft.com/office/officeart/2009/3/layout/SubStepProcess"/>
+    <dgm:cxn modelId="{8D7B7C9D-0316-488C-9E30-218AFFCF90BD}" type="presParOf" srcId="{7DA4B141-82C7-4526-936B-D85C843578D1}" destId="{AE54E7A6-C301-4675-882B-E13C5D10C475}" srcOrd="2" destOrd="0" presId="urn:microsoft.com/office/officeart/2009/3/layout/SubStepProcess"/>
+    <dgm:cxn modelId="{B2D54402-AFAE-4166-A3E1-151A0492B52C}" type="presParOf" srcId="{7DA4B141-82C7-4526-936B-D85C843578D1}" destId="{43431263-8D85-41F2-9C4A-E8AE58DDEC19}" srcOrd="3" destOrd="0" presId="urn:microsoft.com/office/officeart/2009/3/layout/SubStepProcess"/>
+    <dgm:cxn modelId="{E8C03E6D-F685-4544-A992-364801927272}" type="presParOf" srcId="{7DA4B141-82C7-4526-936B-D85C843578D1}" destId="{3B8B807B-729B-4A30-A7BA-6B920A2896DB}" srcOrd="4" destOrd="0" presId="urn:microsoft.com/office/officeart/2009/3/layout/SubStepProcess"/>
+    <dgm:cxn modelId="{AFDE76FE-156E-4868-AD17-F1B322CD60AD}" type="presParOf" srcId="{0A0BCD37-6293-416F-B57B-D1182E7197B7}" destId="{DB93A1F1-8600-41CD-B06F-C6E2B826F065}" srcOrd="3" destOrd="0" presId="urn:microsoft.com/office/officeart/2009/3/layout/SubStepProcess"/>
+    <dgm:cxn modelId="{5E08AE7E-6D26-40FF-8B8A-84422A45F1D7}" type="presParOf" srcId="{0A0BCD37-6293-416F-B57B-D1182E7197B7}" destId="{5C6727FE-C24D-42DB-BEF7-F478C16957E7}" srcOrd="4" destOrd="0" presId="urn:microsoft.com/office/officeart/2009/3/layout/SubStepProcess"/>
+    <dgm:cxn modelId="{AB92915E-AB2F-4858-8229-E2CB944FF621}" type="presParOf" srcId="{0A0BCD37-6293-416F-B57B-D1182E7197B7}" destId="{A239CD37-F6E3-4752-9C1C-1AED95E1D797}" srcOrd="5" destOrd="0" presId="urn:microsoft.com/office/officeart/2009/3/layout/SubStepProcess"/>
   </dgm:cxnLst>
   <dgm:bg/>
   <dgm:whole/>
@@ -12519,8 +12552,8 @@
     <w:compatSetting w:name="differentiateMultirowTableHeaders" w:uri="http://schemas.microsoft.com/office/word" w:val="1"/>
   </w:compat>
   <w:rsids>
-    <w:rsidRoot w:val="007C7176"/>
-    <w:rsid w:val="007C7176"/>
+    <w:rsidRoot w:val="00E41BA8"/>
+    <w:rsid w:val="00E41BA8"/>
   </w:rsids>
   <m:mathPr>
     <m:mathFont m:val="Cambria Math"/>
@@ -13390,7 +13423,7 @@
 </file>
 
 <file path=customXml/itemProps3.xml><?xml version="1.0" encoding="utf-8"?>
-<ds:datastoreItem xmlns:ds="http://schemas.openxmlformats.org/officeDocument/2006/customXml" ds:itemID="{4717B2A0-C314-4BAE-A49D-3D9745A5DE3D}">
+<ds:datastoreItem xmlns:ds="http://schemas.openxmlformats.org/officeDocument/2006/customXml" ds:itemID="{FE5A3B67-649D-485F-906E-AAF0E17D053F}">
   <ds:schemaRefs>
     <ds:schemaRef ds:uri="http://schemas.openxmlformats.org/officeDocument/2006/bibliography"/>
   </ds:schemaRefs>

</xml_diff>

<commit_message>
added screenshot to cover page
</commit_message>
<xml_diff>
--- a/CS351_A2.docx
+++ b/CS351_A2.docx
@@ -95,7 +95,7 @@
                                   <w:sdtPr>
                                     <w:alias w:val="Name"/>
                                     <w:tag w:val=""/>
-                                    <w:id w:val="-304397026"/>
+                                    <w:id w:val="-852184962"/>
                                     <w:placeholder>
                                       <w:docPart w:val="930305E3388240179E01A6B21F65FABB"/>
                                     </w:placeholder>
@@ -116,7 +116,7 @@
                                   <w:sdtPr>
                                     <w:alias w:val="Course Title"/>
                                     <w:tag w:val=""/>
-                                    <w:id w:val="-728219936"/>
+                                    <w:id w:val="1105857417"/>
                                     <w:placeholder>
                                       <w:docPart w:val="4EFAF218B4FB402995AB56272CFDB794"/>
                                     </w:placeholder>
@@ -137,7 +137,7 @@
                                   <w:sdtPr>
                                     <w:alias w:val="Date"/>
                                     <w:tag w:val=""/>
-                                    <w:id w:val="753392039"/>
+                                    <w:id w:val="-892277013"/>
                                     <w:placeholder>
                                       <w:docPart w:val="B99D0DFCB7A942889BB14318DF01A250"/>
                                     </w:placeholder>
@@ -194,7 +194,7 @@
                             <w:sdtPr>
                               <w:alias w:val="Name"/>
                               <w:tag w:val=""/>
-                              <w:id w:val="-304397026"/>
+                              <w:id w:val="-852184962"/>
                               <w:placeholder>
                                 <w:docPart w:val="930305E3388240179E01A6B21F65FABB"/>
                               </w:placeholder>
@@ -215,7 +215,7 @@
                             <w:sdtPr>
                               <w:alias w:val="Course Title"/>
                               <w:tag w:val=""/>
-                              <w:id w:val="-728219936"/>
+                              <w:id w:val="1105857417"/>
                               <w:placeholder>
                                 <w:docPart w:val="4EFAF218B4FB402995AB56272CFDB794"/>
                               </w:placeholder>
@@ -236,7 +236,7 @@
                             <w:sdtPr>
                               <w:alias w:val="Date"/>
                               <w:tag w:val=""/>
-                              <w:id w:val="753392039"/>
+                              <w:id w:val="-892277013"/>
                               <w:placeholder>
                                 <w:docPart w:val="B99D0DFCB7A942889BB14318DF01A250"/>
                               </w:placeholder>
@@ -336,7 +336,7 @@
                                   <w:sdtPr>
                                     <w:alias w:val="Title"/>
                                     <w:tag w:val=""/>
-                                    <w:id w:val="-970593774"/>
+                                    <w:id w:val="456071847"/>
                                     <w:dataBinding w:prefixMappings="xmlns:ns0='http://purl.org/dc/elements/1.1/' xmlns:ns1='http://schemas.openxmlformats.org/package/2006/metadata/core-properties' " w:xpath="/ns1:coreProperties[1]/ns0:title[1]" w:storeItemID="{6C3C8BC8-F283-45AE-878A-BAB7291924A1}"/>
                                     <w:text/>
                                   </w:sdtPr>
@@ -356,7 +356,7 @@
                                   <w:sdtPr>
                                     <w:alias w:val="Subtitle"/>
                                     <w:tag w:val=""/>
-                                    <w:id w:val="235834689"/>
+                                    <w:id w:val="-1131704418"/>
                                     <w:dataBinding w:prefixMappings="xmlns:ns0='http://purl.org/dc/elements/1.1/' xmlns:ns1='http://schemas.openxmlformats.org/package/2006/metadata/core-properties' " w:xpath="/ns1:coreProperties[1]/ns0:subject[1]" w:storeItemID="{6C3C8BC8-F283-45AE-878A-BAB7291924A1}"/>
                                     <w:text/>
                                   </w:sdtPr>
@@ -401,7 +401,7 @@
                             <w:sdtPr>
                               <w:alias w:val="Title"/>
                               <w:tag w:val=""/>
-                              <w:id w:val="-970593774"/>
+                              <w:id w:val="456071847"/>
                               <w:dataBinding w:prefixMappings="xmlns:ns0='http://purl.org/dc/elements/1.1/' xmlns:ns1='http://schemas.openxmlformats.org/package/2006/metadata/core-properties' " w:xpath="/ns1:coreProperties[1]/ns0:title[1]" w:storeItemID="{6C3C8BC8-F283-45AE-878A-BAB7291924A1}"/>
                               <w:text/>
                             </w:sdtPr>
@@ -421,7 +421,7 @@
                             <w:sdtPr>
                               <w:alias w:val="Subtitle"/>
                               <w:tag w:val=""/>
-                              <w:id w:val="235834689"/>
+                              <w:id w:val="-1131704418"/>
                               <w:dataBinding w:prefixMappings="xmlns:ns0='http://purl.org/dc/elements/1.1/' xmlns:ns1='http://schemas.openxmlformats.org/package/2006/metadata/core-properties' " w:xpath="/ns1:coreProperties[1]/ns0:subject[1]" w:storeItemID="{6C3C8BC8-F283-45AE-878A-BAB7291924A1}"/>
                               <w:text/>
                             </w:sdtPr>
@@ -441,6 +441,16 @@
               </mc:Fallback>
             </mc:AlternateContent>
           </w:r>
+        </w:p>
+        <w:p>
+          <w:pPr>
+            <w:rPr>
+              <w:rStyle w:val="Heading1Char"/>
+              <w:rFonts w:asciiTheme="minorHAnsi" w:eastAsiaTheme="minorHAnsi" w:hAnsiTheme="minorHAnsi" w:cstheme="minorBidi"/>
+              <w:color w:val="595959" w:themeColor="text1" w:themeTint="A6"/>
+              <w:sz w:val="20"/>
+            </w:rPr>
+          </w:pPr>
           <w:r>
             <w:rPr>
               <w:noProof/>
@@ -453,10 +463,10 @@
                   <wp:align>center</wp:align>
                 </wp:positionH>
                 <wp:positionV relativeFrom="margin">
-                  <wp:align>top</wp:align>
+                  <wp:posOffset>1962785</wp:posOffset>
                 </wp:positionV>
-                <wp:extent cx="3657600" cy="5486400"/>
-                <wp:effectExtent l="266700" t="266700" r="266700" b="285750"/>
+                <wp:extent cx="5495544" cy="3136392"/>
+                <wp:effectExtent l="285750" t="266700" r="295910" b="292735"/>
                 <wp:wrapSquare wrapText="bothSides"/>
                 <wp:docPr id="22" name="Picture 1"/>
                 <wp:cNvGraphicFramePr>
@@ -472,7 +482,7 @@
                         </pic:cNvPicPr>
                       </pic:nvPicPr>
                       <pic:blipFill>
-                        <a:blip r:embed="rId10" cstate="print">
+                        <a:blip r:embed="rId10">
                           <a:extLst>
                             <a:ext uri="{28A0092B-C50C-407E-A947-70E740481C1C}">
                               <a14:useLocalDpi xmlns:a14="http://schemas.microsoft.com/office/drawing/2010/main" val="0"/>
@@ -486,7 +496,7 @@
                       <pic:spPr bwMode="auto">
                         <a:xfrm>
                           <a:off x="0" y="0"/>
-                          <a:ext cx="3657600" cy="5486400"/>
+                          <a:ext cx="5495544" cy="3136392"/>
                         </a:xfrm>
                         <a:prstGeom prst="rect">
                           <a:avLst/>
@@ -533,20 +543,12 @@
               </wp:anchor>
             </w:drawing>
           </w:r>
-        </w:p>
-        <w:p>
-          <w:pPr>
-            <w:rPr>
-              <w:rStyle w:val="Heading1Char"/>
-              <w:rFonts w:asciiTheme="minorHAnsi" w:eastAsiaTheme="minorHAnsi" w:hAnsiTheme="minorHAnsi" w:cstheme="minorBidi"/>
-              <w:color w:val="595959" w:themeColor="text1" w:themeTint="A6"/>
-              <w:sz w:val="20"/>
-            </w:rPr>
-          </w:pPr>
           <w:r>
             <w:br w:type="page"/>
           </w:r>
         </w:p>
+        <w:bookmarkStart w:id="5" w:name="_GoBack" w:displacedByCustomXml="next"/>
+        <w:bookmarkEnd w:id="5" w:displacedByCustomXml="next"/>
       </w:sdtContent>
     </w:sdt>
     <w:bookmarkEnd w:id="0" w:displacedByCustomXml="prev"/>
@@ -558,8 +560,6 @@
       <w:pPr>
         <w:pStyle w:val="Heading1"/>
       </w:pPr>
-      <w:bookmarkStart w:id="5" w:name="_GoBack"/>
-      <w:bookmarkEnd w:id="5"/>
       <w:r>
         <w:lastRenderedPageBreak/>
         <w:t>Function</w:t>
@@ -2623,7 +2623,7 @@
       <w:rPr>
         <w:noProof/>
       </w:rPr>
-      <w:t>8</w:t>
+      <w:t>2</w:t>
     </w:r>
     <w:r>
       <w:fldChar w:fldCharType="end"/>
@@ -4019,8 +4019,8 @@
     <w:compatSetting w:name="differentiateMultirowTableHeaders" w:uri="http://schemas.microsoft.com/office/word" w:val="1"/>
   </w:compat>
   <w:rsids>
-    <w:rsidRoot w:val="00725E71"/>
-    <w:rsid w:val="00725E71"/>
+    <w:rsidRoot w:val="007C394B"/>
+    <w:rsid w:val="007C394B"/>
   </w:rsids>
   <m:mathPr>
     <m:mathFont m:val="Cambria Math"/>
@@ -4890,7 +4890,7 @@
 </file>
 
 <file path=customXml/itemProps3.xml><?xml version="1.0" encoding="utf-8"?>
-<ds:datastoreItem xmlns:ds="http://schemas.openxmlformats.org/officeDocument/2006/customXml" ds:itemID="{2897739A-FEF9-487D-8893-2FE744BF6C08}">
+<ds:datastoreItem xmlns:ds="http://schemas.openxmlformats.org/officeDocument/2006/customXml" ds:itemID="{2276D0AF-B9CE-4C74-AB66-20EA06FD8AC1}">
   <ds:schemaRefs>
     <ds:schemaRef ds:uri="http://schemas.openxmlformats.org/officeDocument/2006/bibliography"/>
   </ds:schemaRefs>

</xml_diff>

<commit_message>
Added blurbs from max
</commit_message>
<xml_diff>
--- a/CS351_A2.docx
+++ b/CS351_A2.docx
@@ -547,8 +547,6 @@
             <w:br w:type="page"/>
           </w:r>
         </w:p>
-        <w:bookmarkStart w:id="5" w:name="_GoBack" w:displacedByCustomXml="next"/>
-        <w:bookmarkEnd w:id="5" w:displacedByCustomXml="next"/>
       </w:sdtContent>
     </w:sdt>
     <w:bookmarkEnd w:id="0" w:displacedByCustomXml="prev"/>
@@ -567,11 +565,81 @@
     </w:p>
     <w:p>
       <w:r>
-        <w:t xml:space="preserve">Description of interactive </w:t>
-      </w:r>
-      <w:r>
-        <w:t>function here</w:t>
-      </w:r>
+        <w:t xml:space="preserve">The </w:t>
+      </w:r>
+      <w:proofErr w:type="spellStart"/>
+      <w:r>
+        <w:t>keyboarduino</w:t>
+      </w:r>
+      <w:proofErr w:type="spellEnd"/>
+      <w:r>
+        <w:t xml:space="preserve"> is a pretty simple 4 button keyboard that plays a given set of 4 tones when one of 4 buttons is pressed, as well as recording button presses and integrating replay functionality. In the diagram below, the 4 leftmost buttons correspond to the notes C, D, E, and F. When the device is first activated, a press of any of the buttons will play the given note for as long as the button is pressed, and for each press will record the note in an internal array, as well as display the note to the LCD screen. The LCD screen allows a user to easily determine which buttons have been saved to be replayed later.</w:t>
+      </w:r>
+    </w:p>
+    <w:p>
+      <w:r>
+        <w:t xml:space="preserve">The second rightmost button is the replay button. When it is pressed, the </w:t>
+      </w:r>
+      <w:proofErr w:type="spellStart"/>
+      <w:r>
+        <w:t>keyboarduino</w:t>
+      </w:r>
+      <w:proofErr w:type="spellEnd"/>
+      <w:r>
+        <w:t xml:space="preserve"> will cycle through the notes that have been recorded, playing each for a set amount of time, allowing for simple song recording. While the </w:t>
+      </w:r>
+      <w:proofErr w:type="spellStart"/>
+      <w:r>
+        <w:t>keyboarduino</w:t>
+      </w:r>
+      <w:proofErr w:type="spellEnd"/>
+      <w:r>
+        <w:t xml:space="preserve"> can hold and replay up to 256 notes, only the first 16 can be displayed on the LCD screen.</w:t>
+      </w:r>
+    </w:p>
+    <w:p>
+      <w:r>
+        <w:t xml:space="preserve">The final button on the </w:t>
+      </w:r>
+      <w:proofErr w:type="spellStart"/>
+      <w:r>
+        <w:t>keyboarduino</w:t>
+      </w:r>
+      <w:proofErr w:type="spellEnd"/>
+      <w:r>
+        <w:t xml:space="preserve"> is a reset button. On press, the reset button will effectively delete any recorded notes and clear the screen, resetting the </w:t>
+      </w:r>
+      <w:proofErr w:type="spellStart"/>
+      <w:r>
+        <w:t>keyboarduino</w:t>
+      </w:r>
+      <w:proofErr w:type="spellEnd"/>
+      <w:r>
+        <w:t xml:space="preserve"> to its start state.</w:t>
+      </w:r>
+    </w:p>
+    <w:p>
+      <w:r>
+        <w:t>A demonstration of our project can be found at</w:t>
+      </w:r>
+      <w:proofErr w:type="gramStart"/>
+      <w:r>
+        <w:t>:</w:t>
+      </w:r>
+      <w:proofErr w:type="gramEnd"/>
+      <w:r>
+        <w:br/>
+      </w:r>
+      <w:hyperlink r:id="rId11" w:history="1">
+        <w:r>
+          <w:rPr>
+            <w:rStyle w:val="Hyperlink"/>
+          </w:rPr>
+          <w:t>https://www.youtube.com/watch?v=Mo4T4jtc8ew</w:t>
+        </w:r>
+      </w:hyperlink>
+      <w:bookmarkStart w:id="5" w:name="_GoBack"/>
+      <w:bookmarkEnd w:id="5"/>
     </w:p>
     <w:p>
       <w:pPr>
@@ -618,7 +686,7 @@
                     </pic:cNvPicPr>
                   </pic:nvPicPr>
                   <pic:blipFill>
-                    <a:blip r:embed="rId11">
+                    <a:blip r:embed="rId12">
                       <a:extLst>
                         <a:ext uri="{28A0092B-C50C-407E-A947-70E740481C1C}">
                           <a14:useLocalDpi xmlns:a14="http://schemas.microsoft.com/office/drawing/2010/main" val="0"/>
@@ -721,7 +789,7 @@
                     </pic:cNvPicPr>
                   </pic:nvPicPr>
                   <pic:blipFill>
-                    <a:blip r:embed="rId12">
+                    <a:blip r:embed="rId13">
                       <a:extLst>
                         <a:ext uri="{28A0092B-C50C-407E-A947-70E740481C1C}">
                           <a14:useLocalDpi xmlns:a14="http://schemas.microsoft.com/office/drawing/2010/main" val="0"/>
@@ -845,7 +913,7 @@
                     </pic:cNvPicPr>
                   </pic:nvPicPr>
                   <pic:blipFill>
-                    <a:blip r:embed="rId13">
+                    <a:blip r:embed="rId14">
                       <a:extLst>
                         <a:ext uri="{28A0092B-C50C-407E-A947-70E740481C1C}">
                           <a14:useLocalDpi xmlns:a14="http://schemas.microsoft.com/office/drawing/2010/main" val="0"/>
@@ -917,7 +985,7 @@
                     </pic:cNvPicPr>
                   </pic:nvPicPr>
                   <pic:blipFill>
-                    <a:blip r:embed="rId14">
+                    <a:blip r:embed="rId15">
                       <a:extLst>
                         <a:ext uri="{28A0092B-C50C-407E-A947-70E740481C1C}">
                           <a14:useLocalDpi xmlns:a14="http://schemas.microsoft.com/office/drawing/2010/main" val="0"/>
@@ -986,7 +1054,7 @@
                     </pic:cNvPicPr>
                   </pic:nvPicPr>
                   <pic:blipFill>
-                    <a:blip r:embed="rId15">
+                    <a:blip r:embed="rId16">
                       <a:extLst>
                         <a:ext uri="{28A0092B-C50C-407E-A947-70E740481C1C}">
                           <a14:useLocalDpi xmlns:a14="http://schemas.microsoft.com/office/drawing/2010/main" val="0"/>
@@ -1084,7 +1152,7 @@
                     </pic:cNvPicPr>
                   </pic:nvPicPr>
                   <pic:blipFill>
-                    <a:blip r:embed="rId16">
+                    <a:blip r:embed="rId17">
                       <a:extLst>
                         <a:ext uri="{28A0092B-C50C-407E-A947-70E740481C1C}">
                           <a14:useLocalDpi xmlns:a14="http://schemas.microsoft.com/office/drawing/2010/main" val="0"/>
@@ -1233,7 +1301,15 @@
     </w:p>
     <w:p>
       <w:r>
-        <w:t>Intro to description of code here</w:t>
+        <w:t xml:space="preserve">Our code uses arrays to store the list of notes that are played, a </w:t>
+      </w:r>
+      <w:proofErr w:type="spellStart"/>
+      <w:r>
+        <w:t>debouncing</w:t>
+      </w:r>
+      <w:proofErr w:type="spellEnd"/>
+      <w:r>
+        <w:t xml:space="preserve"> algorithm to determine if a button is being pressed and to account for limitations of the physical world, and an interrupt cycle to keep track of time. We only measure if a button changes states to determine whether an action needs to take place, to avoid an excess of actions due to the rapid rate of the loop.</w:t>
       </w:r>
     </w:p>
     <w:p>
@@ -1691,271 +1767,15 @@
     </w:p>
     <w:p>
       <w:pPr>
-        <w:pStyle w:val="Heading2"/>
+        <w:rPr>
+          <w:rFonts w:asciiTheme="majorHAnsi" w:eastAsiaTheme="majorEastAsia" w:hAnsiTheme="majorHAnsi" w:cstheme="majorBidi"/>
+          <w:caps/>
+          <w:color w:val="00A0B8" w:themeColor="accent1"/>
+          <w:sz w:val="22"/>
+        </w:rPr>
       </w:pPr>
       <w:r>
-        <w:t>Functions</w:t>
-      </w:r>
-    </w:p>
-    <w:p>
-      <w:proofErr w:type="spellStart"/>
-      <w:r>
-        <w:t>rawBtnPressed</w:t>
-      </w:r>
-      <w:proofErr w:type="spellEnd"/>
-      <w:r>
-        <w:t>(</w:t>
-      </w:r>
-      <w:proofErr w:type="spellStart"/>
-      <w:r>
-        <w:t>int</w:t>
-      </w:r>
-      <w:proofErr w:type="spellEnd"/>
-      <w:r>
-        <w:t xml:space="preserve"> </w:t>
-      </w:r>
-      <w:proofErr w:type="spellStart"/>
-      <w:r>
-        <w:t>btn</w:t>
-      </w:r>
-      <w:proofErr w:type="spellEnd"/>
-      <w:r>
-        <w:t>):</w:t>
-      </w:r>
-      <w:r>
-        <w:t xml:space="preserve"> wrapper for </w:t>
-      </w:r>
-      <w:proofErr w:type="spellStart"/>
-      <w:r>
-        <w:t>digitalRead</w:t>
-      </w:r>
-      <w:proofErr w:type="spellEnd"/>
-      <w:r>
-        <w:t xml:space="preserve">()s of </w:t>
-      </w:r>
-      <w:proofErr w:type="spellStart"/>
-      <w:r>
-        <w:t>buttonPins</w:t>
-      </w:r>
-      <w:proofErr w:type="spellEnd"/>
-      <w:r>
-        <w:t xml:space="preserve">, called by </w:t>
-      </w:r>
-      <w:proofErr w:type="spellStart"/>
-      <w:r>
-        <w:t>debounceBtn</w:t>
-      </w:r>
-      <w:proofErr w:type="spellEnd"/>
-      <w:r>
-        <w:t>()</w:t>
-      </w:r>
-      <w:r>
-        <w:br/>
-      </w:r>
-      <w:proofErr w:type="spellStart"/>
-      <w:r>
-        <w:t>debounceBtn</w:t>
-      </w:r>
-      <w:proofErr w:type="spellEnd"/>
-      <w:r>
-        <w:t>(</w:t>
-      </w:r>
-      <w:proofErr w:type="spellStart"/>
-      <w:r>
-        <w:t>int</w:t>
-      </w:r>
-      <w:proofErr w:type="spellEnd"/>
-      <w:r>
-        <w:t xml:space="preserve"> </w:t>
-      </w:r>
-      <w:proofErr w:type="spellStart"/>
-      <w:r>
-        <w:t>btn</w:t>
-      </w:r>
-      <w:proofErr w:type="spellEnd"/>
-      <w:r>
-        <w:t>):</w:t>
-      </w:r>
-      <w:r>
-        <w:t xml:space="preserve"> </w:t>
-      </w:r>
-      <w:r>
-        <w:t xml:space="preserve">updates a </w:t>
-      </w:r>
-      <w:proofErr w:type="spellStart"/>
-      <w:r>
-        <w:t>ButtonDebounceState</w:t>
-      </w:r>
-      <w:proofErr w:type="spellEnd"/>
-      <w:r>
-        <w:t xml:space="preserve">, </w:t>
-      </w:r>
-      <w:proofErr w:type="spellStart"/>
-      <w:r>
-        <w:t>buttonPressedState</w:t>
-      </w:r>
-      <w:proofErr w:type="spellEnd"/>
-      <w:r>
-        <w:t>, explained below</w:t>
-      </w:r>
-      <w:r>
-        <w:br/>
-      </w:r>
-      <w:proofErr w:type="spellStart"/>
-      <w:r>
-        <w:t>noPlay</w:t>
-      </w:r>
-      <w:proofErr w:type="spellEnd"/>
-      <w:r>
-        <w:t>():</w:t>
-      </w:r>
-      <w:r>
-        <w:t xml:space="preserve"> stops tone() and turns off all LEDs</w:t>
-      </w:r>
-      <w:r>
-        <w:br/>
-        <w:t>play(char note):</w:t>
-      </w:r>
-      <w:r>
-        <w:t xml:space="preserve"> plays a note and lights the associated LED on a valid character, else </w:t>
-      </w:r>
-      <w:proofErr w:type="spellStart"/>
-      <w:r>
-        <w:t>noPlay</w:t>
-      </w:r>
-      <w:proofErr w:type="spellEnd"/>
-      <w:r>
-        <w:t>()</w:t>
-      </w:r>
-      <w:r>
-        <w:br/>
-        <w:t>record (char n):</w:t>
-      </w:r>
-      <w:r>
-        <w:t xml:space="preserve"> adds a char to played(if there’s room), adds a char to the LCD (if there’s room)</w:t>
-      </w:r>
-      <w:r>
-        <w:br/>
-        <w:t>replay():</w:t>
-      </w:r>
-      <w:r>
-        <w:t xml:space="preserve"> plays the next note in played if </w:t>
-      </w:r>
-      <w:proofErr w:type="spellStart"/>
-      <w:r>
-        <w:t>playTime</w:t>
-      </w:r>
-      <w:proofErr w:type="spellEnd"/>
-      <w:r>
-        <w:t>&gt;</w:t>
-      </w:r>
-      <w:proofErr w:type="spellStart"/>
-      <w:r>
-        <w:t>noteDuration</w:t>
-      </w:r>
-      <w:proofErr w:type="spellEnd"/>
-      <w:r>
-        <w:t>,</w:t>
-      </w:r>
-      <w:r>
-        <w:br/>
-        <w:t xml:space="preserve"> called by loop() when pressing is 4, or press() (which also sets </w:t>
-      </w:r>
-      <w:proofErr w:type="spellStart"/>
-      <w:r>
-        <w:t>playTime</w:t>
-      </w:r>
-      <w:proofErr w:type="spellEnd"/>
-      <w:r>
-        <w:t>&gt;</w:t>
-      </w:r>
-      <w:proofErr w:type="spellStart"/>
-      <w:r>
-        <w:t>noteDuration</w:t>
-      </w:r>
-      <w:proofErr w:type="spellEnd"/>
-      <w:r>
-        <w:t>)</w:t>
-      </w:r>
-      <w:r>
-        <w:br/>
-        <w:t>reset():</w:t>
-      </w:r>
-      <w:r>
-        <w:t xml:space="preserve"> clears played</w:t>
-      </w:r>
-      <w:r>
-        <w:t>, clears LCD</w:t>
-      </w:r>
-      <w:r>
-        <w:br/>
-        <w:t>press():</w:t>
-      </w:r>
-      <w:r>
-        <w:t xml:space="preserve"> does the appropriate action based on a change in button state</w:t>
-      </w:r>
-      <w:r>
-        <w:br/>
-      </w:r>
-      <w:proofErr w:type="spellStart"/>
-      <w:r>
-        <w:lastRenderedPageBreak/>
-        <w:t>readBtn</w:t>
-      </w:r>
-      <w:proofErr w:type="spellEnd"/>
-      <w:r>
-        <w:t>(</w:t>
-      </w:r>
-      <w:proofErr w:type="spellStart"/>
-      <w:r>
-        <w:t>int</w:t>
-      </w:r>
-      <w:proofErr w:type="spellEnd"/>
-      <w:r>
-        <w:t xml:space="preserve"> </w:t>
-      </w:r>
-      <w:proofErr w:type="spellStart"/>
-      <w:r>
-        <w:t>btn</w:t>
-      </w:r>
-      <w:proofErr w:type="spellEnd"/>
-      <w:r>
-        <w:t>):</w:t>
-      </w:r>
-      <w:r>
-        <w:t xml:space="preserve"> compares</w:t>
-      </w:r>
-      <w:r>
-        <w:t xml:space="preserve"> a</w:t>
-      </w:r>
-      <w:r>
-        <w:t xml:space="preserve"> </w:t>
-      </w:r>
-      <w:proofErr w:type="spellStart"/>
-      <w:r>
-        <w:t>buttonPressedState</w:t>
-      </w:r>
-      <w:proofErr w:type="spellEnd"/>
-      <w:r>
-        <w:t xml:space="preserve"> to </w:t>
-      </w:r>
-      <w:proofErr w:type="spellStart"/>
-      <w:r>
-        <w:t>lastButtonPressedState</w:t>
-      </w:r>
-      <w:proofErr w:type="spellEnd"/>
-      <w:r>
-        <w:t>,</w:t>
-      </w:r>
-      <w:r>
-        <w:br/>
-        <w:t xml:space="preserve"> assigns</w:t>
-      </w:r>
-      <w:r>
-        <w:t xml:space="preserve"> last</w:t>
-      </w:r>
-      <w:r>
-        <w:t xml:space="preserve"> and calls press() when they aren’t equal</w:t>
+        <w:br w:type="page"/>
       </w:r>
     </w:p>
     <w:p>
@@ -1963,25 +1783,153 @@
         <w:pStyle w:val="Heading2"/>
       </w:pPr>
       <w:r>
-        <w:t>Setup</w:t>
-      </w:r>
-    </w:p>
-    <w:p>
-      <w:proofErr w:type="gramStart"/>
-      <w:r>
-        <w:t>setup(</w:t>
-      </w:r>
-      <w:proofErr w:type="gramEnd"/>
-      <w:r>
-        <w:t xml:space="preserve">) starts by disabling interrupts. It then sets pressing to </w:t>
-      </w:r>
-      <w:proofErr w:type="spellStart"/>
-      <w:r>
-        <w:t>numButtons</w:t>
-      </w:r>
-      <w:proofErr w:type="spellEnd"/>
-      <w:r>
-        <w:t xml:space="preserve">, a null state. It sets the mode of button pins to input and LED pins to output. It sets </w:t>
+        <w:lastRenderedPageBreak/>
+        <w:t>Functions</w:t>
+      </w:r>
+    </w:p>
+    <w:p>
+      <w:proofErr w:type="spellStart"/>
+      <w:r>
+        <w:t>rawBtnPressed</w:t>
+      </w:r>
+      <w:proofErr w:type="spellEnd"/>
+      <w:r>
+        <w:t>(</w:t>
+      </w:r>
+      <w:proofErr w:type="spellStart"/>
+      <w:r>
+        <w:t>int</w:t>
+      </w:r>
+      <w:proofErr w:type="spellEnd"/>
+      <w:r>
+        <w:t xml:space="preserve"> </w:t>
+      </w:r>
+      <w:proofErr w:type="spellStart"/>
+      <w:r>
+        <w:t>btn</w:t>
+      </w:r>
+      <w:proofErr w:type="spellEnd"/>
+      <w:r>
+        <w:t>):</w:t>
+      </w:r>
+      <w:r>
+        <w:t xml:space="preserve"> wrapper for </w:t>
+      </w:r>
+      <w:proofErr w:type="spellStart"/>
+      <w:r>
+        <w:t>digitalRead</w:t>
+      </w:r>
+      <w:proofErr w:type="spellEnd"/>
+      <w:r>
+        <w:t xml:space="preserve">()s of </w:t>
+      </w:r>
+      <w:proofErr w:type="spellStart"/>
+      <w:r>
+        <w:t>buttonPins</w:t>
+      </w:r>
+      <w:proofErr w:type="spellEnd"/>
+      <w:r>
+        <w:t xml:space="preserve">, called by </w:t>
+      </w:r>
+      <w:proofErr w:type="spellStart"/>
+      <w:r>
+        <w:t>debounceBtn</w:t>
+      </w:r>
+      <w:proofErr w:type="spellEnd"/>
+      <w:r>
+        <w:t>()</w:t>
+      </w:r>
+      <w:r>
+        <w:br/>
+      </w:r>
+      <w:proofErr w:type="spellStart"/>
+      <w:r>
+        <w:t>debounceBtn</w:t>
+      </w:r>
+      <w:proofErr w:type="spellEnd"/>
+      <w:r>
+        <w:t>(</w:t>
+      </w:r>
+      <w:proofErr w:type="spellStart"/>
+      <w:r>
+        <w:t>int</w:t>
+      </w:r>
+      <w:proofErr w:type="spellEnd"/>
+      <w:r>
+        <w:t xml:space="preserve"> </w:t>
+      </w:r>
+      <w:proofErr w:type="spellStart"/>
+      <w:r>
+        <w:t>btn</w:t>
+      </w:r>
+      <w:proofErr w:type="spellEnd"/>
+      <w:r>
+        <w:t>):</w:t>
+      </w:r>
+      <w:r>
+        <w:t xml:space="preserve"> </w:t>
+      </w:r>
+      <w:r>
+        <w:t xml:space="preserve">updates a </w:t>
+      </w:r>
+      <w:proofErr w:type="spellStart"/>
+      <w:r>
+        <w:t>ButtonDebounceState</w:t>
+      </w:r>
+      <w:proofErr w:type="spellEnd"/>
+      <w:r>
+        <w:t xml:space="preserve">, </w:t>
+      </w:r>
+      <w:proofErr w:type="spellStart"/>
+      <w:r>
+        <w:t>buttonPressedState</w:t>
+      </w:r>
+      <w:proofErr w:type="spellEnd"/>
+      <w:r>
+        <w:t>, explained below</w:t>
+      </w:r>
+      <w:r>
+        <w:br/>
+      </w:r>
+      <w:proofErr w:type="spellStart"/>
+      <w:r>
+        <w:t>noPlay</w:t>
+      </w:r>
+      <w:proofErr w:type="spellEnd"/>
+      <w:r>
+        <w:t>():</w:t>
+      </w:r>
+      <w:r>
+        <w:t xml:space="preserve"> stops tone() and turns off all LEDs</w:t>
+      </w:r>
+      <w:r>
+        <w:br/>
+        <w:t>play(char note):</w:t>
+      </w:r>
+      <w:r>
+        <w:t xml:space="preserve"> plays a note and lights the associated LED on a valid character, else </w:t>
+      </w:r>
+      <w:proofErr w:type="spellStart"/>
+      <w:r>
+        <w:t>noPlay</w:t>
+      </w:r>
+      <w:proofErr w:type="spellEnd"/>
+      <w:r>
+        <w:t>()</w:t>
+      </w:r>
+      <w:r>
+        <w:br/>
+        <w:t>record (char n):</w:t>
+      </w:r>
+      <w:r>
+        <w:t xml:space="preserve"> adds a char to played(if there’s room), adds a char to the LCD (if there’s room)</w:t>
+      </w:r>
+      <w:r>
+        <w:br/>
+        <w:t>replay():</w:t>
+      </w:r>
+      <w:r>
+        <w:t xml:space="preserve"> plays the next note in played if </w:t>
       </w:r>
       <w:proofErr w:type="spellStart"/>
       <w:r>
@@ -1989,63 +1937,114 @@
       </w:r>
       <w:proofErr w:type="spellEnd"/>
       <w:r>
-        <w:t xml:space="preserve"> to 0. It allocates 256 bytes for playing, and sets its capacity to 255 and size to 0. It initializes the </w:t>
-      </w:r>
-      <w:proofErr w:type="spellStart"/>
-      <w:r>
-        <w:t>lcd</w:t>
-      </w:r>
-      <w:proofErr w:type="spellEnd"/>
-      <w:r>
-        <w:t xml:space="preserve"> with </w:t>
-      </w:r>
-      <w:proofErr w:type="spellStart"/>
-      <w:proofErr w:type="gramStart"/>
-      <w:r>
-        <w:t>lcd.begin</w:t>
+        <w:t>&gt;</w:t>
+      </w:r>
+      <w:proofErr w:type="spellStart"/>
+      <w:r>
+        <w:t>noteDuration</w:t>
+      </w:r>
+      <w:proofErr w:type="spellEnd"/>
+      <w:r>
+        <w:t>,</w:t>
+      </w:r>
+      <w:r>
+        <w:br/>
+        <w:t xml:space="preserve"> called by loop() when pressing is 4, or press() (which also sets </w:t>
+      </w:r>
+      <w:proofErr w:type="spellStart"/>
+      <w:r>
+        <w:t>playTime</w:t>
+      </w:r>
+      <w:proofErr w:type="spellEnd"/>
+      <w:r>
+        <w:t>&gt;</w:t>
+      </w:r>
+      <w:proofErr w:type="spellStart"/>
+      <w:r>
+        <w:t>noteDuration</w:t>
+      </w:r>
+      <w:proofErr w:type="spellEnd"/>
+      <w:r>
+        <w:t>)</w:t>
+      </w:r>
+      <w:r>
+        <w:br/>
+        <w:t>reset():</w:t>
+      </w:r>
+      <w:r>
+        <w:t xml:space="preserve"> clears played</w:t>
+      </w:r>
+      <w:r>
+        <w:t>, clears LCD</w:t>
+      </w:r>
+      <w:r>
+        <w:br/>
+        <w:t>press():</w:t>
+      </w:r>
+      <w:r>
+        <w:t xml:space="preserve"> does the appropriate action based on a change in button state</w:t>
+      </w:r>
+      <w:r>
+        <w:br/>
+      </w:r>
+      <w:proofErr w:type="spellStart"/>
+      <w:r>
+        <w:t>readBtn</w:t>
       </w:r>
       <w:proofErr w:type="spellEnd"/>
       <w:r>
         <w:t>(</w:t>
       </w:r>
-      <w:proofErr w:type="gramEnd"/>
-      <w:r>
-        <w:t xml:space="preserve">16, 2) (the width and height of the </w:t>
-      </w:r>
-      <w:proofErr w:type="spellStart"/>
-      <w:r>
-        <w:t>lcd</w:t>
-      </w:r>
-      <w:proofErr w:type="spellEnd"/>
-      <w:r>
-        <w:t xml:space="preserve">). It then sets a number of internal values related to Timer1 in order for it to cycle every 2 </w:t>
-      </w:r>
-      <w:proofErr w:type="spellStart"/>
-      <w:proofErr w:type="gramStart"/>
-      <w:r>
-        <w:t>ms</w:t>
-      </w:r>
-      <w:proofErr w:type="spellEnd"/>
-      <w:r>
-        <w:t>(</w:t>
-      </w:r>
-      <w:proofErr w:type="gramEnd"/>
-      <w:r>
-        <w:t>500 Hz) and enable compare interrupts.</w:t>
-      </w:r>
-      <w:r>
-        <w:t xml:space="preserve"> A more detailed explanation of the magic numbers is below in the Interrupt Service Routine section.</w:t>
-      </w:r>
-      <w:r>
-        <w:t xml:space="preserve"> Lastly, it </w:t>
-      </w:r>
-      <w:proofErr w:type="spellStart"/>
-      <w:r>
-        <w:t>reenables</w:t>
-      </w:r>
-      <w:proofErr w:type="spellEnd"/>
-      <w:r>
-        <w:t xml:space="preserve"> interrupts and completes.</w:t>
+      <w:proofErr w:type="spellStart"/>
+      <w:r>
+        <w:t>int</w:t>
+      </w:r>
+      <w:proofErr w:type="spellEnd"/>
+      <w:r>
+        <w:t xml:space="preserve"> </w:t>
+      </w:r>
+      <w:proofErr w:type="spellStart"/>
+      <w:r>
+        <w:t>btn</w:t>
+      </w:r>
+      <w:proofErr w:type="spellEnd"/>
+      <w:r>
+        <w:t>):</w:t>
+      </w:r>
+      <w:r>
+        <w:t xml:space="preserve"> compares</w:t>
+      </w:r>
+      <w:r>
+        <w:t xml:space="preserve"> a</w:t>
+      </w:r>
+      <w:r>
+        <w:t xml:space="preserve"> </w:t>
+      </w:r>
+      <w:proofErr w:type="spellStart"/>
+      <w:r>
+        <w:t>buttonPressedState</w:t>
+      </w:r>
+      <w:proofErr w:type="spellEnd"/>
+      <w:r>
+        <w:t xml:space="preserve"> to </w:t>
+      </w:r>
+      <w:proofErr w:type="spellStart"/>
+      <w:r>
+        <w:t>lastButtonPressedState</w:t>
+      </w:r>
+      <w:proofErr w:type="spellEnd"/>
+      <w:r>
+        <w:t>,</w:t>
+      </w:r>
+      <w:r>
+        <w:br/>
+        <w:t xml:space="preserve"> assigns</w:t>
+      </w:r>
+      <w:r>
+        <w:t xml:space="preserve"> last</w:t>
+      </w:r>
+      <w:r>
+        <w:t xml:space="preserve"> and calls press() when they aren’t equal</w:t>
       </w:r>
     </w:p>
     <w:p>
@@ -2053,17 +2052,46 @@
         <w:pStyle w:val="Heading2"/>
       </w:pPr>
       <w:r>
-        <w:t>Loop</w:t>
-      </w:r>
-    </w:p>
-    <w:p>
-      <w:r>
-        <w:t xml:space="preserve">This function is called repeatedly. Each time it is called, it calls </w:t>
-      </w:r>
-      <w:proofErr w:type="spellStart"/>
+        <w:t>Setup</w:t>
+      </w:r>
+    </w:p>
+    <w:p>
       <w:proofErr w:type="gramStart"/>
       <w:r>
-        <w:t>readBtn</w:t>
+        <w:t>setup(</w:t>
+      </w:r>
+      <w:proofErr w:type="gramEnd"/>
+      <w:r>
+        <w:t xml:space="preserve">) starts by disabling interrupts. It then sets pressing to </w:t>
+      </w:r>
+      <w:proofErr w:type="spellStart"/>
+      <w:r>
+        <w:t>numButtons</w:t>
+      </w:r>
+      <w:proofErr w:type="spellEnd"/>
+      <w:r>
+        <w:t xml:space="preserve">, a null state. It sets the mode of button pins to input and LED pins to output. It sets </w:t>
+      </w:r>
+      <w:proofErr w:type="spellStart"/>
+      <w:r>
+        <w:t>playTime</w:t>
+      </w:r>
+      <w:proofErr w:type="spellEnd"/>
+      <w:r>
+        <w:t xml:space="preserve"> to 0. It allocates 256 bytes for playing, and sets its capacity to 255 and size to 0. It initializes the </w:t>
+      </w:r>
+      <w:proofErr w:type="spellStart"/>
+      <w:r>
+        <w:t>lcd</w:t>
+      </w:r>
+      <w:proofErr w:type="spellEnd"/>
+      <w:r>
+        <w:t xml:space="preserve"> with </w:t>
+      </w:r>
+      <w:proofErr w:type="spellStart"/>
+      <w:proofErr w:type="gramStart"/>
+      <w:r>
+        <w:t>lcd.begin</w:t>
       </w:r>
       <w:proofErr w:type="spellEnd"/>
       <w:r>
@@ -2071,21 +2099,42 @@
       </w:r>
       <w:proofErr w:type="gramEnd"/>
       <w:r>
-        <w:t xml:space="preserve">) for each button. Additionally, if pressing is equal to 4 (replay mode), it calls </w:t>
-      </w:r>
+        <w:t xml:space="preserve">16, 2) (the width and height of the </w:t>
+      </w:r>
+      <w:proofErr w:type="spellStart"/>
+      <w:r>
+        <w:t>lcd</w:t>
+      </w:r>
+      <w:proofErr w:type="spellEnd"/>
+      <w:r>
+        <w:t xml:space="preserve">). It then sets a number of internal values related to Timer1 in order for it to cycle every 2 </w:t>
+      </w:r>
+      <w:proofErr w:type="spellStart"/>
       <w:proofErr w:type="gramStart"/>
       <w:r>
-        <w:t>replay</w:t>
-      </w:r>
+        <w:t>ms</w:t>
+      </w:r>
+      <w:proofErr w:type="spellEnd"/>
       <w:r>
         <w:t>(</w:t>
       </w:r>
       <w:proofErr w:type="gramEnd"/>
       <w:r>
-        <w:t>)</w:t>
-      </w:r>
-      <w:r>
-        <w:t>.</w:t>
+        <w:t>500 Hz) and enable compare interrupts.</w:t>
+      </w:r>
+      <w:r>
+        <w:t xml:space="preserve"> A more detailed explanation of the magic numbers is below in the Interrupt Service Routine section.</w:t>
+      </w:r>
+      <w:r>
+        <w:t xml:space="preserve"> Lastly, it </w:t>
+      </w:r>
+      <w:proofErr w:type="spellStart"/>
+      <w:r>
+        <w:t>reenables</w:t>
+      </w:r>
+      <w:proofErr w:type="spellEnd"/>
+      <w:r>
+        <w:t xml:space="preserve"> interrupts and completes.</w:t>
       </w:r>
     </w:p>
     <w:p>
@@ -2093,22 +2142,13 @@
         <w:pStyle w:val="Heading2"/>
       </w:pPr>
       <w:r>
-        <w:t>read</w:t>
-      </w:r>
-      <w:r>
-        <w:t>,</w:t>
-      </w:r>
-      <w:r>
-        <w:t xml:space="preserve"> press</w:t>
-      </w:r>
-      <w:r>
-        <w:t>,</w:t>
-      </w:r>
-      <w:r>
-        <w:t xml:space="preserve"> Replay, and Record</w:t>
-      </w:r>
-    </w:p>
-    <w:p>
+        <w:t>Loop</w:t>
+      </w:r>
+    </w:p>
+    <w:p>
+      <w:r>
+        <w:t xml:space="preserve">This function is called repeatedly. Each time it is called, it calls </w:t>
+      </w:r>
       <w:proofErr w:type="spellStart"/>
       <w:proofErr w:type="gramStart"/>
       <w:r>
@@ -2120,219 +2160,21 @@
       </w:r>
       <w:proofErr w:type="gramEnd"/>
       <w:r>
-        <w:t xml:space="preserve">) compares </w:t>
-      </w:r>
-      <w:proofErr w:type="spellStart"/>
-      <w:r>
-        <w:t>buttonPressedState</w:t>
-      </w:r>
-      <w:proofErr w:type="spellEnd"/>
-      <w:r>
-        <w:t xml:space="preserve">, the </w:t>
-      </w:r>
-      <w:proofErr w:type="spellStart"/>
-      <w:r>
-        <w:t>debounced</w:t>
-      </w:r>
-      <w:proofErr w:type="spellEnd"/>
-      <w:r>
-        <w:t xml:space="preserve"> state of </w:t>
-      </w:r>
-      <w:r>
-        <w:t>a</w:t>
-      </w:r>
-      <w:r>
-        <w:t xml:space="preserve"> button, to </w:t>
-      </w:r>
-      <w:proofErr w:type="spellStart"/>
-      <w:r>
-        <w:t>lastButt</w:t>
-      </w:r>
-      <w:r>
-        <w:t>onPressedState</w:t>
-      </w:r>
-      <w:proofErr w:type="spellEnd"/>
-      <w:r>
-        <w:t xml:space="preserve">, the last state of that button </w:t>
-      </w:r>
-      <w:proofErr w:type="spellStart"/>
-      <w:r>
-        <w:t>readBtn</w:t>
-      </w:r>
-      <w:proofErr w:type="spellEnd"/>
-      <w:r>
-        <w:t xml:space="preserve">() has read. The comparison is indirect through a temporary value so an interruption changing </w:t>
-      </w:r>
-      <w:proofErr w:type="spellStart"/>
-      <w:r>
-        <w:t>buttonPressedState</w:t>
-      </w:r>
-      <w:proofErr w:type="spellEnd"/>
-      <w:r>
-        <w:t xml:space="preserve"> will not cause a </w:t>
-      </w:r>
-      <w:proofErr w:type="spellStart"/>
-      <w:r>
-        <w:t>mis</w:t>
-      </w:r>
-      <w:proofErr w:type="spellEnd"/>
-      <w:r>
-        <w:t xml:space="preserve">-assignment. If they are not equal, the </w:t>
-      </w:r>
-      <w:proofErr w:type="spellStart"/>
-      <w:r>
-        <w:t>lastButtonPressedState</w:t>
-      </w:r>
-      <w:proofErr w:type="spellEnd"/>
-      <w:r>
-        <w:t xml:space="preserve"> is assigned, and </w:t>
+        <w:t xml:space="preserve">) for each button. Additionally, if pressing is equal to 4 (replay mode), it calls </w:t>
       </w:r>
       <w:proofErr w:type="gramStart"/>
       <w:r>
-        <w:t>press(</w:t>
+        <w:t>replay</w:t>
+      </w:r>
+      <w:r>
+        <w:t>(</w:t>
       </w:r>
       <w:proofErr w:type="gramEnd"/>
       <w:r>
-        <w:t>) is called for that button and that state.</w:t>
-      </w:r>
-    </w:p>
-    <w:p>
-      <w:proofErr w:type="gramStart"/>
-      <w:r>
-        <w:t>press(</w:t>
-      </w:r>
-      <w:proofErr w:type="gramEnd"/>
-      <w:r>
-        <w:t xml:space="preserve">) takes an integer signifying a button and a bool signifying that button’s press state. If a tone button (0-3) is pressed down, it plays a tone, turns on a light, and sets pressing to that button. If the replay button is pressed down, it sets pressing to the replay button (which is used by loop to call replay), sets </w:t>
-      </w:r>
-      <w:proofErr w:type="spellStart"/>
-      <w:r>
-        <w:t>playTime</w:t>
-      </w:r>
-      <w:proofErr w:type="spellEnd"/>
-      <w:r>
-        <w:t xml:space="preserve"> to noteDuration+1 (so replay will immediately begin playing the first note), sets the playing index to 0, and calls </w:t>
-      </w:r>
-      <w:proofErr w:type="gramStart"/>
-      <w:r>
-        <w:t>replay(</w:t>
-      </w:r>
-      <w:proofErr w:type="gramEnd"/>
-      <w:r>
-        <w:t xml:space="preserve">). If the reset button is pressed down, it calls </w:t>
-      </w:r>
-      <w:proofErr w:type="gramStart"/>
-      <w:r>
-        <w:t>reset(</w:t>
-      </w:r>
-      <w:proofErr w:type="gramEnd"/>
-      <w:r>
-        <w:t xml:space="preserve">), which clears the note array. If a note button is </w:t>
-      </w:r>
-      <w:proofErr w:type="spellStart"/>
-      <w:r>
-        <w:t>unpressed</w:t>
-      </w:r>
-      <w:proofErr w:type="spellEnd"/>
-      <w:r>
-        <w:t xml:space="preserve"> and pressing is set to that button (meaning the button that was </w:t>
-      </w:r>
-      <w:proofErr w:type="spellStart"/>
-      <w:r>
-        <w:t>unpressed</w:t>
-      </w:r>
-      <w:proofErr w:type="spellEnd"/>
-      <w:r>
-        <w:t xml:space="preserve"> was the active tone), it stops playing the tone and turns off all LEDs. Nothing presently happens when replay or reset buttons are released.</w:t>
-      </w:r>
-    </w:p>
-    <w:p>
-      <w:proofErr w:type="gramStart"/>
-      <w:r>
-        <w:t>replay(</w:t>
-      </w:r>
-      <w:proofErr w:type="gramEnd"/>
-      <w:r>
-        <w:t xml:space="preserve">) compares </w:t>
-      </w:r>
-      <w:proofErr w:type="spellStart"/>
-      <w:r>
-        <w:t>playTime</w:t>
-      </w:r>
-      <w:proofErr w:type="spellEnd"/>
-      <w:r>
-        <w:t xml:space="preserve"> (incremented by the ISR) to </w:t>
-      </w:r>
-      <w:proofErr w:type="spellStart"/>
-      <w:r>
-        <w:t>noteDuration</w:t>
-      </w:r>
-      <w:proofErr w:type="spellEnd"/>
-      <w:r>
-        <w:t xml:space="preserve">. If </w:t>
-      </w:r>
-      <w:proofErr w:type="spellStart"/>
-      <w:r>
-        <w:t>playTime</w:t>
-      </w:r>
-      <w:proofErr w:type="spellEnd"/>
-      <w:r>
-        <w:t xml:space="preserve"> is greater</w:t>
-      </w:r>
-      <w:r>
-        <w:t xml:space="preserve">, it compares the playing index and </w:t>
-      </w:r>
-      <w:proofErr w:type="spellStart"/>
-      <w:r>
-        <w:t>playedSize</w:t>
-      </w:r>
-      <w:proofErr w:type="spellEnd"/>
-      <w:r>
-        <w:t xml:space="preserve">. If playing is lesser, it calls </w:t>
-      </w:r>
-      <w:proofErr w:type="gramStart"/>
-      <w:r>
-        <w:t>play(</w:t>
-      </w:r>
-      <w:proofErr w:type="gramEnd"/>
-      <w:r>
-        <w:t xml:space="preserve">) for the note at the index playing and increments playing, otherwise it stops playing by calling </w:t>
-      </w:r>
-      <w:proofErr w:type="spellStart"/>
-      <w:r>
-        <w:t>noPlay</w:t>
-      </w:r>
-      <w:proofErr w:type="spellEnd"/>
-      <w:r>
-        <w:t>().</w:t>
-      </w:r>
-    </w:p>
-    <w:p>
-      <w:proofErr w:type="gramStart"/>
-      <w:r>
-        <w:t>record(</w:t>
-      </w:r>
-      <w:proofErr w:type="gramEnd"/>
-      <w:r>
-        <w:t xml:space="preserve">) takes a character (‘c’ – ‘f’’). If played is already full, it does nothing. Otherwise, it appends the character to </w:t>
-      </w:r>
-      <w:proofErr w:type="gramStart"/>
-      <w:r>
-        <w:t>played</w:t>
-      </w:r>
-      <w:proofErr w:type="gramEnd"/>
-      <w:r>
-        <w:t xml:space="preserve">. It also appends the character to the </w:t>
-      </w:r>
-      <w:proofErr w:type="spellStart"/>
-      <w:proofErr w:type="gramStart"/>
-      <w:r>
-        <w:t>lcd</w:t>
-      </w:r>
-      <w:proofErr w:type="spellEnd"/>
-      <w:proofErr w:type="gramEnd"/>
-      <w:r>
-        <w:t xml:space="preserve"> if there is space on the screen.</w:t>
+        <w:t>)</w:t>
+      </w:r>
+      <w:r>
+        <w:t>.</w:t>
       </w:r>
     </w:p>
     <w:p>
@@ -2340,66 +2182,108 @@
         <w:pStyle w:val="Heading2"/>
       </w:pPr>
       <w:r>
-        <w:t>Interrupt Service Routine</w:t>
-      </w:r>
-    </w:p>
-    <w:p>
-      <w:r>
-        <w:t xml:space="preserve">Due to values set in </w:t>
-      </w:r>
+        <w:t>read</w:t>
+      </w:r>
+      <w:r>
+        <w:t xml:space="preserve"> and press</w:t>
+      </w:r>
+    </w:p>
+    <w:p>
+      <w:proofErr w:type="spellStart"/>
       <w:proofErr w:type="gramStart"/>
       <w:r>
-        <w:t>setup(</w:t>
+        <w:t>readBtn</w:t>
+      </w:r>
+      <w:proofErr w:type="spellEnd"/>
+      <w:r>
+        <w:t>(</w:t>
       </w:r>
       <w:proofErr w:type="gramEnd"/>
       <w:r>
-        <w:t>), ISR(TIMER1_COMPA_vect) will be called every two milliseconds (plus the time this function takes to execute).</w:t>
-      </w:r>
-      <w:r>
-        <w:t xml:space="preserve"> This occurs due to </w:t>
-      </w:r>
-      <w:r>
-        <w:t>TCNT1 reac</w:t>
-      </w:r>
-      <w:r>
-        <w:t>hing the value of OCR1A (31999).</w:t>
-      </w:r>
-      <w:r>
-        <w:t xml:space="preserve"> TCNT1 is incremented according to the values of scaling flags.</w:t>
-      </w:r>
-      <w:r>
-        <w:t xml:space="preserve"> Since the scaling flags in TCCR1B are set as they are, the time is not multiplied (scaling options include 1(current), 8, 64, 256, 1024</w:t>
-      </w:r>
-      <w:r>
-        <w:t xml:space="preserve">, as well as disabled and </w:t>
-      </w:r>
-      <w:r>
-        <w:t>settings that instead increment it on rising or falling edges of pin 1 input</w:t>
-      </w:r>
-      <w:r>
-        <w:t>).</w:t>
-      </w:r>
-      <w:r>
-        <w:t xml:space="preserve"> Because the compare interrupt flag in TIMSK1 is enables, it calls the ISR with the above </w:t>
-      </w:r>
-      <w:r>
-        <w:lastRenderedPageBreak/>
-        <w:t>vector.</w:t>
-      </w:r>
-      <w:r>
-        <w:t xml:space="preserve"> </w:t>
-      </w:r>
-      <w:r>
-        <w:t>W</w:t>
-      </w:r>
-      <w:r>
-        <w:t>hen the ISR is called, and is then reset back to 0 due to the CTC flag in TCCR1B.</w:t>
-      </w:r>
-      <w:r>
-        <w:t xml:space="preserve"> (16M/32k ~= .002)</w:t>
-      </w:r>
-      <w:r>
-        <w:t xml:space="preserve"> This function increments </w:t>
+        <w:t xml:space="preserve">) compares </w:t>
+      </w:r>
+      <w:proofErr w:type="spellStart"/>
+      <w:r>
+        <w:t>buttonPressedState</w:t>
+      </w:r>
+      <w:proofErr w:type="spellEnd"/>
+      <w:r>
+        <w:t xml:space="preserve">, the </w:t>
+      </w:r>
+      <w:proofErr w:type="spellStart"/>
+      <w:r>
+        <w:t>debounced</w:t>
+      </w:r>
+      <w:proofErr w:type="spellEnd"/>
+      <w:r>
+        <w:t xml:space="preserve"> state of </w:t>
+      </w:r>
+      <w:r>
+        <w:t>a</w:t>
+      </w:r>
+      <w:r>
+        <w:t xml:space="preserve"> button, to </w:t>
+      </w:r>
+      <w:proofErr w:type="spellStart"/>
+      <w:r>
+        <w:t>lastButt</w:t>
+      </w:r>
+      <w:r>
+        <w:t>onPressedState</w:t>
+      </w:r>
+      <w:proofErr w:type="spellEnd"/>
+      <w:r>
+        <w:t xml:space="preserve">, the last state of that button </w:t>
+      </w:r>
+      <w:proofErr w:type="spellStart"/>
+      <w:r>
+        <w:t>readBtn</w:t>
+      </w:r>
+      <w:proofErr w:type="spellEnd"/>
+      <w:r>
+        <w:t xml:space="preserve">() has read. The comparison is indirect through a temporary value so an interruption changing </w:t>
+      </w:r>
+      <w:proofErr w:type="spellStart"/>
+      <w:r>
+        <w:t>buttonPressedState</w:t>
+      </w:r>
+      <w:proofErr w:type="spellEnd"/>
+      <w:r>
+        <w:t xml:space="preserve"> will not cause a </w:t>
+      </w:r>
+      <w:proofErr w:type="spellStart"/>
+      <w:r>
+        <w:t>mis</w:t>
+      </w:r>
+      <w:proofErr w:type="spellEnd"/>
+      <w:r>
+        <w:t xml:space="preserve">-assignment. If they are not equal, the </w:t>
+      </w:r>
+      <w:proofErr w:type="spellStart"/>
+      <w:r>
+        <w:t>lastButtonPressedState</w:t>
+      </w:r>
+      <w:proofErr w:type="spellEnd"/>
+      <w:r>
+        <w:t xml:space="preserve"> is assigned, and </w:t>
+      </w:r>
+      <w:proofErr w:type="gramStart"/>
+      <w:r>
+        <w:t>press(</w:t>
+      </w:r>
+      <w:proofErr w:type="gramEnd"/>
+      <w:r>
+        <w:t>) is called for that button and that state.</w:t>
+      </w:r>
+    </w:p>
+    <w:p>
+      <w:proofErr w:type="gramStart"/>
+      <w:r>
+        <w:t>press(</w:t>
+      </w:r>
+      <w:proofErr w:type="gramEnd"/>
+      <w:r>
+        <w:t xml:space="preserve">) takes an integer signifying a button and a bool signifying that button’s press state. If a tone button (0-3) is pressed down, it plays a tone, turns on a light, and sets pressing to that button. If the replay button is pressed down, it sets pressing to the replay button (which is used by loop to call replay), sets </w:t>
       </w:r>
       <w:proofErr w:type="spellStart"/>
       <w:r>
@@ -2407,20 +2291,39 @@
       </w:r>
       <w:proofErr w:type="spellEnd"/>
       <w:r>
-        <w:t xml:space="preserve"> and performs </w:t>
-      </w:r>
-      <w:proofErr w:type="spellStart"/>
+        <w:t xml:space="preserve"> to noteDuration+1 (so replay will immediately begin playing the first note), sets the playing index to 0, and calls </w:t>
+      </w:r>
       <w:proofErr w:type="gramStart"/>
       <w:r>
-        <w:t>debounceBtn</w:t>
-      </w:r>
-      <w:proofErr w:type="spellEnd"/>
-      <w:r>
-        <w:t>(</w:t>
+        <w:t>replay(</w:t>
       </w:r>
       <w:proofErr w:type="gramEnd"/>
       <w:r>
-        <w:t>) for each button.</w:t>
+        <w:t xml:space="preserve">). If the reset button is pressed down, it calls </w:t>
+      </w:r>
+      <w:proofErr w:type="gramStart"/>
+      <w:r>
+        <w:t>reset(</w:t>
+      </w:r>
+      <w:proofErr w:type="gramEnd"/>
+      <w:r>
+        <w:t xml:space="preserve">), which clears the note array. If a note button is </w:t>
+      </w:r>
+      <w:proofErr w:type="spellStart"/>
+      <w:r>
+        <w:t>unpressed</w:t>
+      </w:r>
+      <w:proofErr w:type="spellEnd"/>
+      <w:r>
+        <w:t xml:space="preserve"> and pressing is set to that button (meaning the button that was </w:t>
+      </w:r>
+      <w:proofErr w:type="spellStart"/>
+      <w:r>
+        <w:t>unpressed</w:t>
+      </w:r>
+      <w:proofErr w:type="spellEnd"/>
+      <w:r>
+        <w:t xml:space="preserve"> was the active tone), it stops playing the tone and turns off all LEDs. Nothing presently happens when replay or reset buttons are released.</w:t>
       </w:r>
     </w:p>
     <w:p>
@@ -2428,6 +2331,188 @@
         <w:pStyle w:val="Heading2"/>
       </w:pPr>
       <w:r>
+        <w:lastRenderedPageBreak/>
+        <w:t>Replay and Record</w:t>
+      </w:r>
+    </w:p>
+    <w:p>
+      <w:proofErr w:type="gramStart"/>
+      <w:r>
+        <w:t>replay(</w:t>
+      </w:r>
+      <w:proofErr w:type="gramEnd"/>
+      <w:r>
+        <w:t xml:space="preserve">) compares </w:t>
+      </w:r>
+      <w:proofErr w:type="spellStart"/>
+      <w:r>
+        <w:t>playTime</w:t>
+      </w:r>
+      <w:proofErr w:type="spellEnd"/>
+      <w:r>
+        <w:t xml:space="preserve"> (incremented by the ISR) to </w:t>
+      </w:r>
+      <w:proofErr w:type="spellStart"/>
+      <w:r>
+        <w:t>noteDuration</w:t>
+      </w:r>
+      <w:proofErr w:type="spellEnd"/>
+      <w:r>
+        <w:t xml:space="preserve">. If </w:t>
+      </w:r>
+      <w:proofErr w:type="spellStart"/>
+      <w:r>
+        <w:t>playTime</w:t>
+      </w:r>
+      <w:proofErr w:type="spellEnd"/>
+      <w:r>
+        <w:t xml:space="preserve"> is greater</w:t>
+      </w:r>
+      <w:r>
+        <w:t xml:space="preserve">, it compares the playing index and </w:t>
+      </w:r>
+      <w:proofErr w:type="spellStart"/>
+      <w:r>
+        <w:t>playedSize</w:t>
+      </w:r>
+      <w:proofErr w:type="spellEnd"/>
+      <w:r>
+        <w:t xml:space="preserve">. If playing is lesser, it calls </w:t>
+      </w:r>
+      <w:proofErr w:type="gramStart"/>
+      <w:r>
+        <w:t>play(</w:t>
+      </w:r>
+      <w:proofErr w:type="gramEnd"/>
+      <w:r>
+        <w:t xml:space="preserve">) for the note at the index playing and increments playing, otherwise it stops playing by calling </w:t>
+      </w:r>
+      <w:proofErr w:type="spellStart"/>
+      <w:r>
+        <w:t>noPlay</w:t>
+      </w:r>
+      <w:proofErr w:type="spellEnd"/>
+      <w:r>
+        <w:t>().</w:t>
+      </w:r>
+    </w:p>
+    <w:p>
+      <w:proofErr w:type="gramStart"/>
+      <w:r>
+        <w:t>record(</w:t>
+      </w:r>
+      <w:proofErr w:type="gramEnd"/>
+      <w:r>
+        <w:t xml:space="preserve">) takes a character (‘c’ – ‘f’’). If played is already full, it does nothing. Otherwise, it appends the character to </w:t>
+      </w:r>
+      <w:proofErr w:type="gramStart"/>
+      <w:r>
+        <w:t>played</w:t>
+      </w:r>
+      <w:proofErr w:type="gramEnd"/>
+      <w:r>
+        <w:t xml:space="preserve">. It also appends the character to the </w:t>
+      </w:r>
+      <w:proofErr w:type="spellStart"/>
+      <w:proofErr w:type="gramStart"/>
+      <w:r>
+        <w:t>lcd</w:t>
+      </w:r>
+      <w:proofErr w:type="spellEnd"/>
+      <w:proofErr w:type="gramEnd"/>
+      <w:r>
+        <w:t xml:space="preserve"> if there is space on the screen.</w:t>
+      </w:r>
+    </w:p>
+    <w:p>
+      <w:pPr>
+        <w:pStyle w:val="Heading2"/>
+      </w:pPr>
+      <w:r>
+        <w:t>Interrupt Service Routine</w:t>
+      </w:r>
+    </w:p>
+    <w:p>
+      <w:r>
+        <w:t xml:space="preserve">Due to values set in </w:t>
+      </w:r>
+      <w:proofErr w:type="gramStart"/>
+      <w:r>
+        <w:t>setup(</w:t>
+      </w:r>
+      <w:proofErr w:type="gramEnd"/>
+      <w:r>
+        <w:t>), ISR(TIMER1_COMPA_vect) will be called every two milliseconds (plus the time this function takes to execute).</w:t>
+      </w:r>
+      <w:r>
+        <w:t xml:space="preserve"> This occurs due to </w:t>
+      </w:r>
+      <w:r>
+        <w:t>TCNT1 reac</w:t>
+      </w:r>
+      <w:r>
+        <w:t>hing the value of OCR1A (31999).</w:t>
+      </w:r>
+      <w:r>
+        <w:t xml:space="preserve"> TCNT1 is incremented according to the values of scaling flags.</w:t>
+      </w:r>
+      <w:r>
+        <w:t xml:space="preserve"> Since the scaling flags in TCCR1B are set as they are, the time is not multiplied (scaling options include 1(current), 8, 64, 256, 1024</w:t>
+      </w:r>
+      <w:r>
+        <w:t xml:space="preserve">, as well as disabled and </w:t>
+      </w:r>
+      <w:r>
+        <w:t>settings that instead increment it on rising or falling edges of pin 1 input</w:t>
+      </w:r>
+      <w:r>
+        <w:t>).</w:t>
+      </w:r>
+      <w:r>
+        <w:t xml:space="preserve"> Because the compare interrupt flag in TIMSK1 is enables, it calls the ISR with the above vector.</w:t>
+      </w:r>
+      <w:r>
+        <w:t xml:space="preserve"> </w:t>
+      </w:r>
+      <w:r>
+        <w:t>W</w:t>
+      </w:r>
+      <w:r>
+        <w:t>hen the ISR is called, and is then reset back to 0 due to the CTC flag in TCCR1B.</w:t>
+      </w:r>
+      <w:r>
+        <w:t xml:space="preserve"> (16M/32k ~= .002)</w:t>
+      </w:r>
+      <w:r>
+        <w:t xml:space="preserve"> This function increments </w:t>
+      </w:r>
+      <w:proofErr w:type="spellStart"/>
+      <w:r>
+        <w:t>playTime</w:t>
+      </w:r>
+      <w:proofErr w:type="spellEnd"/>
+      <w:r>
+        <w:t xml:space="preserve"> and performs </w:t>
+      </w:r>
+      <w:proofErr w:type="spellStart"/>
+      <w:proofErr w:type="gramStart"/>
+      <w:r>
+        <w:t>debounceBtn</w:t>
+      </w:r>
+      <w:proofErr w:type="spellEnd"/>
+      <w:r>
+        <w:t>(</w:t>
+      </w:r>
+      <w:proofErr w:type="gramEnd"/>
+      <w:r>
+        <w:t>) for each button.</w:t>
+      </w:r>
+    </w:p>
+    <w:p>
+      <w:pPr>
+        <w:pStyle w:val="Heading2"/>
+      </w:pPr>
+      <w:r>
         <w:t>Debouncing Algorithm</w:t>
       </w:r>
     </w:p>
@@ -2564,7 +2649,7 @@
       </w:r>
     </w:p>
     <w:sectPr>
-      <w:footerReference w:type="default" r:id="rId17"/>
+      <w:footerReference w:type="default" r:id="rId18"/>
       <w:pgSz w:w="12240" w:h="15840"/>
       <w:pgMar w:top="1728" w:right="1800" w:bottom="1440" w:left="1800" w:header="720" w:footer="720" w:gutter="0"/>
       <w:pgNumType w:start="0"/>
@@ -2623,7 +2708,7 @@
       <w:rPr>
         <w:noProof/>
       </w:rPr>
-      <w:t>2</w:t>
+      <w:t>1</w:t>
     </w:r>
     <w:r>
       <w:fldChar w:fldCharType="end"/>
@@ -4021,6 +4106,9 @@
   <w:rsids>
     <w:rsidRoot w:val="007C394B"/>
     <w:rsid w:val="007C394B"/>
+    <w:rsid w:val="00BE3CC3"/>
+    <w:rsid w:val="00CB6ECF"/>
+    <w:rsid w:val="00E32846"/>
   </w:rsids>
   <m:mathPr>
     <m:mathFont m:val="Cambria Math"/>
@@ -4890,7 +4978,7 @@
 </file>
 
 <file path=customXml/itemProps3.xml><?xml version="1.0" encoding="utf-8"?>
-<ds:datastoreItem xmlns:ds="http://schemas.openxmlformats.org/officeDocument/2006/customXml" ds:itemID="{2276D0AF-B9CE-4C74-AB66-20EA06FD8AC1}">
+<ds:datastoreItem xmlns:ds="http://schemas.openxmlformats.org/officeDocument/2006/customXml" ds:itemID="{A9B4D816-7062-424D-8304-8129A9CB9442}">
   <ds:schemaRefs>
     <ds:schemaRef ds:uri="http://schemas.openxmlformats.org/officeDocument/2006/bibliography"/>
   </ds:schemaRefs>

</xml_diff>